<commit_message>
Add new resume docs
</commit_message>
<xml_diff>
--- a/doc/resume.docx
+++ b/doc/resume.docx
@@ -5,8 +5,15 @@
   <w:body>
     <w:p>
       <w:pPr>
-        <w:pStyle w:val="Heading7"/>
-        <w:jc w:val="center"/>
+        <w:spacing w:after="0" w:line="240" w:lineRule="auto"/>
+        <w:ind w:left="5760" w:firstLine="720"/>
+        <w:jc w:val="right"/>
+        <w:rPr>
+          <w:b/>
+          <w:bCs/>
+          <w:sz w:val="28"/>
+          <w:szCs w:val="28"/>
+        </w:rPr>
       </w:pPr>
       <w:r>
         <w:rPr>
@@ -16,59 +23,23 @@
           <w:sz w:val="28"/>
           <w:szCs w:val="28"/>
         </w:rPr>
-        <w:t xml:space="preserve">                                                       </w:t>
-      </w:r>
-      <w:r>
-        <w:rPr>
-          <w:rFonts w:ascii="Cambria" w:hAnsi="Cambria"/>
+        <w:t>(914) 793</w:t>
+      </w:r>
+      <w:r>
+        <w:rPr>
           <w:b/>
           <w:bCs/>
           <w:sz w:val="28"/>
           <w:szCs w:val="28"/>
         </w:rPr>
-        <w:t xml:space="preserve">“Always Be Coding” </w:t>
-      </w:r>
-      <w:r>
-        <w:rPr>
-          <w:rFonts w:ascii="Cambria" w:hAnsi="Cambria"/>
-          <w:b/>
-          <w:bCs/>
-          <w:sz w:val="28"/>
-          <w:szCs w:val="28"/>
-        </w:rPr>
-        <w:tab/>
-      </w:r>
-      <w:r>
-        <w:rPr>
-          <w:rFonts w:ascii="Cambria" w:hAnsi="Cambria"/>
-          <w:b/>
-          <w:bCs/>
-          <w:sz w:val="28"/>
-          <w:szCs w:val="28"/>
-        </w:rPr>
-        <w:tab/>
-      </w:r>
-      <w:r>
-        <w:rPr>
-          <w:rFonts w:ascii="Cambria" w:hAnsi="Cambria"/>
-          <w:b/>
-          <w:bCs/>
-          <w:sz w:val="28"/>
-          <w:szCs w:val="28"/>
-        </w:rPr>
-        <w:tab/>
-      </w:r>
-      <w:r>
-        <w:rPr>
-          <w:b/>
-        </w:rPr>
-        <w:t>(914) 793-2121</w:t>
+        <w:t>-2121</w:t>
       </w:r>
     </w:p>
     <w:p>
       <w:pPr>
         <w:pStyle w:val="Title"/>
         <w:spacing w:line="240" w:lineRule="auto"/>
+        <w:jc w:val="right"/>
         <w:rPr>
           <w:b w:val="0"/>
           <w:sz w:val="28"/>
@@ -77,113 +48,61 @@
       </w:pPr>
       <w:r>
         <w:rPr>
-          <w:sz w:val="52"/>
-          <w:szCs w:val="52"/>
+          <w:b w:val="0"/>
+          <w:bCs w:val="0"/>
+          <w:sz w:val="28"/>
+          <w:szCs w:val="28"/>
+        </w:rPr>
+        <w:tab/>
+      </w:r>
+      <w:r>
+        <w:rPr>
+          <w:sz w:val="48"/>
+          <w:szCs w:val="48"/>
           <w14:shadow w14:blurRad="50800" w14:dist="38100" w14:dir="2700000" w14:sx="100000" w14:sy="100000" w14:kx="0" w14:ky="0" w14:algn="tl">
             <w14:srgbClr w14:val="000000">
               <w14:alpha w14:val="60000"/>
             </w14:srgbClr>
           </w14:shadow>
         </w:rPr>
-        <w:tab/>
-      </w:r>
-      <w:r>
-        <w:rPr>
-          <w:sz w:val="52"/>
-          <w:szCs w:val="52"/>
+        <w:t>A</w:t>
+      </w:r>
+      <w:r>
+        <w:rPr>
+          <w:b w:val="0"/>
+          <w:sz w:val="48"/>
+          <w:szCs w:val="48"/>
           <w14:shadow w14:blurRad="50800" w14:dist="38100" w14:dir="2700000" w14:sx="100000" w14:sy="100000" w14:kx="0" w14:ky="0" w14:algn="tl">
             <w14:srgbClr w14:val="000000">
               <w14:alpha w14:val="60000"/>
             </w14:srgbClr>
           </w14:shadow>
         </w:rPr>
-        <w:tab/>
-      </w:r>
-      <w:r>
-        <w:rPr>
-          <w:sz w:val="52"/>
-          <w:szCs w:val="52"/>
+        <w:t>lan</w:t>
+      </w:r>
+      <w:r>
+        <w:rPr>
+          <w:sz w:val="48"/>
+          <w:szCs w:val="48"/>
           <w14:shadow w14:blurRad="50800" w14:dist="38100" w14:dir="2700000" w14:sx="100000" w14:sy="100000" w14:kx="0" w14:ky="0" w14:algn="tl">
             <w14:srgbClr w14:val="000000">
               <w14:alpha w14:val="60000"/>
             </w14:srgbClr>
           </w14:shadow>
         </w:rPr>
-        <w:tab/>
-      </w:r>
-      <w:r>
-        <w:rPr>
-          <w:sz w:val="52"/>
-          <w:szCs w:val="52"/>
+        <w:t xml:space="preserve"> K</w:t>
+      </w:r>
+      <w:r>
+        <w:rPr>
+          <w:b w:val="0"/>
+          <w:sz w:val="48"/>
+          <w:szCs w:val="48"/>
           <w14:shadow w14:blurRad="50800" w14:dist="38100" w14:dir="2700000" w14:sx="100000" w14:sy="100000" w14:kx="0" w14:ky="0" w14:algn="tl">
             <w14:srgbClr w14:val="000000">
               <w14:alpha w14:val="60000"/>
             </w14:srgbClr>
           </w14:shadow>
         </w:rPr>
-        <w:tab/>
-      </w:r>
-      <w:r>
-        <w:rPr>
-          <w:sz w:val="52"/>
-          <w:szCs w:val="52"/>
-          <w14:shadow w14:blurRad="50800" w14:dist="38100" w14:dir="2700000" w14:sx="100000" w14:sy="100000" w14:kx="0" w14:ky="0" w14:algn="tl">
-            <w14:srgbClr w14:val="000000">
-              <w14:alpha w14:val="60000"/>
-            </w14:srgbClr>
-          </w14:shadow>
-        </w:rPr>
-        <w:tab/>
-        <w:t xml:space="preserve">  </w:t>
-      </w:r>
-      <w:r>
-        <w:rPr>
-          <w:sz w:val="52"/>
-          <w:szCs w:val="52"/>
-          <w14:shadow w14:blurRad="50800" w14:dist="38100" w14:dir="2700000" w14:sx="100000" w14:sy="100000" w14:kx="0" w14:ky="0" w14:algn="tl">
-            <w14:srgbClr w14:val="000000">
-              <w14:alpha w14:val="60000"/>
-            </w14:srgbClr>
-          </w14:shadow>
-        </w:rPr>
-        <w:t>A</w:t>
-      </w:r>
-      <w:r>
-        <w:rPr>
-          <w:b w:val="0"/>
-          <w:sz w:val="52"/>
-          <w:szCs w:val="52"/>
-          <w14:shadow w14:blurRad="50800" w14:dist="38100" w14:dir="2700000" w14:sx="100000" w14:sy="100000" w14:kx="0" w14:ky="0" w14:algn="tl">
-            <w14:srgbClr w14:val="000000">
-              <w14:alpha w14:val="60000"/>
-            </w14:srgbClr>
-          </w14:shadow>
-        </w:rPr>
-        <w:t>lan</w:t>
-      </w:r>
-      <w:r>
-        <w:rPr>
-          <w:sz w:val="52"/>
-          <w:szCs w:val="52"/>
-          <w14:shadow w14:blurRad="50800" w14:dist="38100" w14:dir="2700000" w14:sx="100000" w14:sy="100000" w14:kx="0" w14:ky="0" w14:algn="tl">
-            <w14:srgbClr w14:val="000000">
-              <w14:alpha w14:val="60000"/>
-            </w14:srgbClr>
-          </w14:shadow>
-        </w:rPr>
-        <w:t xml:space="preserve"> K</w:t>
-      </w:r>
-      <w:r>
-        <w:rPr>
-          <w:b w:val="0"/>
-          <w:sz w:val="52"/>
-          <w:szCs w:val="52"/>
-          <w14:shadow w14:blurRad="50800" w14:dist="38100" w14:dir="2700000" w14:sx="100000" w14:sy="100000" w14:kx="0" w14:ky="0" w14:algn="tl">
-            <w14:srgbClr w14:val="000000">
-              <w14:alpha w14:val="60000"/>
-            </w14:srgbClr>
-          </w14:shadow>
-        </w:rPr>
         <w:t>illian</w:t>
       </w:r>
       <w:r>
@@ -206,30 +125,17 @@
       </w:r>
       <w:r>
         <w:rPr>
-          <w:b w:val="0"/>
           <w:bCs w:val="0"/>
           <w:sz w:val="28"/>
           <w:szCs w:val="28"/>
         </w:rPr>
-        <w:t xml:space="preserve">         </w:t>
-      </w:r>
-      <w:r>
-        <w:rPr>
-          <w:rFonts w:ascii="Century Schoolbook" w:hAnsi="Century Schoolbook"/>
-          <w:b w:val="0"/>
-          <w:bCs w:val="0"/>
+        <w:t>akillia</w:t>
+      </w:r>
+      <w:r>
+        <w:rPr>
           <w:sz w:val="28"/>
           <w:szCs w:val="28"/>
         </w:rPr>
-        <w:t>akillia</w:t>
-      </w:r>
-      <w:r>
-        <w:rPr>
-          <w:rFonts w:ascii="Century Schoolbook" w:hAnsi="Century Schoolbook"/>
-          <w:b w:val="0"/>
-          <w:sz w:val="28"/>
-          <w:szCs w:val="28"/>
-        </w:rPr>
         <w:t>n@outlook.com</w:t>
       </w:r>
     </w:p>
@@ -237,69 +143,69 @@
     <w:bookmarkEnd w:id="0"/>
     <w:p>
       <w:pPr>
-        <w:pStyle w:val="Heading1"/>
+        <w:pStyle w:val="Heading7"/>
+        <w:spacing w:after="240" w:line="240" w:lineRule="auto"/>
         <w:rPr>
           <w:rStyle w:val="NoSpacingChar"/>
-          <w:rFonts w:ascii="Century Schoolbook" w:hAnsi="Century Schoolbook"/>
+        </w:rPr>
+      </w:pPr>
+      <w:r>
+        <w:rPr>
+          <w:rStyle w:val="NoSpacingChar"/>
           <w:u w:val="single"/>
         </w:rPr>
-      </w:pPr>
+        <w:fldChar w:fldCharType="begin"/>
+      </w:r>
       <w:r>
         <w:rPr>
           <w:rStyle w:val="NoSpacingChar"/>
-          <w:rFonts w:ascii="Century Schoolbook" w:hAnsi="Century Schoolbook"/>
           <w:u w:val="single"/>
         </w:rPr>
-        <w:fldChar w:fldCharType="begin"/>
+        <w:instrText xml:space="preserve"> HYPERLINK "https://github.com/alank90" </w:instrText>
       </w:r>
       <w:r>
         <w:rPr>
           <w:rStyle w:val="NoSpacingChar"/>
-          <w:rFonts w:ascii="Century Schoolbook" w:hAnsi="Century Schoolbook"/>
           <w:u w:val="single"/>
         </w:rPr>
-        <w:instrText xml:space="preserve"> HYPERLINK "https://github.com/alank90" </w:instrText>
+        <w:fldChar w:fldCharType="separate"/>
       </w:r>
       <w:r>
         <w:rPr>
           <w:rStyle w:val="NoSpacingChar"/>
-          <w:rFonts w:ascii="Century Schoolbook" w:hAnsi="Century Schoolbook"/>
           <w:u w:val="single"/>
         </w:rPr>
-        <w:fldChar w:fldCharType="separate"/>
+        <w:t>GitHub Repo</w:t>
       </w:r>
       <w:r>
         <w:rPr>
           <w:rStyle w:val="NoSpacingChar"/>
-          <w:rFonts w:ascii="Century Schoolbook" w:hAnsi="Century Schoolbook"/>
           <w:u w:val="single"/>
         </w:rPr>
-        <w:t>GitHub Repo</w:t>
+        <w:fldChar w:fldCharType="end"/>
       </w:r>
       <w:r>
         <w:rPr>
           <w:rStyle w:val="NoSpacingChar"/>
-          <w:rFonts w:ascii="Century Schoolbook" w:hAnsi="Century Schoolbook"/>
           <w:u w:val="single"/>
         </w:rPr>
-        <w:fldChar w:fldCharType="end"/>
-      </w:r>
-      <w:r>
-        <w:rPr>
-          <w:rStyle w:val="NoSpacingChar"/>
-          <w:rFonts w:ascii="Century Schoolbook" w:hAnsi="Century Schoolbook"/>
-          <w:u w:val="single"/>
-        </w:rPr>
         <w:t xml:space="preserve">   </w:t>
       </w:r>
       <w:r>
         <w:rPr>
           <w:rStyle w:val="IntenseReference"/>
-          <w:rFonts w:ascii="Century Schoolbook" w:hAnsi="Century Schoolbook"/>
           <w:sz w:val="20"/>
           <w:szCs w:val="20"/>
         </w:rPr>
         <w:t xml:space="preserve">       </w:t>
+      </w:r>
+      <w:r>
+        <w:rPr>
+          <w:rStyle w:val="IntenseReference"/>
+          <w:sz w:val="20"/>
+          <w:szCs w:val="20"/>
+        </w:rPr>
+        <w:tab/>
       </w:r>
       <w:r>
         <w:rPr>
@@ -313,86 +219,30 @@
         <w:r>
           <w:rPr>
             <w:rStyle w:val="NoSpacingChar"/>
-            <w:rFonts w:ascii="Century Schoolbook" w:hAnsi="Century Schoolbook"/>
           </w:rPr>
-          <w:t xml:space="preserve">                               </w:t>
+          <w:t xml:space="preserve">                </w:t>
         </w:r>
         <w:r>
           <w:rPr>
-            <w:rStyle w:val="WW8Num1z1"/>
-            <w:rFonts w:ascii="Century Schoolbook" w:hAnsi="Century Schoolbook"/>
-            <w:sz w:val="24"/>
-            <w:szCs w:val="24"/>
+            <w:rStyle w:val="NoSpacingChar"/>
           </w:rPr>
-          <w:t xml:space="preserve"> </w:t>
+          <w:t xml:space="preserve">                                                                                                 </w:t>
         </w:r>
         <w:r>
           <w:rPr>
-            <w:rStyle w:val="WW8Num1z1"/>
-            <w:rFonts w:ascii="Century Schoolbook" w:hAnsi="Century Schoolbook"/>
-            <w:sz w:val="24"/>
-            <w:szCs w:val="24"/>
-          </w:rPr>
-          <w:tab/>
-        </w:r>
-        <w:r>
-          <w:rPr>
-            <w:rStyle w:val="WW8Num1z1"/>
-            <w:rFonts w:ascii="Century Schoolbook" w:hAnsi="Century Schoolbook"/>
-            <w:sz w:val="24"/>
-            <w:szCs w:val="24"/>
-          </w:rPr>
-          <w:tab/>
-        </w:r>
-        <w:r>
-          <w:rPr>
-            <w:rStyle w:val="WW8Num1z1"/>
-            <w:rFonts w:ascii="Century Schoolbook" w:hAnsi="Century Schoolbook"/>
-            <w:sz w:val="24"/>
-            <w:szCs w:val="24"/>
-          </w:rPr>
-          <w:tab/>
-        </w:r>
-        <w:r>
-          <w:rPr>
-            <w:rStyle w:val="WW8Num1z1"/>
-            <w:rFonts w:ascii="Century Schoolbook" w:hAnsi="Century Schoolbook"/>
-            <w:sz w:val="24"/>
-            <w:szCs w:val="24"/>
-          </w:rPr>
-          <w:tab/>
-        </w:r>
-        <w:r>
-          <w:rPr>
-            <w:rStyle w:val="WW8Num1z1"/>
-            <w:rFonts w:ascii="Century Schoolbook" w:hAnsi="Century Schoolbook"/>
-            <w:sz w:val="24"/>
-            <w:szCs w:val="24"/>
-          </w:rPr>
-          <w:tab/>
-        </w:r>
-        <w:r>
-          <w:rPr>
-            <w:rStyle w:val="WW8Num1z1"/>
-            <w:rFonts w:ascii="Century Schoolbook" w:hAnsi="Century Schoolbook"/>
-            <w:sz w:val="24"/>
-            <w:szCs w:val="24"/>
-          </w:rPr>
-          <w:tab/>
-        </w:r>
-        <w:r>
-          <w:rPr>
-            <w:rStyle w:val="WW8Num1z1"/>
-            <w:rFonts w:ascii="Century Schoolbook" w:hAnsi="Century Schoolbook"/>
-            <w:sz w:val="24"/>
-            <w:szCs w:val="24"/>
+            <w:rStyle w:val="NoSpacingChar"/>
           </w:rPr>
           <w:tab/>
         </w:r>
         <w:r>
           <w:rPr>
             <w:rStyle w:val="NoSpacingChar"/>
-            <w:rFonts w:ascii="Century Schoolbook" w:hAnsi="Century Schoolbook"/>
+          </w:rPr>
+          <w:t xml:space="preserve"> </w:t>
+        </w:r>
+        <w:r>
+          <w:rPr>
+            <w:rStyle w:val="NoSpacingChar"/>
             <w:u w:val="single"/>
           </w:rPr>
           <w:t>My Portfolio</w:t>
@@ -401,10 +251,22 @@
     </w:p>
     <w:p>
       <w:pPr>
-        <w:rPr>
-          <w:lang w:eastAsia="ja-JP"/>
-        </w:rPr>
-      </w:pPr>
+        <w:spacing w:line="240" w:lineRule="auto"/>
+        <w:jc w:val="center"/>
+        <w:rPr>
+          <w:rStyle w:val="WW8Num1z1"/>
+          <w:sz w:val="24"/>
+          <w:szCs w:val="24"/>
+        </w:rPr>
+      </w:pPr>
+      <w:r>
+        <w:rPr>
+          <w:rStyle w:val="WW8Num1z1"/>
+          <w:sz w:val="24"/>
+          <w:szCs w:val="24"/>
+        </w:rPr>
+        <w:t>“Always Be Coding”</w:t>
+      </w:r>
     </w:p>
     <w:p>
       <w:pPr>
@@ -564,8 +426,6 @@
         </w:rPr>
         <w:t>ROFESSIONAL SUMMARY</w:t>
       </w:r>
-      <w:bookmarkStart w:id="1" w:name="_GoBack"/>
-      <w:bookmarkEnd w:id="1"/>
     </w:p>
     <w:p>
       <w:pPr>
@@ -806,7 +666,23 @@
           <w:sz w:val="26"/>
           <w:szCs w:val="26"/>
         </w:rPr>
-        <w:t xml:space="preserve"> and VSCode</w:t>
+        <w:t xml:space="preserve"> and VS</w:t>
+      </w:r>
+      <w:r>
+        <w:rPr>
+          <w:rFonts w:asciiTheme="minorHAnsi" w:hAnsiTheme="minorHAnsi"/>
+          <w:sz w:val="26"/>
+          <w:szCs w:val="26"/>
+        </w:rPr>
+        <w:t xml:space="preserve"> </w:t>
+      </w:r>
+      <w:r>
+        <w:rPr>
+          <w:rFonts w:asciiTheme="minorHAnsi" w:hAnsiTheme="minorHAnsi"/>
+          <w:sz w:val="26"/>
+          <w:szCs w:val="26"/>
+        </w:rPr>
+        <w:t>Code</w:t>
       </w:r>
       <w:r>
         <w:rPr>
@@ -1660,7 +1536,7 @@
             </w14:gradFill>
           </w14:textFill>
         </w:rPr>
-        <w:t>Software Projects</w:t>
+        <w:t>PROFESSSIONAL PROFILE</w:t>
       </w:r>
     </w:p>
     <w:p>
@@ -1674,11 +1550,285 @@
       </w:pPr>
       <w:r>
         <w:rPr>
+          <w:sz w:val="24"/>
+          <w:szCs w:val="24"/>
+        </w:rPr>
+        <w:t xml:space="preserve">Dedicated and skilled </w:t>
+      </w:r>
+      <w:r>
+        <w:rPr>
+          <w:sz w:val="24"/>
+          <w:szCs w:val="24"/>
+        </w:rPr>
+        <w:t xml:space="preserve">Full Stack </w:t>
+      </w:r>
+      <w:r>
+        <w:rPr>
+          <w:sz w:val="24"/>
+          <w:szCs w:val="24"/>
+        </w:rPr>
+        <w:t xml:space="preserve">Web Developer who wants to </w:t>
+      </w:r>
+      <w:r>
+        <w:rPr>
+          <w:sz w:val="24"/>
+          <w:szCs w:val="24"/>
+        </w:rPr>
+        <w:t>go</w:t>
+      </w:r>
+      <w:r>
+        <w:rPr>
+          <w:sz w:val="24"/>
+          <w:szCs w:val="24"/>
+        </w:rPr>
+        <w:t xml:space="preserve"> to the next level. </w:t>
+      </w:r>
+      <w:r>
+        <w:rPr>
+          <w:sz w:val="24"/>
+          <w:szCs w:val="24"/>
+        </w:rPr>
+        <w:t>E</w:t>
+      </w:r>
+      <w:r>
+        <w:rPr>
+          <w:sz w:val="24"/>
+          <w:szCs w:val="24"/>
+        </w:rPr>
+        <w:t xml:space="preserve">xtensive experience in providing a wide variety of Web Development services. </w:t>
+      </w:r>
+      <w:r>
+        <w:rPr>
+          <w:sz w:val="24"/>
+          <w:szCs w:val="24"/>
+        </w:rPr>
+        <w:t xml:space="preserve"> </w:t>
+      </w:r>
+      <w:r>
+        <w:rPr>
+          <w:sz w:val="24"/>
+          <w:szCs w:val="24"/>
+        </w:rPr>
+        <w:t xml:space="preserve">I have dedicated the last </w:t>
+      </w:r>
+      <w:r>
+        <w:rPr>
+          <w:sz w:val="24"/>
+          <w:szCs w:val="24"/>
+        </w:rPr>
+        <w:t>5</w:t>
+      </w:r>
+      <w:r>
+        <w:rPr>
+          <w:sz w:val="24"/>
+          <w:szCs w:val="24"/>
+        </w:rPr>
+        <w:t>+ years to learning Web Development. I am proficient in JavaScript</w:t>
+      </w:r>
+      <w:r>
+        <w:rPr>
+          <w:sz w:val="24"/>
+          <w:szCs w:val="24"/>
+        </w:rPr>
+        <w:t xml:space="preserve"> Frameworks (jQuery, Vue)</w:t>
+      </w:r>
+      <w:r>
+        <w:rPr>
+          <w:sz w:val="24"/>
+          <w:szCs w:val="24"/>
+        </w:rPr>
+        <w:t xml:space="preserve">, </w:t>
+      </w:r>
+      <w:r>
+        <w:rPr>
+          <w:sz w:val="24"/>
+          <w:szCs w:val="24"/>
+        </w:rPr>
+        <w:t>Node (</w:t>
+      </w:r>
+      <w:r>
+        <w:rPr>
+          <w:sz w:val="24"/>
+          <w:szCs w:val="24"/>
+        </w:rPr>
+        <w:t xml:space="preserve">Express and NPM), </w:t>
+      </w:r>
+      <w:r>
+        <w:rPr>
+          <w:sz w:val="24"/>
+          <w:szCs w:val="24"/>
+        </w:rPr>
+        <w:t>CSS</w:t>
+      </w:r>
+      <w:r>
+        <w:rPr>
+          <w:sz w:val="24"/>
+          <w:szCs w:val="24"/>
+        </w:rPr>
+        <w:t>3 and the Bootstrap frame,</w:t>
+      </w:r>
+      <w:r>
+        <w:rPr>
+          <w:sz w:val="24"/>
+          <w:szCs w:val="24"/>
+        </w:rPr>
+        <w:t xml:space="preserve"> and </w:t>
+      </w:r>
+      <w:r>
+        <w:rPr>
+          <w:sz w:val="24"/>
+          <w:szCs w:val="24"/>
+        </w:rPr>
+        <w:t xml:space="preserve">semantic </w:t>
+      </w:r>
+      <w:r>
+        <w:rPr>
+          <w:sz w:val="24"/>
+          <w:szCs w:val="24"/>
+        </w:rPr>
+        <w:t>HTML5 among others. Excellent interpersonal skills with the ability to communicate with all levels of employees.</w:t>
+      </w:r>
+    </w:p>
+    <w:p>
+      <w:pPr>
+        <w:spacing w:after="0"/>
+        <w:ind w:left="375"/>
+        <w:rPr>
+          <w:sz w:val="24"/>
+          <w:szCs w:val="24"/>
+        </w:rPr>
+      </w:pPr>
+    </w:p>
+    <w:p>
+      <w:pPr>
+        <w:pStyle w:val="StyleBoldBottomSinglesolidlineAuto05ptLinewidth"/>
+        <w:rPr>
+          <w14:textOutline w14:w="5270" w14:cap="flat" w14:cmpd="sng" w14:algn="ctr">
+            <w14:solidFill>
+              <w14:schemeClr w14:val="accent1">
+                <w14:shade w14:val="88000"/>
+                <w14:satMod w14:val="110000"/>
+              </w14:schemeClr>
+            </w14:solidFill>
+            <w14:prstDash w14:val="solid"/>
+            <w14:round/>
+          </w14:textOutline>
+          <w14:textFill>
+            <w14:gradFill>
+              <w14:gsLst>
+                <w14:gs w14:pos="0">
+                  <w14:schemeClr w14:val="accent1">
+                    <w14:tint w14:val="40000"/>
+                    <w14:satMod w14:val="250000"/>
+                  </w14:schemeClr>
+                </w14:gs>
+                <w14:gs w14:pos="9000">
+                  <w14:schemeClr w14:val="accent1">
+                    <w14:tint w14:val="52000"/>
+                    <w14:satMod w14:val="300000"/>
+                  </w14:schemeClr>
+                </w14:gs>
+                <w14:gs w14:pos="50000">
+                  <w14:schemeClr w14:val="accent1">
+                    <w14:shade w14:val="20000"/>
+                    <w14:satMod w14:val="300000"/>
+                  </w14:schemeClr>
+                </w14:gs>
+                <w14:gs w14:pos="79000">
+                  <w14:schemeClr w14:val="accent1">
+                    <w14:tint w14:val="52000"/>
+                    <w14:satMod w14:val="300000"/>
+                  </w14:schemeClr>
+                </w14:gs>
+                <w14:gs w14:pos="100000">
+                  <w14:schemeClr w14:val="accent1">
+                    <w14:tint w14:val="40000"/>
+                    <w14:satMod w14:val="250000"/>
+                  </w14:schemeClr>
+                </w14:gs>
+              </w14:gsLst>
+              <w14:lin w14:ang="5400000" w14:scaled="0"/>
+            </w14:gradFill>
+          </w14:textFill>
+        </w:rPr>
+      </w:pPr>
+      <w:r>
+        <w:rPr>
+          <w14:textOutline w14:w="5270" w14:cap="flat" w14:cmpd="sng" w14:algn="ctr">
+            <w14:solidFill>
+              <w14:schemeClr w14:val="accent1">
+                <w14:shade w14:val="88000"/>
+                <w14:satMod w14:val="110000"/>
+              </w14:schemeClr>
+            </w14:solidFill>
+            <w14:prstDash w14:val="solid"/>
+            <w14:round/>
+          </w14:textOutline>
+          <w14:textFill>
+            <w14:gradFill>
+              <w14:gsLst>
+                <w14:gs w14:pos="0">
+                  <w14:schemeClr w14:val="accent1">
+                    <w14:tint w14:val="40000"/>
+                    <w14:satMod w14:val="250000"/>
+                  </w14:schemeClr>
+                </w14:gs>
+                <w14:gs w14:pos="9000">
+                  <w14:schemeClr w14:val="accent1">
+                    <w14:tint w14:val="52000"/>
+                    <w14:satMod w14:val="300000"/>
+                  </w14:schemeClr>
+                </w14:gs>
+                <w14:gs w14:pos="50000">
+                  <w14:schemeClr w14:val="accent1">
+                    <w14:shade w14:val="20000"/>
+                    <w14:satMod w14:val="300000"/>
+                  </w14:schemeClr>
+                </w14:gs>
+                <w14:gs w14:pos="79000">
+                  <w14:schemeClr w14:val="accent1">
+                    <w14:tint w14:val="52000"/>
+                    <w14:satMod w14:val="300000"/>
+                  </w14:schemeClr>
+                </w14:gs>
+                <w14:gs w14:pos="100000">
+                  <w14:schemeClr w14:val="accent1">
+                    <w14:tint w14:val="40000"/>
+                    <w14:satMod w14:val="250000"/>
+                  </w14:schemeClr>
+                </w14:gs>
+              </w14:gsLst>
+              <w14:lin w14:ang="5400000" w14:scaled="0"/>
+            </w14:gradFill>
+          </w14:textFill>
+        </w:rPr>
+        <w:t>Software Projects</w:t>
+      </w:r>
+    </w:p>
+    <w:p>
+      <w:pPr>
+        <w:spacing w:after="0"/>
+        <w:ind w:left="375"/>
+        <w:rPr>
+          <w:sz w:val="24"/>
+          <w:szCs w:val="24"/>
+        </w:rPr>
+      </w:pPr>
+      <w:r>
+        <w:rPr>
           <w:b/>
           <w:sz w:val="24"/>
           <w:szCs w:val="24"/>
         </w:rPr>
-        <w:t>My Portfolio:</w:t>
+        <w:t>Homepage</w:t>
+      </w:r>
+      <w:r>
+        <w:rPr>
+          <w:b/>
+          <w:sz w:val="24"/>
+          <w:szCs w:val="24"/>
+        </w:rPr>
+        <w:t>:</w:t>
       </w:r>
       <w:r>
         <w:rPr>
@@ -1689,23 +1839,24 @@
       </w:r>
       <w:r>
         <w:rPr>
+          <w:b/>
+          <w:sz w:val="24"/>
+          <w:szCs w:val="24"/>
+        </w:rPr>
+        <w:t>https://alank.azurewebsites.net/</w:t>
+      </w:r>
+      <w:r>
+        <w:rPr>
+          <w:sz w:val="24"/>
+          <w:szCs w:val="24"/>
+        </w:rPr>
+        <w:t xml:space="preserve"> </w:t>
+      </w:r>
+      <w:r>
+        <w:rPr>
           <w:rStyle w:val="IntenseReference"/>
-          <w:u w:val="single"/>
-        </w:rPr>
-        <w:t>akillian.x10host.com/</w:t>
-      </w:r>
-      <w:r>
-        <w:rPr>
-          <w:rStyle w:val="IntenseReference"/>
-          <w:u w:val="single"/>
-        </w:rPr>
-        <w:t>MYPORTFOLIO</w:t>
-      </w:r>
-      <w:r>
-        <w:rPr>
-          <w:rStyle w:val="IntenseReference"/>
-        </w:rPr>
-        <w:t xml:space="preserve"> (</w:t>
+        </w:rPr>
+        <w:t>(</w:t>
       </w:r>
       <w:r>
         <w:rPr>
@@ -1782,7 +1933,35 @@
           <w:sz w:val="24"/>
           <w:szCs w:val="24"/>
         </w:rPr>
-        <w:t>veloped Web App using Vue and Bootstrap4 that lets users glance scores from around the leagues in an SPA.</w:t>
+        <w:t>veloped Web App using Vue and Boot</w:t>
+      </w:r>
+      <w:r>
+        <w:rPr>
+          <w:sz w:val="24"/>
+          <w:szCs w:val="24"/>
+        </w:rPr>
+        <w:t>s</w:t>
+      </w:r>
+      <w:r>
+        <w:rPr>
+          <w:sz w:val="24"/>
+          <w:szCs w:val="24"/>
+        </w:rPr>
+        <w:t>trap</w:t>
+      </w:r>
+      <w:r>
+        <w:rPr>
+          <w:sz w:val="24"/>
+          <w:szCs w:val="24"/>
+        </w:rPr>
+        <w:t xml:space="preserve"> </w:t>
+      </w:r>
+      <w:r>
+        <w:rPr>
+          <w:sz w:val="24"/>
+          <w:szCs w:val="24"/>
+        </w:rPr>
+        <w:t>4 that lets users glance scores from around the leagues in a SPA.</w:t>
       </w:r>
     </w:p>
     <w:p>
@@ -1803,6 +1982,7 @@
           <w:sz w:val="24"/>
           <w:szCs w:val="24"/>
         </w:rPr>
+        <w:lastRenderedPageBreak/>
         <w:t>Built with Node and npm-scripts. Bundled for the browser with Browserify.</w:t>
       </w:r>
     </w:p>
@@ -1831,7 +2011,14 @@
           <w:sz w:val="24"/>
           <w:szCs w:val="24"/>
         </w:rPr>
-        <w:t>UX</w:t>
+        <w:t>U</w:t>
+      </w:r>
+      <w:r>
+        <w:rPr>
+          <w:sz w:val="24"/>
+          <w:szCs w:val="24"/>
+        </w:rPr>
+        <w:t>I</w:t>
       </w:r>
       <w:r>
         <w:rPr>
@@ -1957,14 +2144,6 @@
           <w:szCs w:val="24"/>
         </w:rPr>
       </w:pPr>
-      <w:r>
-        <w:rPr>
-          <w:b/>
-          <w:sz w:val="24"/>
-          <w:szCs w:val="24"/>
-        </w:rPr>
-        <w:t xml:space="preserve">      </w:t>
-      </w:r>
       <w:r>
         <w:rPr>
           <w:b/>
@@ -2096,21 +2275,7 @@
           <w:sz w:val="24"/>
           <w:szCs w:val="24"/>
         </w:rPr>
-        <w:t xml:space="preserve">app </w:t>
-      </w:r>
-      <w:r>
-        <w:rPr>
-          <w:sz w:val="24"/>
-          <w:szCs w:val="24"/>
-        </w:rPr>
-        <w:t xml:space="preserve">is </w:t>
-      </w:r>
-      <w:r>
-        <w:rPr>
-          <w:sz w:val="24"/>
-          <w:szCs w:val="24"/>
-        </w:rPr>
-        <w:t>written</w:t>
+        <w:t>app written</w:t>
       </w:r>
       <w:r>
         <w:rPr>
@@ -2955,7 +3120,25 @@
           <w:szCs w:val="24"/>
           <w:lang w:eastAsia="en-US"/>
         </w:rPr>
-        <w:t>Installed and I administer a LAMP stack for use in Web Development classes and Introductory MySQL Database courses.</w:t>
+        <w:t xml:space="preserve">Installed and I administer a LAMP stack for use in Web Development classes such as Web </w:t>
+      </w:r>
+      <w:r>
+        <w:rPr>
+          <w:rFonts w:eastAsia="Times New Roman"/>
+          <w:sz w:val="24"/>
+          <w:szCs w:val="24"/>
+          <w:lang w:eastAsia="en-US"/>
+        </w:rPr>
+        <w:t>S</w:t>
+      </w:r>
+      <w:r>
+        <w:rPr>
+          <w:rFonts w:eastAsia="Times New Roman"/>
+          <w:sz w:val="24"/>
+          <w:szCs w:val="24"/>
+          <w:lang w:eastAsia="en-US"/>
+        </w:rPr>
+        <w:t>ite building and Introductory MySQL Database courses.</w:t>
       </w:r>
     </w:p>
     <w:p>
@@ -3041,7 +3224,7 @@
           <w:szCs w:val="24"/>
           <w:lang w:eastAsia="en-US"/>
         </w:rPr>
-        <w:t>I also have developed and deployed an Equipment Inventory tracking system for the school and installed the BookIt open source resource management prog</w:t>
+        <w:t>I also have developed and deployed an Eq</w:t>
       </w:r>
       <w:r>
         <w:rPr>
@@ -3050,7 +3233,7 @@
           <w:szCs w:val="24"/>
           <w:lang w:eastAsia="en-US"/>
         </w:rPr>
-        <w:t>ram to manage our Computer Labs,</w:t>
+        <w:t>uipment Inventory T</w:t>
       </w:r>
       <w:r>
         <w:rPr>
@@ -3059,7 +3242,7 @@
           <w:szCs w:val="24"/>
           <w:lang w:eastAsia="en-US"/>
         </w:rPr>
-        <w:t xml:space="preserve"> Chromebook, and Laptop carts (SHS Scheduler)</w:t>
+        <w:t>racking system for the school and installed the BookIt open source resource management prog</w:t>
       </w:r>
       <w:r>
         <w:rPr>
@@ -3068,7 +3251,7 @@
           <w:szCs w:val="24"/>
           <w:lang w:eastAsia="en-US"/>
         </w:rPr>
-        <w:t>.</w:t>
+        <w:t>ram to manage our Computer Labs.</w:t>
       </w:r>
       <w:r>
         <w:rPr>
@@ -3077,8 +3260,40 @@
           <w:szCs w:val="24"/>
           <w:lang w:eastAsia="en-US"/>
         </w:rPr>
-        <w:t xml:space="preserve">  </w:t>
-      </w:r>
+        <w:t xml:space="preserve"> Chromebook, and Laptop carts (SHS Scheduler.) Desktop Technician duties including maintaining and troubleshooting Windows Seven, Novell, and </w:t>
+      </w:r>
+      <w:r>
+        <w:rPr>
+          <w:rFonts w:eastAsia="Times New Roman"/>
+          <w:sz w:val="24"/>
+          <w:szCs w:val="24"/>
+          <w:lang w:eastAsia="en-US"/>
+        </w:rPr>
+        <w:t>SMART Board</w:t>
+      </w:r>
+      <w:r>
+        <w:rPr>
+          <w:rFonts w:eastAsia="Times New Roman"/>
+          <w:sz w:val="24"/>
+          <w:szCs w:val="24"/>
+          <w:lang w:eastAsia="en-US"/>
+        </w:rPr>
+        <w:t xml:space="preserve"> issues.</w:t>
+      </w:r>
+    </w:p>
+    <w:p>
+      <w:pPr>
+        <w:suppressAutoHyphens w:val="0"/>
+        <w:spacing w:before="100" w:beforeAutospacing="1" w:after="0" w:line="120" w:lineRule="auto"/>
+        <w:ind w:left="360"/>
+        <w:rPr>
+          <w:rFonts w:ascii="Times New Roman" w:eastAsia="Times New Roman" w:hAnsi="Times New Roman"/>
+          <w:color w:val="808080" w:themeColor="background1" w:themeShade="80"/>
+          <w:sz w:val="24"/>
+          <w:szCs w:val="24"/>
+          <w:lang w:eastAsia="en-US"/>
+        </w:rPr>
+      </w:pPr>
     </w:p>
     <w:p>
       <w:pPr>
@@ -3549,25 +3764,7 @@
           <w:szCs w:val="24"/>
           <w:lang w:eastAsia="en-US"/>
         </w:rPr>
-        <w:t xml:space="preserve">Worked in the central office servicing the internal Verizon Network, pulling orders, making all preparations for test and turn up of telecommunications services (e.g., new T1 &amp; T3's, nodes for SONET rings, and DACS.) Evaluated systems and equipment </w:t>
-      </w:r>
-      <w:r>
-        <w:rPr>
-          <w:rFonts w:eastAsia="Times New Roman"/>
-          <w:sz w:val="24"/>
-          <w:szCs w:val="24"/>
-          <w:lang w:eastAsia="en-US"/>
-        </w:rPr>
-        <w:t xml:space="preserve">quality, performance </w:t>
-      </w:r>
-      <w:r>
-        <w:rPr>
-          <w:rFonts w:eastAsia="Times New Roman"/>
-          <w:sz w:val="24"/>
-          <w:szCs w:val="24"/>
-          <w:lang w:eastAsia="en-US"/>
-        </w:rPr>
-        <w:t>and implemented changes to the network.</w:t>
+        <w:t>Worked in the central office servicing the internal Verizon Network, pulling orders, making all preparations for test and turn up of telecommunications services (e.g., new T1 &amp; T3's, nodes for SONET rings, and DACS.) Evaluated systems and equipment and implemented changes to the network.</w:t>
       </w:r>
     </w:p>
     <w:p>
@@ -3617,25 +3814,7 @@
           <w:szCs w:val="24"/>
           <w:lang w:eastAsia="en-US"/>
         </w:rPr>
-        <w:t xml:space="preserve">Received and responded to reports of diverse network outages by effectively troubleshooting and resolving </w:t>
-      </w:r>
-      <w:r>
-        <w:rPr>
-          <w:rFonts w:eastAsia="Times New Roman"/>
-          <w:sz w:val="24"/>
-          <w:szCs w:val="24"/>
-          <w:lang w:eastAsia="en-US"/>
-        </w:rPr>
-        <w:t xml:space="preserve">problems </w:t>
-      </w:r>
-      <w:r>
-        <w:rPr>
-          <w:rFonts w:eastAsia="Times New Roman"/>
-          <w:sz w:val="24"/>
-          <w:szCs w:val="24"/>
-          <w:lang w:eastAsia="en-US"/>
-        </w:rPr>
-        <w:t>to customers' satisfaction.</w:t>
+        <w:t>Received and responded to reports of diverse network outages by effectively troubleshooting problems and resolving outages to customers' satisfaction.</w:t>
       </w:r>
     </w:p>
     <w:p>
@@ -3660,25 +3839,7 @@
           <w:szCs w:val="26"/>
           <w:lang w:eastAsia="en-US"/>
         </w:rPr>
-        <w:t>Created and implemented formal FiOS</w:t>
-      </w:r>
-      <w:r>
-        <w:rPr>
-          <w:rFonts w:eastAsia="Times New Roman"/>
-          <w:sz w:val="26"/>
-          <w:szCs w:val="26"/>
-          <w:lang w:eastAsia="en-US"/>
-        </w:rPr>
-        <w:t xml:space="preserve"> installation and testing</w:t>
-      </w:r>
-      <w:r>
-        <w:rPr>
-          <w:rFonts w:eastAsia="Times New Roman"/>
-          <w:sz w:val="26"/>
-          <w:szCs w:val="26"/>
-          <w:lang w:eastAsia="en-US"/>
-        </w:rPr>
-        <w:t xml:space="preserve"> procedures in the central office area that became best practice for all subsequent technicians.</w:t>
+        <w:t>Created and implemented formal FiOS procedures in the central office area that became best practice for all subsequent technicians.</w:t>
       </w:r>
     </w:p>
     <w:p>
@@ -3975,13 +4136,55 @@
             </w14:gradFill>
           </w14:textFill>
         </w:rPr>
-        <w:t>(</w:t>
-      </w:r>
-      <w:r>
-        <w:rPr>
-          <w:rStyle w:val="ListLabel1"/>
-        </w:rPr>
-        <w:t>1993</w:t>
+        <w:t>(1993)</w:t>
+      </w:r>
+    </w:p>
+    <w:p>
+      <w:pPr>
+        <w:spacing w:after="0" w:line="240" w:lineRule="auto"/>
+      </w:pPr>
+      <w:r>
+        <w:rPr>
+          <w:rFonts w:eastAsia="Cambria" w:cs="Cambria"/>
+        </w:rPr>
+        <w:t xml:space="preserve">Master of Science </w:t>
+      </w:r>
+      <w:r>
+        <w:rPr>
+          <w:rFonts w:eastAsia="Cambria" w:cs="Cambria"/>
+        </w:rPr>
+        <w:t>– Computer</w:t>
+      </w:r>
+      <w:r>
+        <w:rPr>
+          <w:rFonts w:eastAsia="Cambria" w:cs="Cambria"/>
+        </w:rPr>
+        <w:t xml:space="preserve"> Science</w:t>
+      </w:r>
+    </w:p>
+    <w:p>
+      <w:pPr>
+        <w:spacing w:after="0"/>
+      </w:pPr>
+      <w:r>
+        <w:rPr>
+          <w:rFonts w:eastAsia="Cambria" w:cs="Cambria"/>
+          <w:b/>
+          <w:bCs/>
+        </w:rPr>
+        <w:t>SUNY at STONY BROOK</w:t>
+      </w:r>
+      <w:r>
+        <w:rPr>
+          <w:rFonts w:eastAsia="Cambria" w:cs="Cambria"/>
+        </w:rPr>
+        <w:t>, Stony Brook, NY</w:t>
+      </w:r>
+      <w:r>
+        <w:rPr>
+          <w:rFonts w:eastAsia="Cambria" w:cs="Cambria"/>
+        </w:rPr>
+        <w:t xml:space="preserve"> </w:t>
       </w:r>
       <w:r>
         <w:rPr>
@@ -4037,35 +4240,80 @@
             </w14:gradFill>
           </w14:textFill>
         </w:rPr>
-        <w:t>)</w:t>
-      </w:r>
-    </w:p>
-    <w:p>
-      <w:pPr>
-        <w:spacing w:after="0" w:line="240" w:lineRule="auto"/>
+        <w:t>(1980)</w:t>
+      </w:r>
+    </w:p>
+    <w:p>
+      <w:pPr>
+        <w:spacing w:after="0"/>
       </w:pPr>
       <w:r>
         <w:rPr>
           <w:rFonts w:eastAsia="Cambria" w:cs="Cambria"/>
         </w:rPr>
-        <w:t xml:space="preserve">Master of Science </w:t>
+        <w:t xml:space="preserve">Bachelor of Art </w:t>
       </w:r>
       <w:r>
         <w:rPr>
           <w:rFonts w:eastAsia="Cambria" w:cs="Cambria"/>
         </w:rPr>
-        <w:t>– Computer</w:t>
-      </w:r>
-      <w:r>
-        <w:rPr>
-          <w:rFonts w:eastAsia="Cambria" w:cs="Cambria"/>
-        </w:rPr>
-        <w:t xml:space="preserve"> Science</w:t>
+        <w:t>– Psychology</w:t>
       </w:r>
     </w:p>
     <w:p>
       <w:pPr>
         <w:spacing w:after="0"/>
+        <w:rPr>
+          <w:b/>
+          <w14:textOutline w14:w="5270" w14:cap="flat" w14:cmpd="sng" w14:algn="ctr">
+            <w14:solidFill>
+              <w14:srgbClr w14:val="7D7D7D">
+                <w14:tint w14:val="100000"/>
+                <w14:shade w14:val="100000"/>
+                <w14:satMod w14:val="110000"/>
+              </w14:srgbClr>
+            </w14:solidFill>
+            <w14:prstDash w14:val="solid"/>
+            <w14:round/>
+          </w14:textOutline>
+          <w14:textFill>
+            <w14:gradFill>
+              <w14:gsLst>
+                <w14:gs w14:pos="0">
+                  <w14:srgbClr w14:val="FFFFFF">
+                    <w14:tint w14:val="40000"/>
+                    <w14:satMod w14:val="250000"/>
+                  </w14:srgbClr>
+                </w14:gs>
+                <w14:gs w14:pos="9000">
+                  <w14:srgbClr w14:val="FFFFFF">
+                    <w14:tint w14:val="52000"/>
+                    <w14:satMod w14:val="300000"/>
+                  </w14:srgbClr>
+                </w14:gs>
+                <w14:gs w14:pos="50000">
+                  <w14:srgbClr w14:val="FFFFFF">
+                    <w14:shade w14:val="20000"/>
+                    <w14:satMod w14:val="300000"/>
+                  </w14:srgbClr>
+                </w14:gs>
+                <w14:gs w14:pos="79000">
+                  <w14:srgbClr w14:val="FFFFFF">
+                    <w14:tint w14:val="52000"/>
+                    <w14:satMod w14:val="300000"/>
+                  </w14:srgbClr>
+                </w14:gs>
+                <w14:gs w14:pos="100000">
+                  <w14:srgbClr w14:val="FFFFFF">
+                    <w14:tint w14:val="40000"/>
+                    <w14:satMod w14:val="250000"/>
+                  </w14:srgbClr>
+                </w14:gs>
+              </w14:gsLst>
+              <w14:lin w14:ang="5400000" w14:scaled="0"/>
+            </w14:gradFill>
+          </w14:textFill>
+        </w:rPr>
       </w:pPr>
       <w:r>
         <w:rPr>
@@ -4073,19 +4321,27 @@
           <w:b/>
           <w:bCs/>
         </w:rPr>
-        <w:t>SUNY at STONY BROOK COLLEGE</w:t>
+        <w:t>SUNY at Westchester Community</w:t>
       </w:r>
       <w:r>
         <w:rPr>
           <w:rFonts w:eastAsia="Cambria" w:cs="Cambria"/>
-        </w:rPr>
-        <w:t>, Stony Brook, NY</w:t>
+          <w:b/>
+          <w:bCs/>
+        </w:rPr>
+        <w:t xml:space="preserve">, </w:t>
       </w:r>
       <w:r>
         <w:rPr>
           <w:rFonts w:eastAsia="Cambria" w:cs="Cambria"/>
         </w:rPr>
-        <w:t xml:space="preserve"> </w:t>
+        <w:t xml:space="preserve">Valhalla, </w:t>
+      </w:r>
+      <w:r>
+        <w:rPr>
+          <w:rFonts w:eastAsia="Cambria" w:cs="Cambria"/>
+        </w:rPr>
+        <w:t xml:space="preserve">NY </w:t>
       </w:r>
       <w:r>
         <w:rPr>
@@ -4141,280 +4397,7 @@
             </w14:gradFill>
           </w14:textFill>
         </w:rPr>
-        <w:t>(</w:t>
-      </w:r>
-      <w:r>
-        <w:rPr>
-          <w:rStyle w:val="ListLabel1"/>
-        </w:rPr>
-        <w:t>1980</w:t>
-      </w:r>
-      <w:r>
-        <w:rPr>
-          <w:rFonts w:eastAsia="Cambria" w:cs="Cambria"/>
-          <w:b/>
-          <w:color w:val="DFA71C" w:themeColor="background2" w:themeShade="80"/>
-          <w14:textOutline w14:w="5270" w14:cap="flat" w14:cmpd="sng" w14:algn="ctr">
-            <w14:solidFill>
-              <w14:srgbClr w14:val="7D7D7D">
-                <w14:tint w14:val="100000"/>
-                <w14:shade w14:val="100000"/>
-                <w14:satMod w14:val="110000"/>
-              </w14:srgbClr>
-            </w14:solidFill>
-            <w14:prstDash w14:val="solid"/>
-            <w14:round/>
-          </w14:textOutline>
-          <w14:textFill>
-            <w14:gradFill>
-              <w14:gsLst>
-                <w14:gs w14:pos="0">
-                  <w14:srgbClr w14:val="FFFFFF">
-                    <w14:tint w14:val="40000"/>
-                    <w14:satMod w14:val="250000"/>
-                  </w14:srgbClr>
-                </w14:gs>
-                <w14:gs w14:pos="9000">
-                  <w14:srgbClr w14:val="FFFFFF">
-                    <w14:tint w14:val="52000"/>
-                    <w14:satMod w14:val="300000"/>
-                  </w14:srgbClr>
-                </w14:gs>
-                <w14:gs w14:pos="50000">
-                  <w14:srgbClr w14:val="FFFFFF">
-                    <w14:shade w14:val="20000"/>
-                    <w14:satMod w14:val="300000"/>
-                  </w14:srgbClr>
-                </w14:gs>
-                <w14:gs w14:pos="79000">
-                  <w14:srgbClr w14:val="FFFFFF">
-                    <w14:tint w14:val="52000"/>
-                    <w14:satMod w14:val="300000"/>
-                  </w14:srgbClr>
-                </w14:gs>
-                <w14:gs w14:pos="100000">
-                  <w14:srgbClr w14:val="FFFFFF">
-                    <w14:tint w14:val="40000"/>
-                    <w14:satMod w14:val="250000"/>
-                  </w14:srgbClr>
-                </w14:gs>
-              </w14:gsLst>
-              <w14:lin w14:ang="5400000" w14:scaled="0"/>
-            </w14:gradFill>
-          </w14:textFill>
-        </w:rPr>
-        <w:t>)</w:t>
-      </w:r>
-    </w:p>
-    <w:p>
-      <w:pPr>
-        <w:spacing w:after="0"/>
-      </w:pPr>
-      <w:r>
-        <w:rPr>
-          <w:rFonts w:eastAsia="Cambria" w:cs="Cambria"/>
-        </w:rPr>
-        <w:t xml:space="preserve">Bachelor of Art </w:t>
-      </w:r>
-      <w:r>
-        <w:rPr>
-          <w:rFonts w:eastAsia="Cambria" w:cs="Cambria"/>
-        </w:rPr>
-        <w:t>– Psychology</w:t>
-      </w:r>
-    </w:p>
-    <w:p>
-      <w:pPr>
-        <w:spacing w:after="0"/>
-        <w:rPr>
-          <w:b/>
-          <w14:textOutline w14:w="5270" w14:cap="flat" w14:cmpd="sng" w14:algn="ctr">
-            <w14:solidFill>
-              <w14:srgbClr w14:val="7D7D7D">
-                <w14:tint w14:val="100000"/>
-                <w14:shade w14:val="100000"/>
-                <w14:satMod w14:val="110000"/>
-              </w14:srgbClr>
-            </w14:solidFill>
-            <w14:prstDash w14:val="solid"/>
-            <w14:round/>
-          </w14:textOutline>
-          <w14:textFill>
-            <w14:gradFill>
-              <w14:gsLst>
-                <w14:gs w14:pos="0">
-                  <w14:srgbClr w14:val="FFFFFF">
-                    <w14:tint w14:val="40000"/>
-                    <w14:satMod w14:val="250000"/>
-                  </w14:srgbClr>
-                </w14:gs>
-                <w14:gs w14:pos="9000">
-                  <w14:srgbClr w14:val="FFFFFF">
-                    <w14:tint w14:val="52000"/>
-                    <w14:satMod w14:val="300000"/>
-                  </w14:srgbClr>
-                </w14:gs>
-                <w14:gs w14:pos="50000">
-                  <w14:srgbClr w14:val="FFFFFF">
-                    <w14:shade w14:val="20000"/>
-                    <w14:satMod w14:val="300000"/>
-                  </w14:srgbClr>
-                </w14:gs>
-                <w14:gs w14:pos="79000">
-                  <w14:srgbClr w14:val="FFFFFF">
-                    <w14:tint w14:val="52000"/>
-                    <w14:satMod w14:val="300000"/>
-                  </w14:srgbClr>
-                </w14:gs>
-                <w14:gs w14:pos="100000">
-                  <w14:srgbClr w14:val="FFFFFF">
-                    <w14:tint w14:val="40000"/>
-                    <w14:satMod w14:val="250000"/>
-                  </w14:srgbClr>
-                </w14:gs>
-              </w14:gsLst>
-              <w14:lin w14:ang="5400000" w14:scaled="0"/>
-            </w14:gradFill>
-          </w14:textFill>
-        </w:rPr>
-      </w:pPr>
-      <w:r>
-        <w:rPr>
-          <w:rFonts w:eastAsia="Cambria" w:cs="Cambria"/>
-          <w:b/>
-          <w:bCs/>
-        </w:rPr>
-        <w:t xml:space="preserve">SUNY at Westchester Community College/Verizon, </w:t>
-      </w:r>
-      <w:r>
-        <w:rPr>
-          <w:rFonts w:eastAsia="Cambria" w:cs="Cambria"/>
-        </w:rPr>
-        <w:t xml:space="preserve">Valhalla, </w:t>
-      </w:r>
-      <w:r>
-        <w:rPr>
-          <w:rFonts w:eastAsia="Cambria" w:cs="Cambria"/>
-        </w:rPr>
-        <w:t xml:space="preserve">NY </w:t>
-      </w:r>
-      <w:r>
-        <w:rPr>
-          <w:rFonts w:eastAsia="Cambria" w:cs="Cambria"/>
-          <w:b/>
-          <w:color w:val="DFA71C" w:themeColor="background2" w:themeShade="80"/>
-          <w14:textOutline w14:w="5270" w14:cap="flat" w14:cmpd="sng" w14:algn="ctr">
-            <w14:solidFill>
-              <w14:srgbClr w14:val="7D7D7D">
-                <w14:tint w14:val="100000"/>
-                <w14:shade w14:val="100000"/>
-                <w14:satMod w14:val="110000"/>
-              </w14:srgbClr>
-            </w14:solidFill>
-            <w14:prstDash w14:val="solid"/>
-            <w14:round/>
-          </w14:textOutline>
-          <w14:textFill>
-            <w14:gradFill>
-              <w14:gsLst>
-                <w14:gs w14:pos="0">
-                  <w14:srgbClr w14:val="FFFFFF">
-                    <w14:tint w14:val="40000"/>
-                    <w14:satMod w14:val="250000"/>
-                  </w14:srgbClr>
-                </w14:gs>
-                <w14:gs w14:pos="9000">
-                  <w14:srgbClr w14:val="FFFFFF">
-                    <w14:tint w14:val="52000"/>
-                    <w14:satMod w14:val="300000"/>
-                  </w14:srgbClr>
-                </w14:gs>
-                <w14:gs w14:pos="50000">
-                  <w14:srgbClr w14:val="FFFFFF">
-                    <w14:shade w14:val="20000"/>
-                    <w14:satMod w14:val="300000"/>
-                  </w14:srgbClr>
-                </w14:gs>
-                <w14:gs w14:pos="79000">
-                  <w14:srgbClr w14:val="FFFFFF">
-                    <w14:tint w14:val="52000"/>
-                    <w14:satMod w14:val="300000"/>
-                  </w14:srgbClr>
-                </w14:gs>
-                <w14:gs w14:pos="100000">
-                  <w14:srgbClr w14:val="FFFFFF">
-                    <w14:tint w14:val="40000"/>
-                    <w14:satMod w14:val="250000"/>
-                  </w14:srgbClr>
-                </w14:gs>
-              </w14:gsLst>
-              <w14:lin w14:ang="5400000" w14:scaled="0"/>
-            </w14:gradFill>
-          </w14:textFill>
-        </w:rPr>
-        <w:t>(</w:t>
-      </w:r>
-      <w:r>
-        <w:rPr>
-          <w:rStyle w:val="ListLabel1"/>
-        </w:rPr>
-        <w:t>2002</w:t>
-      </w:r>
-      <w:r>
-        <w:rPr>
-          <w:rFonts w:eastAsia="Cambria" w:cs="Cambria"/>
-          <w:b/>
-          <w:color w:val="DFA71C" w:themeColor="background2" w:themeShade="80"/>
-          <w14:textOutline w14:w="5270" w14:cap="flat" w14:cmpd="sng" w14:algn="ctr">
-            <w14:solidFill>
-              <w14:srgbClr w14:val="7D7D7D">
-                <w14:tint w14:val="100000"/>
-                <w14:shade w14:val="100000"/>
-                <w14:satMod w14:val="110000"/>
-              </w14:srgbClr>
-            </w14:solidFill>
-            <w14:prstDash w14:val="solid"/>
-            <w14:round/>
-          </w14:textOutline>
-          <w14:textFill>
-            <w14:gradFill>
-              <w14:gsLst>
-                <w14:gs w14:pos="0">
-                  <w14:srgbClr w14:val="FFFFFF">
-                    <w14:tint w14:val="40000"/>
-                    <w14:satMod w14:val="250000"/>
-                  </w14:srgbClr>
-                </w14:gs>
-                <w14:gs w14:pos="9000">
-                  <w14:srgbClr w14:val="FFFFFF">
-                    <w14:tint w14:val="52000"/>
-                    <w14:satMod w14:val="300000"/>
-                  </w14:srgbClr>
-                </w14:gs>
-                <w14:gs w14:pos="50000">
-                  <w14:srgbClr w14:val="FFFFFF">
-                    <w14:shade w14:val="20000"/>
-                    <w14:satMod w14:val="300000"/>
-                  </w14:srgbClr>
-                </w14:gs>
-                <w14:gs w14:pos="79000">
-                  <w14:srgbClr w14:val="FFFFFF">
-                    <w14:tint w14:val="52000"/>
-                    <w14:satMod w14:val="300000"/>
-                  </w14:srgbClr>
-                </w14:gs>
-                <w14:gs w14:pos="100000">
-                  <w14:srgbClr w14:val="FFFFFF">
-                    <w14:tint w14:val="40000"/>
-                    <w14:satMod w14:val="250000"/>
-                  </w14:srgbClr>
-                </w14:gs>
-              </w14:gsLst>
-              <w14:lin w14:ang="5400000" w14:scaled="0"/>
-            </w14:gradFill>
-          </w14:textFill>
-        </w:rPr>
-        <w:t>)</w:t>
+        <w:t>(2002)</w:t>
       </w:r>
     </w:p>
     <w:p>
@@ -4457,7 +4440,7 @@
             <w14:bevel/>
           </w14:textOutline>
         </w:rPr>
-        <w:t xml:space="preserve">(President’s Honor </w:t>
+        <w:t>(</w:t>
       </w:r>
       <w:r>
         <w:rPr>
@@ -4471,7 +4454,35 @@
             <w14:bevel/>
           </w14:textOutline>
         </w:rPr>
-        <w:t>List)</w:t>
+        <w:t xml:space="preserve">President’s Honor </w:t>
+      </w:r>
+      <w:r>
+        <w:rPr>
+          <w:rFonts w:eastAsia="Cambria" w:cs="Cambria"/>
+          <w:bCs/>
+          <w14:textOutline w14:w="3175" w14:cap="rnd" w14:cmpd="sng" w14:algn="ctr">
+            <w14:solidFill>
+              <w14:srgbClr w14:val="000000"/>
+            </w14:solidFill>
+            <w14:prstDash w14:val="solid"/>
+            <w14:bevel/>
+          </w14:textOutline>
+        </w:rPr>
+        <w:t>List</w:t>
+      </w:r>
+      <w:r>
+        <w:rPr>
+          <w:rFonts w:eastAsia="Cambria" w:cs="Cambria"/>
+          <w:bCs/>
+          <w14:textOutline w14:w="3175" w14:cap="rnd" w14:cmpd="sng" w14:algn="ctr">
+            <w14:solidFill>
+              <w14:srgbClr w14:val="000000"/>
+            </w14:solidFill>
+            <w14:prstDash w14:val="solid"/>
+            <w14:bevel/>
+          </w14:textOutline>
+        </w:rPr>
+        <w:t>)</w:t>
       </w:r>
     </w:p>
     <w:p>
@@ -4587,13 +4598,13 @@
           </w14:textFill>
         </w:rPr>
         <w:drawing>
-          <wp:anchor distT="0" distB="0" distL="114300" distR="114300" simplePos="0" relativeHeight="251658240" behindDoc="1" locked="0" layoutInCell="1" allowOverlap="1" wp14:anchorId="3AA3062F" wp14:editId="44ADFE19">
+          <wp:anchor distT="0" distB="0" distL="114300" distR="114300" simplePos="0" relativeHeight="251658240" behindDoc="1" locked="0" layoutInCell="1" allowOverlap="1" wp14:anchorId="3AA3062F" wp14:editId="1B310EA5">
             <wp:simplePos x="0" y="0"/>
             <wp:positionH relativeFrom="column">
-              <wp:posOffset>-28633</wp:posOffset>
+              <wp:posOffset>-20320</wp:posOffset>
             </wp:positionH>
             <wp:positionV relativeFrom="paragraph">
-              <wp:posOffset>401955</wp:posOffset>
+              <wp:posOffset>310515</wp:posOffset>
             </wp:positionV>
             <wp:extent cx="715010" cy="715010"/>
             <wp:effectExtent l="0" t="0" r="8890" b="8890"/>
@@ -4727,88 +4738,21 @@
       <w:pPr>
         <w:pStyle w:val="StyleBoldBottomSinglesolidlineAuto05ptLinewidth"/>
         <w:rPr>
-          <w:rFonts w:ascii="Calibri" w:eastAsia="Cambria" w:hAnsi="Calibri"/>
-          <w:color w:val="FEFCF7" w:themeColor="background2"/>
-          <w14:shadow w14:blurRad="41275" w14:dist="20320" w14:dir="1800000" w14:sx="100000" w14:sy="100000" w14:kx="0" w14:ky="0" w14:algn="tl">
-            <w14:srgbClr w14:val="000000">
-              <w14:alpha w14:val="60000"/>
-            </w14:srgbClr>
-          </w14:shadow>
-          <w14:textOutline w14:w="6350" w14:cap="flat" w14:cmpd="sng" w14:algn="ctr">
-            <w14:solidFill>
-              <w14:schemeClr w14:val="tx2">
-                <w14:satMod w14:val="155000"/>
-              </w14:schemeClr>
-            </w14:solidFill>
-            <w14:prstDash w14:val="solid"/>
-            <w14:round/>
-          </w14:textOutline>
-          <w14:textFill>
-            <w14:solidFill>
-              <w14:schemeClr w14:val="bg2">
-                <w14:tint w14:val="85000"/>
-                <w14:satMod w14:val="155000"/>
-              </w14:schemeClr>
-            </w14:solidFill>
-          </w14:textFill>
-        </w:rPr>
-      </w:pPr>
-      <w:r>
-        <w:rPr>
-          <w:rFonts w:ascii="Calibri" w:eastAsia="Cambria" w:hAnsi="Calibri"/>
-          <w:color w:val="FEFCF7" w:themeColor="background2"/>
-          <w14:shadow w14:blurRad="41275" w14:dist="20320" w14:dir="1800000" w14:sx="100000" w14:sy="100000" w14:kx="0" w14:ky="0" w14:algn="tl">
-            <w14:srgbClr w14:val="000000">
-              <w14:alpha w14:val="60000"/>
-            </w14:srgbClr>
-          </w14:shadow>
-          <w14:textOutline w14:w="6350" w14:cap="flat" w14:cmpd="sng" w14:algn="ctr">
-            <w14:solidFill>
-              <w14:schemeClr w14:val="tx2">
-                <w14:satMod w14:val="155000"/>
-              </w14:schemeClr>
-            </w14:solidFill>
-            <w14:prstDash w14:val="solid"/>
-            <w14:round/>
-          </w14:textOutline>
-          <w14:textFill>
-            <w14:solidFill>
-              <w14:schemeClr w14:val="bg2">
-                <w14:tint w14:val="85000"/>
-                <w14:satMod w14:val="155000"/>
-              </w14:schemeClr>
-            </w14:solidFill>
-          </w14:textFill>
-        </w:rPr>
-        <w:lastRenderedPageBreak/>
+          <w:rStyle w:val="ListLabel1"/>
+          <w:rFonts w:eastAsia="Cambria"/>
+        </w:rPr>
+      </w:pPr>
+      <w:r>
+        <w:rPr>
+          <w:rStyle w:val="ListLabel1"/>
+          <w:rFonts w:eastAsia="Cambria"/>
+        </w:rPr>
         <w:t xml:space="preserve">Cisco Certified Network Associate  </w:t>
       </w:r>
       <w:r>
         <w:rPr>
-          <w:rFonts w:ascii="Calibri" w:eastAsia="Cambria" w:hAnsi="Calibri"/>
-          <w:color w:val="FEFCF7" w:themeColor="background2"/>
-          <w14:shadow w14:blurRad="41275" w14:dist="20320" w14:dir="1800000" w14:sx="100000" w14:sy="100000" w14:kx="0" w14:ky="0" w14:algn="tl">
-            <w14:srgbClr w14:val="000000">
-              <w14:alpha w14:val="60000"/>
-            </w14:srgbClr>
-          </w14:shadow>
-          <w14:textOutline w14:w="6350" w14:cap="flat" w14:cmpd="sng" w14:algn="ctr">
-            <w14:solidFill>
-              <w14:schemeClr w14:val="tx2">
-                <w14:satMod w14:val="155000"/>
-              </w14:schemeClr>
-            </w14:solidFill>
-            <w14:prstDash w14:val="solid"/>
-            <w14:round/>
-          </w14:textOutline>
-          <w14:textFill>
-            <w14:solidFill>
-              <w14:schemeClr w14:val="bg2">
-                <w14:tint w14:val="85000"/>
-                <w14:satMod w14:val="155000"/>
-              </w14:schemeClr>
-            </w14:solidFill>
-          </w14:textFill>
+          <w:rStyle w:val="ListLabel1"/>
+          <w:rFonts w:eastAsia="Cambria"/>
         </w:rPr>
         <w:t xml:space="preserve"> </w:t>
       </w:r>
@@ -5014,19 +4958,21 @@
         <w:rPr>
           <w:rFonts w:ascii="Calibri" w:hAnsi="Calibri"/>
         </w:rPr>
-        <w:t xml:space="preserve">, but </w:t>
-      </w:r>
+        <w:t xml:space="preserve">, but a person with experiences over a lifetime </w:t>
+      </w:r>
+      <w:bookmarkStart w:id="1" w:name="_GoBack"/>
+      <w:bookmarkEnd w:id="1"/>
       <w:r>
         <w:rPr>
           <w:rFonts w:ascii="Calibri" w:hAnsi="Calibri"/>
         </w:rPr>
-        <w:t>one</w:t>
+        <w:t xml:space="preserve">that he brings to </w:t>
       </w:r>
       <w:r>
         <w:rPr>
           <w:rFonts w:ascii="Calibri" w:hAnsi="Calibri"/>
         </w:rPr>
-        <w:t xml:space="preserve"> with experiences over a lifetime with technology that he brings to his work</w:t>
+        <w:t>web development</w:t>
       </w:r>
       <w:r>
         <w:rPr>
@@ -5187,28 +5133,52 @@
                           <w:pPr>
                             <w:pStyle w:val="NoSpacing"/>
                             <w:jc w:val="center"/>
+                            <w:rPr>
+                              <w:b/>
+                              <w:sz w:val="36"/>
+                              <w:szCs w:val="36"/>
+                            </w:rPr>
                           </w:pPr>
                           <w:r>
                             <w:rPr>
+                              <w:b/>
                               <w:color w:val="FFFFFF"/>
-                              <w:sz w:val="40"/>
-                              <w:szCs w:val="40"/>
+                              <w:sz w:val="36"/>
+                              <w:szCs w:val="36"/>
                             </w:rPr>
                             <w:fldChar w:fldCharType="begin"/>
                           </w:r>
                           <w:r>
+                            <w:rPr>
+                              <w:b/>
+                              <w:sz w:val="36"/>
+                              <w:szCs w:val="36"/>
+                            </w:rPr>
                             <w:instrText>PAGE \* ARABIC</w:instrText>
                           </w:r>
                           <w:r>
+                            <w:rPr>
+                              <w:b/>
+                              <w:sz w:val="36"/>
+                              <w:szCs w:val="36"/>
+                            </w:rPr>
                             <w:fldChar w:fldCharType="separate"/>
                           </w:r>
                           <w:r>
                             <w:rPr>
+                              <w:b/>
                               <w:noProof/>
+                              <w:sz w:val="36"/>
+                              <w:szCs w:val="36"/>
                             </w:rPr>
-                            <w:t>2</w:t>
+                            <w:t>3</w:t>
                           </w:r>
                           <w:r>
+                            <w:rPr>
+                              <w:b/>
+                              <w:sz w:val="36"/>
+                              <w:szCs w:val="36"/>
+                            </w:rPr>
                             <w:fldChar w:fldCharType="end"/>
                           </w:r>
                         </w:p>
@@ -5232,28 +5202,52 @@
                     <w:pPr>
                       <w:pStyle w:val="NoSpacing"/>
                       <w:jc w:val="center"/>
+                      <w:rPr>
+                        <w:b/>
+                        <w:sz w:val="36"/>
+                        <w:szCs w:val="36"/>
+                      </w:rPr>
                     </w:pPr>
                     <w:r>
                       <w:rPr>
+                        <w:b/>
                         <w:color w:val="FFFFFF"/>
-                        <w:sz w:val="40"/>
-                        <w:szCs w:val="40"/>
+                        <w:sz w:val="36"/>
+                        <w:szCs w:val="36"/>
                       </w:rPr>
                       <w:fldChar w:fldCharType="begin"/>
                     </w:r>
                     <w:r>
+                      <w:rPr>
+                        <w:b/>
+                        <w:sz w:val="36"/>
+                        <w:szCs w:val="36"/>
+                      </w:rPr>
                       <w:instrText>PAGE \* ARABIC</w:instrText>
                     </w:r>
                     <w:r>
+                      <w:rPr>
+                        <w:b/>
+                        <w:sz w:val="36"/>
+                        <w:szCs w:val="36"/>
+                      </w:rPr>
                       <w:fldChar w:fldCharType="separate"/>
                     </w:r>
                     <w:r>
                       <w:rPr>
+                        <w:b/>
                         <w:noProof/>
+                        <w:sz w:val="36"/>
+                        <w:szCs w:val="36"/>
                       </w:rPr>
-                      <w:t>2</w:t>
+                      <w:t>3</w:t>
                     </w:r>
                     <w:r>
+                      <w:rPr>
+                        <w:b/>
+                        <w:sz w:val="36"/>
+                        <w:szCs w:val="36"/>
+                      </w:rPr>
                       <w:fldChar w:fldCharType="end"/>
                     </w:r>
                   </w:p>
@@ -5497,7 +5491,7 @@
         </mc:Choice>
         <mc:Fallback>
           <w:pict>
-            <v:roundrect w14:anchorId="0BBABEE7" id="AutoShape 18" o:spid="_x0000_s1026" style="position:absolute;margin-left:0;margin-top:0;width:572.8pt;height:754.45pt;z-index:-503316473;visibility:visible;mso-wrap-style:square;mso-width-percent:920;mso-height-percent:940;mso-wrap-distance-left:8.95pt;mso-wrap-distance-top:0;mso-wrap-distance-right:9pt;mso-wrap-distance-bottom:0;mso-position-horizontal:center;mso-position-horizontal-relative:page;mso-position-vertical:center;mso-position-vertical-relative:page;mso-width-percent:920;mso-height-percent:940;mso-width-relative:page;mso-height-relative:page;v-text-anchor:top" arcsize="2637f" o:gfxdata="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" filled="f" strokeweight=".35mm">
+            <v:roundrect w14:anchorId="4C854E5F" id="AutoShape 18" o:spid="_x0000_s1026" style="position:absolute;margin-left:0;margin-top:0;width:572.8pt;height:754.45pt;z-index:-503316473;visibility:visible;mso-wrap-style:square;mso-width-percent:920;mso-height-percent:940;mso-wrap-distance-left:8.95pt;mso-wrap-distance-top:0;mso-wrap-distance-right:9pt;mso-wrap-distance-bottom:0;mso-position-horizontal:center;mso-position-horizontal-relative:page;mso-position-vertical:center;mso-position-vertical-relative:page;mso-width-percent:920;mso-height-percent:940;mso-width-relative:page;mso-height-relative:page;v-text-anchor:top" arcsize="2637f" o:gfxdata="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" filled="f" strokeweight=".35mm">
               <w10:wrap anchorx="page" anchory="page"/>
             </v:roundrect>
           </w:pict>
@@ -5569,28 +5563,46 @@
                           <w:pPr>
                             <w:pStyle w:val="NoSpacing"/>
                             <w:jc w:val="center"/>
+                            <w:rPr>
+                              <w:sz w:val="36"/>
+                              <w:szCs w:val="36"/>
+                            </w:rPr>
                           </w:pPr>
                           <w:r>
                             <w:rPr>
                               <w:color w:val="FFFFFF"/>
-                              <w:sz w:val="40"/>
-                              <w:szCs w:val="40"/>
+                              <w:sz w:val="36"/>
+                              <w:szCs w:val="36"/>
                             </w:rPr>
                             <w:fldChar w:fldCharType="begin"/>
                           </w:r>
                           <w:r>
+                            <w:rPr>
+                              <w:sz w:val="36"/>
+                              <w:szCs w:val="36"/>
+                            </w:rPr>
                             <w:instrText>PAGE \* ARABIC</w:instrText>
                           </w:r>
                           <w:r>
+                            <w:rPr>
+                              <w:sz w:val="36"/>
+                              <w:szCs w:val="36"/>
+                            </w:rPr>
                             <w:fldChar w:fldCharType="separate"/>
                           </w:r>
                           <w:r>
                             <w:rPr>
                               <w:noProof/>
+                              <w:sz w:val="36"/>
+                              <w:szCs w:val="36"/>
                             </w:rPr>
                             <w:t>1</w:t>
                           </w:r>
                           <w:r>
+                            <w:rPr>
+                              <w:sz w:val="36"/>
+                              <w:szCs w:val="36"/>
+                            </w:rPr>
                             <w:fldChar w:fldCharType="end"/>
                           </w:r>
                         </w:p>
@@ -5614,28 +5626,46 @@
                     <w:pPr>
                       <w:pStyle w:val="NoSpacing"/>
                       <w:jc w:val="center"/>
+                      <w:rPr>
+                        <w:sz w:val="36"/>
+                        <w:szCs w:val="36"/>
+                      </w:rPr>
                     </w:pPr>
                     <w:r>
                       <w:rPr>
                         <w:color w:val="FFFFFF"/>
-                        <w:sz w:val="40"/>
-                        <w:szCs w:val="40"/>
+                        <w:sz w:val="36"/>
+                        <w:szCs w:val="36"/>
                       </w:rPr>
                       <w:fldChar w:fldCharType="begin"/>
                     </w:r>
                     <w:r>
+                      <w:rPr>
+                        <w:sz w:val="36"/>
+                        <w:szCs w:val="36"/>
+                      </w:rPr>
                       <w:instrText>PAGE \* ARABIC</w:instrText>
                     </w:r>
                     <w:r>
+                      <w:rPr>
+                        <w:sz w:val="36"/>
+                        <w:szCs w:val="36"/>
+                      </w:rPr>
                       <w:fldChar w:fldCharType="separate"/>
                     </w:r>
                     <w:r>
                       <w:rPr>
                         <w:noProof/>
+                        <w:sz w:val="36"/>
+                        <w:szCs w:val="36"/>
                       </w:rPr>
                       <w:t>1</w:t>
                     </w:r>
                     <w:r>
+                      <w:rPr>
+                        <w:sz w:val="36"/>
+                        <w:szCs w:val="36"/>
+                      </w:rPr>
                       <w:fldChar w:fldCharType="end"/>
                     </w:r>
                   </w:p>
@@ -5879,7 +5909,7 @@
         </mc:Choice>
         <mc:Fallback>
           <w:pict>
-            <v:roundrect w14:anchorId="2E554BFB" id="AutoShape 15" o:spid="_x0000_s1026" style="position:absolute;margin-left:0;margin-top:0;width:572.75pt;height:754.5pt;z-index:-503316476;visibility:visible;mso-wrap-style:square;mso-width-percent:920;mso-height-percent:940;mso-wrap-distance-left:8.95pt;mso-wrap-distance-top:0;mso-wrap-distance-right:9pt;mso-wrap-distance-bottom:0;mso-position-horizontal:center;mso-position-horizontal-relative:page;mso-position-vertical:center;mso-position-vertical-relative:page;mso-width-percent:920;mso-height-percent:940;mso-width-relative:page;mso-height-relative:page;v-text-anchor:top" arcsize="2637f" o:gfxdata="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" filled="f" strokeweight=".35mm">
+            <v:roundrect w14:anchorId="5CDF66D5" id="AutoShape 15" o:spid="_x0000_s1026" style="position:absolute;margin-left:0;margin-top:0;width:572.75pt;height:754.5pt;z-index:-503316476;visibility:visible;mso-wrap-style:square;mso-width-percent:920;mso-height-percent:940;mso-wrap-distance-left:8.95pt;mso-wrap-distance-top:0;mso-wrap-distance-right:9pt;mso-wrap-distance-bottom:0;mso-position-horizontal:center;mso-position-horizontal-relative:page;mso-position-vertical:center;mso-position-vertical-relative:page;mso-width-percent:920;mso-height-percent:940;mso-width-relative:page;mso-height-relative:page;v-text-anchor:top" arcsize="2637f" o:gfxdata="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" filled="f" strokeweight=".35mm">
               <w10:wrap anchorx="page" anchory="page"/>
             </v:roundrect>
           </w:pict>
@@ -7649,27 +7679,6 @@
       <w:lang w:eastAsia="ar-SA"/>
     </w:rPr>
   </w:style>
-  <w:style w:type="paragraph" w:styleId="Heading1">
-    <w:name w:val="heading 1"/>
-    <w:basedOn w:val="Normal"/>
-    <w:next w:val="Normal"/>
-    <w:link w:val="Heading1Char"/>
-    <w:uiPriority w:val="9"/>
-    <w:qFormat/>
-    <w:rsid w:val="00A87D33"/>
-    <w:pPr>
-      <w:keepNext/>
-      <w:keepLines/>
-      <w:spacing w:before="240" w:after="0"/>
-      <w:outlineLvl w:val="0"/>
-    </w:pPr>
-    <w:rPr>
-      <w:rFonts w:asciiTheme="majorHAnsi" w:eastAsiaTheme="majorEastAsia" w:hAnsiTheme="majorHAnsi" w:cstheme="majorBidi"/>
-      <w:color w:val="474A55" w:themeColor="accent1" w:themeShade="BF"/>
-      <w:sz w:val="32"/>
-      <w:szCs w:val="32"/>
-    </w:rPr>
-  </w:style>
   <w:style w:type="paragraph" w:styleId="Heading7">
     <w:name w:val="heading 7"/>
     <w:basedOn w:val="Normal"/>
@@ -7694,6 +7703,7 @@
   <w:style w:type="character" w:default="1" w:styleId="DefaultParagraphFont">
     <w:name w:val="Default Paragraph Font"/>
     <w:uiPriority w:val="1"/>
+    <w:semiHidden/>
     <w:unhideWhenUsed/>
   </w:style>
   <w:style w:type="table" w:default="1" w:styleId="TableNormal">
@@ -8089,20 +8099,6 @@
       <w:lang w:eastAsia="ar-SA"/>
     </w:rPr>
   </w:style>
-  <w:style w:type="character" w:customStyle="1" w:styleId="Heading1Char">
-    <w:name w:val="Heading 1 Char"/>
-    <w:basedOn w:val="DefaultParagraphFont"/>
-    <w:link w:val="Heading1"/>
-    <w:uiPriority w:val="9"/>
-    <w:rsid w:val="00A87D33"/>
-    <w:rPr>
-      <w:rFonts w:asciiTheme="majorHAnsi" w:eastAsiaTheme="majorEastAsia" w:hAnsiTheme="majorHAnsi" w:cstheme="majorBidi"/>
-      <w:color w:val="474A55" w:themeColor="accent1" w:themeShade="BF"/>
-      <w:sz w:val="32"/>
-      <w:szCs w:val="32"/>
-      <w:lang w:eastAsia="ar-SA"/>
-    </w:rPr>
-  </w:style>
 </w:styles>
 </file>
 

</xml_diff>

<commit_message>
Misc chanhges back to x10 hosting
</commit_message>
<xml_diff>
--- a/doc/resume.docx
+++ b/doc/resume.docx
@@ -1,6 +1,6 @@
 
 <file path=word/document.xml><?xml version="1.0" encoding="utf-8"?>
-<w:document xmlns:wpc="http://schemas.microsoft.com/office/word/2010/wordprocessingCanvas" xmlns:cx="http://schemas.microsoft.com/office/drawing/2014/chartex" xmlns:cx1="http://schemas.microsoft.com/office/drawing/2015/9/8/chartex" xmlns:mc="http://schemas.openxmlformats.org/markup-compatibility/2006" xmlns:o="urn:schemas-microsoft-com:office:office" xmlns:r="http://schemas.openxmlformats.org/officeDocument/2006/relationships" xmlns:m="http://schemas.openxmlformats.org/officeDocument/2006/math" xmlns:v="urn:schemas-microsoft-com:vml" xmlns:wp14="http://schemas.microsoft.com/office/word/2010/wordprocessingDrawing" xmlns:wp="http://schemas.openxmlformats.org/drawingml/2006/wordprocessingDrawing" xmlns:w10="urn:schemas-microsoft-com:office:word" xmlns:w="http://schemas.openxmlformats.org/wordprocessingml/2006/main" xmlns:w14="http://schemas.microsoft.com/office/word/2010/wordml" xmlns:w15="http://schemas.microsoft.com/office/word/2012/wordml" xmlns:w16se="http://schemas.microsoft.com/office/word/2015/wordml/symex" xmlns:wpg="http://schemas.microsoft.com/office/word/2010/wordprocessingGroup" xmlns:wpi="http://schemas.microsoft.com/office/word/2010/wordprocessingInk" xmlns:wne="http://schemas.microsoft.com/office/word/2006/wordml" xmlns:wps="http://schemas.microsoft.com/office/word/2010/wordprocessingShape" mc:Ignorable="w14 w15 w16se wp14">
+<w:document xmlns:wpc="http://schemas.microsoft.com/office/word/2010/wordprocessingCanvas" xmlns:mc="http://schemas.openxmlformats.org/markup-compatibility/2006" xmlns:o="urn:schemas-microsoft-com:office:office" xmlns:r="http://schemas.openxmlformats.org/officeDocument/2006/relationships" xmlns:m="http://schemas.openxmlformats.org/officeDocument/2006/math" xmlns:v="urn:schemas-microsoft-com:vml" xmlns:wp14="http://schemas.microsoft.com/office/word/2010/wordprocessingDrawing" xmlns:wp="http://schemas.openxmlformats.org/drawingml/2006/wordprocessingDrawing" xmlns:w10="urn:schemas-microsoft-com:office:word" xmlns:w="http://schemas.openxmlformats.org/wordprocessingml/2006/main" xmlns:w14="http://schemas.microsoft.com/office/word/2010/wordml" xmlns:wpg="http://schemas.microsoft.com/office/word/2010/wordprocessingGroup" xmlns:wpi="http://schemas.microsoft.com/office/word/2010/wordprocessingInk" xmlns:wne="http://schemas.microsoft.com/office/word/2006/wordml" xmlns:wps="http://schemas.microsoft.com/office/word/2010/wordprocessingShape" mc:Ignorable="w14 wp14">
   <w:background w:color="F2F2F2" w:themeColor="background1" w:themeShade="F2"/>
   <w:body>
     <w:p>
@@ -215,7 +215,7 @@
         </w:rPr>
         <w:tab/>
       </w:r>
-      <w:hyperlink r:id="rId7" w:history="1">
+      <w:hyperlink r:id="rId8" w:history="1">
         <w:r>
           <w:rPr>
             <w:rStyle w:val="NoSpacingChar"/>
@@ -248,6 +248,8 @@
           <w:t>My Portfolio</w:t>
         </w:r>
       </w:hyperlink>
+      <w:bookmarkStart w:id="1" w:name="_GoBack"/>
+      <w:bookmarkEnd w:id="1"/>
     </w:p>
     <w:p>
       <w:pPr>
@@ -658,7 +660,25 @@
           <w:sz w:val="26"/>
           <w:szCs w:val="26"/>
         </w:rPr>
-        <w:t>, Git and debugging with Firefox Developer Tools</w:t>
+        <w:t xml:space="preserve">, </w:t>
+      </w:r>
+      <w:proofErr w:type="spellStart"/>
+      <w:r>
+        <w:rPr>
+          <w:rFonts w:asciiTheme="minorHAnsi" w:hAnsiTheme="minorHAnsi"/>
+          <w:sz w:val="26"/>
+          <w:szCs w:val="26"/>
+        </w:rPr>
+        <w:t>Git</w:t>
+      </w:r>
+      <w:proofErr w:type="spellEnd"/>
+      <w:r>
+        <w:rPr>
+          <w:rFonts w:asciiTheme="minorHAnsi" w:hAnsiTheme="minorHAnsi"/>
+          <w:sz w:val="26"/>
+          <w:szCs w:val="26"/>
+        </w:rPr>
+        <w:t xml:space="preserve"> and debugging with Firefox Developer Tools</w:t>
       </w:r>
       <w:r>
         <w:rPr>
@@ -912,8 +932,8 @@
           </w14:textFill>
         </w:rPr>
         <w:sectPr>
-          <w:footerReference w:type="default" r:id="rId8"/>
-          <w:footerReference w:type="first" r:id="rId9"/>
+          <w:footerReference w:type="default" r:id="rId9"/>
+          <w:footerReference w:type="first" r:id="rId10"/>
           <w:pgSz w:w="12240" w:h="15840"/>
           <w:pgMar w:top="825" w:right="660" w:bottom="1800" w:left="1020" w:header="0" w:footer="720" w:gutter="0"/>
           <w:pgNumType w:start="1"/>
@@ -942,6 +962,7 @@
           <w:sz w:val="24"/>
           <w:szCs w:val="24"/>
         </w:rPr>
+        <w:lastRenderedPageBreak/>
         <w:t>(Proficient)</w:t>
       </w:r>
     </w:p>
@@ -1163,6 +1184,7 @@
           <w:bCs/>
           <w:i/>
         </w:rPr>
+        <w:lastRenderedPageBreak/>
         <w:t>(Familiar)</w:t>
       </w:r>
     </w:p>
@@ -1194,6 +1216,7 @@
           <w:bCs/>
         </w:rPr>
       </w:pPr>
+      <w:proofErr w:type="spellStart"/>
       <w:r>
         <w:rPr>
           <w:rFonts w:ascii="Cambria,Arial" w:eastAsia="Cambria,Arial" w:hAnsi="Cambria,Arial" w:cs="Cambria,Arial"/>
@@ -1201,6 +1224,7 @@
         </w:rPr>
         <w:t>Git</w:t>
       </w:r>
+      <w:proofErr w:type="spellEnd"/>
     </w:p>
     <w:p>
       <w:pPr>
@@ -1286,6 +1310,7 @@
           <w:color w:val="000000" w:themeColor="text1"/>
         </w:rPr>
       </w:pPr>
+      <w:proofErr w:type="spellStart"/>
       <w:r>
         <w:rPr>
           <w:rFonts w:ascii="Cambria,Arial" w:eastAsia="Cambria,Arial" w:hAnsi="Cambria,Arial" w:cs="Cambria,Arial"/>
@@ -1300,6 +1325,7 @@
         </w:rPr>
         <w:t>ostCSS</w:t>
       </w:r>
+      <w:proofErr w:type="spellEnd"/>
     </w:p>
     <w:p>
       <w:pPr>
@@ -1363,6 +1389,7 @@
           <w:color w:val="000000" w:themeColor="text1"/>
         </w:rPr>
       </w:pPr>
+      <w:proofErr w:type="spellStart"/>
       <w:r>
         <w:rPr>
           <w:rFonts w:ascii="Cambria,Arial" w:eastAsia="Cambria,Arial" w:hAnsi="Cambria,Arial" w:cs="Cambria,Arial"/>
@@ -1370,6 +1397,7 @@
         </w:rPr>
         <w:t>Browserify</w:t>
       </w:r>
+      <w:proofErr w:type="spellEnd"/>
     </w:p>
     <w:p>
       <w:pPr>
@@ -1583,6 +1611,7 @@
         </w:rPr>
         <w:t xml:space="preserve"> to the next level. </w:t>
       </w:r>
+      <w:proofErr w:type="gramStart"/>
       <w:r>
         <w:rPr>
           <w:sz w:val="24"/>
@@ -1595,8 +1624,9 @@
           <w:sz w:val="24"/>
           <w:szCs w:val="24"/>
         </w:rPr>
-        <w:t xml:space="preserve">xtensive experience in providing a wide variety of Web Development services. </w:t>
-      </w:r>
+        <w:t>xtensive experience in providing a wide variety of Web Development services.</w:t>
+      </w:r>
+      <w:proofErr w:type="gramEnd"/>
       <w:r>
         <w:rPr>
           <w:sz w:val="24"/>
@@ -1609,6 +1639,13 @@
           <w:sz w:val="24"/>
           <w:szCs w:val="24"/>
         </w:rPr>
+        <w:t xml:space="preserve"> </w:t>
+      </w:r>
+      <w:r>
+        <w:rPr>
+          <w:sz w:val="24"/>
+          <w:szCs w:val="24"/>
+        </w:rPr>
         <w:t xml:space="preserve">I have dedicated the last </w:t>
       </w:r>
       <w:r>
@@ -1630,7 +1667,21 @@
           <w:sz w:val="24"/>
           <w:szCs w:val="24"/>
         </w:rPr>
-        <w:t xml:space="preserve"> Frameworks (jQuery, Vue)</w:t>
+        <w:t xml:space="preserve"> Frameworks (jQuery, Vue</w:t>
+      </w:r>
+      <w:r>
+        <w:rPr>
+          <w:sz w:val="24"/>
+          <w:szCs w:val="24"/>
+        </w:rPr>
+        <w:t>.js</w:t>
+      </w:r>
+      <w:r>
+        <w:rPr>
+          <w:sz w:val="24"/>
+          <w:szCs w:val="24"/>
+        </w:rPr>
+        <w:t>)</w:t>
       </w:r>
       <w:r>
         <w:rPr>
@@ -1665,7 +1716,28 @@
           <w:sz w:val="24"/>
           <w:szCs w:val="24"/>
         </w:rPr>
-        <w:t>3 and the Bootstrap frame,</w:t>
+        <w:t>3</w:t>
+      </w:r>
+      <w:r>
+        <w:rPr>
+          <w:sz w:val="24"/>
+          <w:szCs w:val="24"/>
+        </w:rPr>
+        <w:t>,</w:t>
+      </w:r>
+      <w:r>
+        <w:rPr>
+          <w:sz w:val="24"/>
+          <w:szCs w:val="24"/>
+        </w:rPr>
+        <w:t xml:space="preserve"> </w:t>
+      </w:r>
+      <w:r>
+        <w:rPr>
+          <w:sz w:val="24"/>
+          <w:szCs w:val="24"/>
+        </w:rPr>
+        <w:t>as well as Bootstrap</w:t>
       </w:r>
       <w:r>
         <w:rPr>
@@ -1686,8 +1758,24 @@
           <w:sz w:val="24"/>
           <w:szCs w:val="24"/>
         </w:rPr>
-        <w:t>HTML5 among others. Excellent interpersonal skills with the ability to communicate with all levels of employees.</w:t>
-      </w:r>
+        <w:t>HTML5</w:t>
+      </w:r>
+      <w:r>
+        <w:rPr>
+          <w:sz w:val="24"/>
+          <w:szCs w:val="24"/>
+        </w:rPr>
+        <w:t xml:space="preserve">. </w:t>
+      </w:r>
+      <w:proofErr w:type="gramStart"/>
+      <w:r>
+        <w:rPr>
+          <w:sz w:val="24"/>
+          <w:szCs w:val="24"/>
+        </w:rPr>
+        <w:t>Excellent interpersonal skills with the ability to communicate with all levels of employees.</w:t>
+      </w:r>
+      <w:proofErr w:type="gramEnd"/>
     </w:p>
     <w:p>
       <w:pPr>
@@ -1933,7 +2021,21 @@
           <w:sz w:val="24"/>
           <w:szCs w:val="24"/>
         </w:rPr>
-        <w:t>veloped Web App using Vue and Boot</w:t>
+        <w:t>veloped Web App using Vue</w:t>
+      </w:r>
+      <w:r>
+        <w:rPr>
+          <w:sz w:val="24"/>
+          <w:szCs w:val="24"/>
+        </w:rPr>
+        <w:t>.js</w:t>
+      </w:r>
+      <w:r>
+        <w:rPr>
+          <w:sz w:val="24"/>
+          <w:szCs w:val="24"/>
+        </w:rPr>
+        <w:t xml:space="preserve"> and Boot</w:t>
       </w:r>
       <w:r>
         <w:rPr>
@@ -1983,7 +2085,39 @@
           <w:szCs w:val="24"/>
         </w:rPr>
         <w:lastRenderedPageBreak/>
-        <w:t>Built with Node and npm-scripts. Bundled for the browser with Browserify.</w:t>
+        <w:t xml:space="preserve">Built with Node and </w:t>
+      </w:r>
+      <w:proofErr w:type="spellStart"/>
+      <w:r>
+        <w:rPr>
+          <w:sz w:val="24"/>
+          <w:szCs w:val="24"/>
+        </w:rPr>
+        <w:t>npm</w:t>
+      </w:r>
+      <w:proofErr w:type="spellEnd"/>
+      <w:r>
+        <w:rPr>
+          <w:sz w:val="24"/>
+          <w:szCs w:val="24"/>
+        </w:rPr>
+        <w:t xml:space="preserve">-scripts. Bundled for the browser with </w:t>
+      </w:r>
+      <w:proofErr w:type="spellStart"/>
+      <w:r>
+        <w:rPr>
+          <w:sz w:val="24"/>
+          <w:szCs w:val="24"/>
+        </w:rPr>
+        <w:t>Browserify</w:t>
+      </w:r>
+      <w:proofErr w:type="spellEnd"/>
+      <w:r>
+        <w:rPr>
+          <w:sz w:val="24"/>
+          <w:szCs w:val="24"/>
+        </w:rPr>
+        <w:t>.</w:t>
       </w:r>
     </w:p>
     <w:p>
@@ -2004,7 +2138,21 @@
           <w:sz w:val="24"/>
           <w:szCs w:val="24"/>
         </w:rPr>
-        <w:t xml:space="preserve">Implements Promised based API calls to mysportsfeeds.com to get the JSON data and Vue to build the </w:t>
+        <w:t>Implements Promised based API calls to mysportsfeeds.com to get the JSON data and Vue</w:t>
+      </w:r>
+      <w:r>
+        <w:rPr>
+          <w:sz w:val="24"/>
+          <w:szCs w:val="24"/>
+        </w:rPr>
+        <w:t>.js</w:t>
+      </w:r>
+      <w:r>
+        <w:rPr>
+          <w:sz w:val="24"/>
+          <w:szCs w:val="24"/>
+        </w:rPr>
+        <w:t xml:space="preserve"> to build the </w:t>
       </w:r>
       <w:r>
         <w:rPr>
@@ -2046,21 +2194,76 @@
           <w:sz w:val="24"/>
           <w:szCs w:val="24"/>
         </w:rPr>
-        <w:t xml:space="preserve">No task runners used to build the app. I roll my own build script with Node </w:t>
-      </w:r>
-      <w:r>
-        <w:rPr>
-          <w:sz w:val="24"/>
-          <w:szCs w:val="24"/>
-        </w:rPr>
-        <w:t xml:space="preserve">and npm-scripts </w:t>
-      </w:r>
-      <w:r>
-        <w:rPr>
-          <w:sz w:val="24"/>
-          <w:szCs w:val="24"/>
-        </w:rPr>
-        <w:t xml:space="preserve">to bundle, Uglify, Compress Images, and PostCSS </w:t>
+        <w:t>No task runners used to build the app. I roll</w:t>
+      </w:r>
+      <w:r>
+        <w:rPr>
+          <w:sz w:val="24"/>
+          <w:szCs w:val="24"/>
+        </w:rPr>
+        <w:t>ed</w:t>
+      </w:r>
+      <w:r>
+        <w:rPr>
+          <w:sz w:val="24"/>
+          <w:szCs w:val="24"/>
+        </w:rPr>
+        <w:t xml:space="preserve"> my own build script with </w:t>
+      </w:r>
+      <w:proofErr w:type="spellStart"/>
+      <w:r>
+        <w:rPr>
+          <w:sz w:val="24"/>
+          <w:szCs w:val="24"/>
+        </w:rPr>
+        <w:t>npm</w:t>
+      </w:r>
+      <w:proofErr w:type="spellEnd"/>
+      <w:r>
+        <w:rPr>
+          <w:sz w:val="24"/>
+          <w:szCs w:val="24"/>
+        </w:rPr>
+        <w:t xml:space="preserve">-scripts </w:t>
+      </w:r>
+      <w:r>
+        <w:rPr>
+          <w:sz w:val="24"/>
+          <w:szCs w:val="24"/>
+        </w:rPr>
+        <w:t xml:space="preserve">to bundle, </w:t>
+      </w:r>
+      <w:proofErr w:type="spellStart"/>
+      <w:r>
+        <w:rPr>
+          <w:sz w:val="24"/>
+          <w:szCs w:val="24"/>
+        </w:rPr>
+        <w:t>Uglify</w:t>
+      </w:r>
+      <w:proofErr w:type="spellEnd"/>
+      <w:r>
+        <w:rPr>
+          <w:sz w:val="24"/>
+          <w:szCs w:val="24"/>
+        </w:rPr>
+        <w:t xml:space="preserve">, Compress Images, and </w:t>
+      </w:r>
+      <w:proofErr w:type="spellStart"/>
+      <w:r>
+        <w:rPr>
+          <w:sz w:val="24"/>
+          <w:szCs w:val="24"/>
+        </w:rPr>
+        <w:t>PostCSS</w:t>
+      </w:r>
+      <w:proofErr w:type="spellEnd"/>
+      <w:r>
+        <w:rPr>
+          <w:sz w:val="24"/>
+          <w:szCs w:val="24"/>
+        </w:rPr>
+        <w:t xml:space="preserve"> </w:t>
       </w:r>
       <w:r>
         <w:rPr>
@@ -2160,7 +2363,7 @@
         </w:rPr>
         <w:t xml:space="preserve">: </w:t>
       </w:r>
-      <w:hyperlink r:id="rId10" w:history="1">
+      <w:hyperlink r:id="rId11" w:history="1">
         <w:r>
           <w:rPr>
             <w:rStyle w:val="Hyperlink"/>
@@ -2817,6 +3020,7 @@
           <w:lang w:eastAsia="en-US"/>
         </w:rPr>
       </w:pPr>
+      <w:proofErr w:type="gramStart"/>
       <w:r>
         <w:rPr>
           <w:rFonts w:ascii="Times New Roman" w:eastAsia="Times New Roman" w:hAnsi="Times New Roman"/>
@@ -2891,6 +3095,7 @@
         </w:rPr>
         <w:t xml:space="preserve"> Scarsdale, N.Y.</w:t>
       </w:r>
+      <w:proofErr w:type="gramEnd"/>
     </w:p>
     <w:p>
       <w:pPr>
@@ -3242,8 +3447,9 @@
           <w:szCs w:val="24"/>
           <w:lang w:eastAsia="en-US"/>
         </w:rPr>
-        <w:t>racking system for the school and installed the BookIt open source resource management prog</w:t>
-      </w:r>
+        <w:t xml:space="preserve">racking system for the school and installed the </w:t>
+      </w:r>
+      <w:proofErr w:type="spellStart"/>
       <w:r>
         <w:rPr>
           <w:rFonts w:eastAsia="Times New Roman"/>
@@ -3251,6 +3457,25 @@
           <w:szCs w:val="24"/>
           <w:lang w:eastAsia="en-US"/>
         </w:rPr>
+        <w:t>BookIt</w:t>
+      </w:r>
+      <w:proofErr w:type="spellEnd"/>
+      <w:r>
+        <w:rPr>
+          <w:rFonts w:eastAsia="Times New Roman"/>
+          <w:sz w:val="24"/>
+          <w:szCs w:val="24"/>
+          <w:lang w:eastAsia="en-US"/>
+        </w:rPr>
+        <w:t xml:space="preserve"> open source resource management prog</w:t>
+      </w:r>
+      <w:r>
+        <w:rPr>
+          <w:rFonts w:eastAsia="Times New Roman"/>
+          <w:sz w:val="24"/>
+          <w:szCs w:val="24"/>
+          <w:lang w:eastAsia="en-US"/>
+        </w:rPr>
         <w:t>ram to manage our Computer Labs.</w:t>
       </w:r>
       <w:r>
@@ -3260,7 +3485,27 @@
           <w:szCs w:val="24"/>
           <w:lang w:eastAsia="en-US"/>
         </w:rPr>
-        <w:t xml:space="preserve"> Chromebook, and Laptop carts (SHS Scheduler.) Desktop Technician duties including maintaining and troubleshooting Windows Seven, Novell, and </w:t>
+        <w:t xml:space="preserve"> </w:t>
+      </w:r>
+      <w:proofErr w:type="gramStart"/>
+      <w:r>
+        <w:rPr>
+          <w:rFonts w:eastAsia="Times New Roman"/>
+          <w:sz w:val="24"/>
+          <w:szCs w:val="24"/>
+          <w:lang w:eastAsia="en-US"/>
+        </w:rPr>
+        <w:t>Chromebook,</w:t>
+      </w:r>
+      <w:proofErr w:type="gramEnd"/>
+      <w:r>
+        <w:rPr>
+          <w:rFonts w:eastAsia="Times New Roman"/>
+          <w:sz w:val="24"/>
+          <w:szCs w:val="24"/>
+          <w:lang w:eastAsia="en-US"/>
+        </w:rPr>
+        <w:t xml:space="preserve"> and Laptop carts (SHS Scheduler.) Desktop Technician duties including maintaining and troubleshooting Windows Seven, Novell, and </w:t>
       </w:r>
       <w:r>
         <w:rPr>
@@ -3864,7 +4109,27 @@
           <w:szCs w:val="24"/>
           <w:lang w:eastAsia="en-US"/>
         </w:rPr>
-        <w:t>Always met monthly objectives on customer outage times, allowing Verizon to meet all internal metrics for Quality of Service (QoS) levels.</w:t>
+        <w:t>Always met monthly objectives on customer outage times, allowing Verizon to meet all internal metrics for Quality of Service (</w:t>
+      </w:r>
+      <w:proofErr w:type="spellStart"/>
+      <w:r>
+        <w:rPr>
+          <w:rFonts w:eastAsia="Times New Roman"/>
+          <w:sz w:val="24"/>
+          <w:szCs w:val="24"/>
+          <w:lang w:eastAsia="en-US"/>
+        </w:rPr>
+        <w:t>QoS</w:t>
+      </w:r>
+      <w:proofErr w:type="spellEnd"/>
+      <w:r>
+        <w:rPr>
+          <w:rFonts w:eastAsia="Times New Roman"/>
+          <w:sz w:val="24"/>
+          <w:szCs w:val="24"/>
+          <w:lang w:eastAsia="en-US"/>
+        </w:rPr>
+        <w:t>) levels.</w:t>
       </w:r>
     </w:p>
     <w:p>
@@ -4631,7 +4896,7 @@
                     </pic:cNvPicPr>
                   </pic:nvPicPr>
                   <pic:blipFill>
-                    <a:blip r:embed="rId11">
+                    <a:blip r:embed="rId12">
                       <a:extLst>
                         <a:ext uri="{28A0092B-C50C-407E-A947-70E740481C1C}">
                           <a14:useLocalDpi xmlns:a14="http://schemas.microsoft.com/office/drawing/2010/main" val="0"/>
@@ -4747,6 +5012,7 @@
           <w:rStyle w:val="ListLabel1"/>
           <w:rFonts w:eastAsia="Cambria"/>
         </w:rPr>
+        <w:lastRenderedPageBreak/>
         <w:t xml:space="preserve">Cisco Certified Network Associate  </w:t>
       </w:r>
       <w:r>
@@ -4898,6 +5164,7 @@
         <w:rPr>
           <w:rFonts w:ascii="Calibri" w:hAnsi="Calibri"/>
         </w:rPr>
+        <w:lastRenderedPageBreak/>
         <w:t>My objective is an</w:t>
       </w:r>
       <w:r>
@@ -4958,15 +5225,7 @@
         <w:rPr>
           <w:rFonts w:ascii="Calibri" w:hAnsi="Calibri"/>
         </w:rPr>
-        <w:t xml:space="preserve">, but a person with experiences over a lifetime </w:t>
-      </w:r>
-      <w:bookmarkStart w:id="1" w:name="_GoBack"/>
-      <w:bookmarkEnd w:id="1"/>
-      <w:r>
-        <w:rPr>
-          <w:rFonts w:ascii="Calibri" w:hAnsi="Calibri"/>
-        </w:rPr>
-        <w:t xml:space="preserve">that he brings to </w:t>
+        <w:t xml:space="preserve">, but a person with experiences over a lifetime that he brings to </w:t>
       </w:r>
       <w:r>
         <w:rPr>
@@ -5044,7 +5303,7 @@
 </file>
 
 <file path=word/endnotes.xml><?xml version="1.0" encoding="utf-8"?>
-<w:endnotes xmlns:wpc="http://schemas.microsoft.com/office/word/2010/wordprocessingCanvas" xmlns:cx="http://schemas.microsoft.com/office/drawing/2014/chartex" xmlns:cx1="http://schemas.microsoft.com/office/drawing/2015/9/8/chartex" xmlns:mc="http://schemas.openxmlformats.org/markup-compatibility/2006" xmlns:o="urn:schemas-microsoft-com:office:office" xmlns:r="http://schemas.openxmlformats.org/officeDocument/2006/relationships" xmlns:m="http://schemas.openxmlformats.org/officeDocument/2006/math" xmlns:v="urn:schemas-microsoft-com:vml" xmlns:wp14="http://schemas.microsoft.com/office/word/2010/wordprocessingDrawing" xmlns:wp="http://schemas.openxmlformats.org/drawingml/2006/wordprocessingDrawing" xmlns:w10="urn:schemas-microsoft-com:office:word" xmlns:w="http://schemas.openxmlformats.org/wordprocessingml/2006/main" xmlns:w14="http://schemas.microsoft.com/office/word/2010/wordml" xmlns:w15="http://schemas.microsoft.com/office/word/2012/wordml" xmlns:w16se="http://schemas.microsoft.com/office/word/2015/wordml/symex" xmlns:wpg="http://schemas.microsoft.com/office/word/2010/wordprocessingGroup" xmlns:wpi="http://schemas.microsoft.com/office/word/2010/wordprocessingInk" xmlns:wne="http://schemas.microsoft.com/office/word/2006/wordml" xmlns:wps="http://schemas.microsoft.com/office/word/2010/wordprocessingShape" mc:Ignorable="w14 w15 w16se wp14">
+<w:endnotes xmlns:wpc="http://schemas.microsoft.com/office/word/2010/wordprocessingCanvas" xmlns:mc="http://schemas.openxmlformats.org/markup-compatibility/2006" xmlns:o="urn:schemas-microsoft-com:office:office" xmlns:r="http://schemas.openxmlformats.org/officeDocument/2006/relationships" xmlns:m="http://schemas.openxmlformats.org/officeDocument/2006/math" xmlns:v="urn:schemas-microsoft-com:vml" xmlns:wp14="http://schemas.microsoft.com/office/word/2010/wordprocessingDrawing" xmlns:wp="http://schemas.openxmlformats.org/drawingml/2006/wordprocessingDrawing" xmlns:w10="urn:schemas-microsoft-com:office:word" xmlns:w="http://schemas.openxmlformats.org/wordprocessingml/2006/main" xmlns:w14="http://schemas.microsoft.com/office/word/2010/wordml" xmlns:wpg="http://schemas.microsoft.com/office/word/2010/wordprocessingGroup" xmlns:wpi="http://schemas.microsoft.com/office/word/2010/wordprocessingInk" xmlns:wne="http://schemas.microsoft.com/office/word/2006/wordml" xmlns:wps="http://schemas.microsoft.com/office/word/2010/wordprocessingShape" mc:Ignorable="w14 wp14">
   <w:endnote w:type="separator" w:id="-1">
     <w:p>
       <w:pPr>
@@ -5069,7 +5328,7 @@
 </file>
 
 <file path=word/footer1.xml><?xml version="1.0" encoding="utf-8"?>
-<w:ftr xmlns:wpc="http://schemas.microsoft.com/office/word/2010/wordprocessingCanvas" xmlns:cx="http://schemas.microsoft.com/office/drawing/2014/chartex" xmlns:cx1="http://schemas.microsoft.com/office/drawing/2015/9/8/chartex" xmlns:mc="http://schemas.openxmlformats.org/markup-compatibility/2006" xmlns:o="urn:schemas-microsoft-com:office:office" xmlns:r="http://schemas.openxmlformats.org/officeDocument/2006/relationships" xmlns:m="http://schemas.openxmlformats.org/officeDocument/2006/math" xmlns:v="urn:schemas-microsoft-com:vml" xmlns:wp14="http://schemas.microsoft.com/office/word/2010/wordprocessingDrawing" xmlns:wp="http://schemas.openxmlformats.org/drawingml/2006/wordprocessingDrawing" xmlns:w10="urn:schemas-microsoft-com:office:word" xmlns:w="http://schemas.openxmlformats.org/wordprocessingml/2006/main" xmlns:w14="http://schemas.microsoft.com/office/word/2010/wordml" xmlns:w15="http://schemas.microsoft.com/office/word/2012/wordml" xmlns:w16se="http://schemas.microsoft.com/office/word/2015/wordml/symex" xmlns:wpg="http://schemas.microsoft.com/office/word/2010/wordprocessingGroup" xmlns:wpi="http://schemas.microsoft.com/office/word/2010/wordprocessingInk" xmlns:wne="http://schemas.microsoft.com/office/word/2006/wordml" xmlns:wps="http://schemas.microsoft.com/office/word/2010/wordprocessingShape" mc:Ignorable="w14 w15 w16se wp14">
+<w:ftr xmlns:wpc="http://schemas.microsoft.com/office/word/2010/wordprocessingCanvas" xmlns:mc="http://schemas.openxmlformats.org/markup-compatibility/2006" xmlns:o="urn:schemas-microsoft-com:office:office" xmlns:r="http://schemas.openxmlformats.org/officeDocument/2006/relationships" xmlns:m="http://schemas.openxmlformats.org/officeDocument/2006/math" xmlns:v="urn:schemas-microsoft-com:vml" xmlns:wp14="http://schemas.microsoft.com/office/word/2010/wordprocessingDrawing" xmlns:wp="http://schemas.openxmlformats.org/drawingml/2006/wordprocessingDrawing" xmlns:w10="urn:schemas-microsoft-com:office:word" xmlns:w="http://schemas.openxmlformats.org/wordprocessingml/2006/main" xmlns:w14="http://schemas.microsoft.com/office/word/2010/wordml" xmlns:wpg="http://schemas.microsoft.com/office/word/2010/wordprocessingGroup" xmlns:wpi="http://schemas.microsoft.com/office/word/2010/wordprocessingInk" xmlns:wne="http://schemas.microsoft.com/office/word/2006/wordml" xmlns:wps="http://schemas.microsoft.com/office/word/2010/wordprocessingShape" mc:Ignorable="w14 wp14">
   <w:p>
     <w:pPr>
       <w:pStyle w:val="Footer"/>
@@ -5195,7 +5454,7 @@
         </mc:Choice>
         <mc:Fallback>
           <w:pict>
-            <v:oval w14:anchorId="456E6199" id="Oval 16" o:spid="_x0000_s1026" style="position:absolute;margin-left:541.8pt;margin-top:722.95pt;width:41.05pt;height:41.05pt;z-index:-503316475;visibility:visible;mso-wrap-style:square;mso-wrap-distance-left:9pt;mso-wrap-distance-top:0;mso-wrap-distance-right:9pt;mso-wrap-distance-bottom:0;mso-position-horizontal:absolute;mso-position-horizontal-relative:page;mso-position-vertical:absolute;mso-position-vertical-relative:page;v-text-anchor:middle" o:gfxdata="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" fillcolor="#4f81bd" stroked="f">
+            <v:oval id="Oval 16" o:spid="_x0000_s1026" style="position:absolute;margin-left:541.8pt;margin-top:722.95pt;width:41.05pt;height:41.05pt;z-index:-503316475;visibility:visible;mso-wrap-style:square;mso-wrap-distance-left:9pt;mso-wrap-distance-top:0;mso-wrap-distance-right:9pt;mso-wrap-distance-bottom:0;mso-position-horizontal:absolute;mso-position-horizontal-relative:page;mso-position-vertical:absolute;mso-position-vertical-relative:page;v-text-anchor:middle" o:gfxdata="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" fillcolor="#4f81bd" stroked="f">
               <v:textbox inset="0,0,0,0">
                 <w:txbxContent>
                   <w:p>
@@ -5368,7 +5627,7 @@
             </wp:anchor>
           </w:drawing>
         </mc:Choice>
-        <mc:Fallback>
+        <mc:Fallback xmlns:w16se="http://schemas.microsoft.com/office/word/2015/wordml/symex" xmlns:w15="http://schemas.microsoft.com/office/word/2012/wordml" xmlns:cx1="http://schemas.microsoft.com/office/drawing/2015/9/8/chartex" xmlns:cx="http://schemas.microsoft.com/office/drawing/2014/chartex">
           <w:pict>
             <v:rect w14:anchorId="25CB21F8" id="Rectangle 17" o:spid="_x0000_s1027" style="position:absolute;margin-left:579.25pt;margin-top:41.25pt;width:264pt;height:714.75pt;z-index:-503316474;visibility:visible;mso-wrap-style:square;mso-width-percent:500;mso-height-percent:1000;mso-wrap-distance-left:9pt;mso-wrap-distance-top:0;mso-wrap-distance-right:9pt;mso-wrap-distance-bottom:0;mso-position-horizontal:absolute;mso-position-horizontal-relative:page;mso-position-vertical:absolute;mso-position-vertical-relative:page;mso-width-percent:500;mso-height-percent:1000;mso-width-relative:margin;mso-height-relative:margin;v-text-anchor:middle" o:gfxdata="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" filled="f" stroked="f">
               <v:textbox style="layout-flow:vertical;mso-layout-flow-alt:bottom-to-top" inset=",,3.05mm,10.8pt">
@@ -5489,9 +5748,9 @@
             </wp:anchor>
           </w:drawing>
         </mc:Choice>
-        <mc:Fallback>
+        <mc:Fallback xmlns:w16se="http://schemas.microsoft.com/office/word/2015/wordml/symex" xmlns:w15="http://schemas.microsoft.com/office/word/2012/wordml" xmlns:cx1="http://schemas.microsoft.com/office/drawing/2015/9/8/chartex" xmlns:cx="http://schemas.microsoft.com/office/drawing/2014/chartex">
           <w:pict>
-            <v:roundrect w14:anchorId="4C854E5F" id="AutoShape 18" o:spid="_x0000_s1026" style="position:absolute;margin-left:0;margin-top:0;width:572.8pt;height:754.45pt;z-index:-503316473;visibility:visible;mso-wrap-style:square;mso-width-percent:920;mso-height-percent:940;mso-wrap-distance-left:8.95pt;mso-wrap-distance-top:0;mso-wrap-distance-right:9pt;mso-wrap-distance-bottom:0;mso-position-horizontal:center;mso-position-horizontal-relative:page;mso-position-vertical:center;mso-position-vertical-relative:page;mso-width-percent:920;mso-height-percent:940;mso-width-relative:page;mso-height-relative:page;v-text-anchor:top" arcsize="2637f" o:gfxdata="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" filled="f" strokeweight=".35mm">
+            <v:roundrect w14:anchorId="64A266F0" id="AutoShape 18" o:spid="_x0000_s1026" style="position:absolute;margin-left:0;margin-top:0;width:572.8pt;height:754.45pt;z-index:-503316473;visibility:visible;mso-wrap-style:square;mso-width-percent:920;mso-height-percent:940;mso-wrap-distance-left:8.95pt;mso-wrap-distance-top:0;mso-wrap-distance-right:9pt;mso-wrap-distance-bottom:0;mso-position-horizontal:center;mso-position-horizontal-relative:page;mso-position-vertical:center;mso-position-vertical-relative:page;mso-width-percent:920;mso-height-percent:940;mso-width-relative:page;mso-height-relative:page;v-text-anchor:top" arcsize="2637f" o:gfxdata="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" filled="f" strokeweight=".35mm">
               <w10:wrap anchorx="page" anchory="page"/>
             </v:roundrect>
           </w:pict>
@@ -5503,7 +5762,7 @@
 </file>
 
 <file path=word/footer2.xml><?xml version="1.0" encoding="utf-8"?>
-<w:ftr xmlns:wpc="http://schemas.microsoft.com/office/word/2010/wordprocessingCanvas" xmlns:cx="http://schemas.microsoft.com/office/drawing/2014/chartex" xmlns:cx1="http://schemas.microsoft.com/office/drawing/2015/9/8/chartex" xmlns:mc="http://schemas.openxmlformats.org/markup-compatibility/2006" xmlns:o="urn:schemas-microsoft-com:office:office" xmlns:r="http://schemas.openxmlformats.org/officeDocument/2006/relationships" xmlns:m="http://schemas.openxmlformats.org/officeDocument/2006/math" xmlns:v="urn:schemas-microsoft-com:vml" xmlns:wp14="http://schemas.microsoft.com/office/word/2010/wordprocessingDrawing" xmlns:wp="http://schemas.openxmlformats.org/drawingml/2006/wordprocessingDrawing" xmlns:w10="urn:schemas-microsoft-com:office:word" xmlns:w="http://schemas.openxmlformats.org/wordprocessingml/2006/main" xmlns:w14="http://schemas.microsoft.com/office/word/2010/wordml" xmlns:w15="http://schemas.microsoft.com/office/word/2012/wordml" xmlns:w16se="http://schemas.microsoft.com/office/word/2015/wordml/symex" xmlns:wpg="http://schemas.microsoft.com/office/word/2010/wordprocessingGroup" xmlns:wpi="http://schemas.microsoft.com/office/word/2010/wordprocessingInk" xmlns:wne="http://schemas.microsoft.com/office/word/2006/wordml" xmlns:wps="http://schemas.microsoft.com/office/word/2010/wordprocessingShape" mc:Ignorable="w14 w15 w16se wp14">
+<w:ftr xmlns:wpc="http://schemas.microsoft.com/office/word/2010/wordprocessingCanvas" xmlns:mc="http://schemas.openxmlformats.org/markup-compatibility/2006" xmlns:o="urn:schemas-microsoft-com:office:office" xmlns:r="http://schemas.openxmlformats.org/officeDocument/2006/relationships" xmlns:m="http://schemas.openxmlformats.org/officeDocument/2006/math" xmlns:v="urn:schemas-microsoft-com:vml" xmlns:wp14="http://schemas.microsoft.com/office/word/2010/wordprocessingDrawing" xmlns:wp="http://schemas.openxmlformats.org/drawingml/2006/wordprocessingDrawing" xmlns:w10="urn:schemas-microsoft-com:office:word" xmlns:w="http://schemas.openxmlformats.org/wordprocessingml/2006/main" xmlns:w14="http://schemas.microsoft.com/office/word/2010/wordml" xmlns:wpg="http://schemas.microsoft.com/office/word/2010/wordprocessingGroup" xmlns:wpi="http://schemas.microsoft.com/office/word/2010/wordprocessingInk" xmlns:wne="http://schemas.microsoft.com/office/word/2006/wordml" xmlns:wps="http://schemas.microsoft.com/office/word/2010/wordprocessingShape" mc:Ignorable="w14 wp14">
   <w:p>
     <w:r>
       <w:rPr>
@@ -5619,7 +5878,7 @@
         </mc:Choice>
         <mc:Fallback>
           <w:pict>
-            <v:oval w14:anchorId="0698D750" id="Oval 13" o:spid="_x0000_s1028" style="position:absolute;margin-left:542.1pt;margin-top:722.65pt;width:41.05pt;height:41.05pt;z-index:-503316478;visibility:visible;mso-wrap-style:square;mso-wrap-distance-left:9pt;mso-wrap-distance-top:0;mso-wrap-distance-right:9pt;mso-wrap-distance-bottom:0;mso-position-horizontal:absolute;mso-position-horizontal-relative:page;mso-position-vertical:absolute;mso-position-vertical-relative:page;v-text-anchor:middle" o:gfxdata="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" fillcolor="#4f81bd" stroked="f">
+            <v:oval id="Oval 13" o:spid="_x0000_s1028" style="position:absolute;margin-left:542.1pt;margin-top:722.65pt;width:41.05pt;height:41.05pt;z-index:-503316478;visibility:visible;mso-wrap-style:square;mso-wrap-distance-left:9pt;mso-wrap-distance-top:0;mso-wrap-distance-right:9pt;mso-wrap-distance-bottom:0;mso-position-horizontal:absolute;mso-position-horizontal-relative:page;mso-position-vertical:absolute;mso-position-vertical-relative:page;v-text-anchor:middle" o:gfxdata="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" fillcolor="#4f81bd" stroked="f">
               <v:textbox inset="0,0,0,0">
                 <w:txbxContent>
                   <w:p>
@@ -5786,7 +6045,7 @@
             </wp:anchor>
           </w:drawing>
         </mc:Choice>
-        <mc:Fallback>
+        <mc:Fallback xmlns:w16se="http://schemas.microsoft.com/office/word/2015/wordml/symex" xmlns:w15="http://schemas.microsoft.com/office/word/2012/wordml" xmlns:cx1="http://schemas.microsoft.com/office/drawing/2015/9/8/chartex" xmlns:cx="http://schemas.microsoft.com/office/drawing/2014/chartex">
           <w:pict>
             <v:rect w14:anchorId="0BC9F53D" id="Rectangle 14" o:spid="_x0000_s1029" style="position:absolute;margin-left:579.25pt;margin-top:41.25pt;width:264pt;height:714.75pt;z-index:-503316477;visibility:visible;mso-wrap-style:square;mso-width-percent:500;mso-height-percent:1000;mso-wrap-distance-left:9pt;mso-wrap-distance-top:0;mso-wrap-distance-right:9pt;mso-wrap-distance-bottom:0;mso-position-horizontal:absolute;mso-position-horizontal-relative:page;mso-position-vertical:absolute;mso-position-vertical-relative:page;mso-width-percent:500;mso-height-percent:1000;mso-width-relative:margin;mso-height-relative:margin;v-text-anchor:middle" o:gfxdata="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" filled="f" stroked="f">
               <v:textbox style="layout-flow:vertical;mso-layout-flow-alt:bottom-to-top" inset=",,3.05mm,10.8pt">
@@ -5907,9 +6166,9 @@
             </wp:anchor>
           </w:drawing>
         </mc:Choice>
-        <mc:Fallback>
+        <mc:Fallback xmlns:w16se="http://schemas.microsoft.com/office/word/2015/wordml/symex" xmlns:w15="http://schemas.microsoft.com/office/word/2012/wordml" xmlns:cx1="http://schemas.microsoft.com/office/drawing/2015/9/8/chartex" xmlns:cx="http://schemas.microsoft.com/office/drawing/2014/chartex">
           <w:pict>
-            <v:roundrect w14:anchorId="5CDF66D5" id="AutoShape 15" o:spid="_x0000_s1026" style="position:absolute;margin-left:0;margin-top:0;width:572.75pt;height:754.5pt;z-index:-503316476;visibility:visible;mso-wrap-style:square;mso-width-percent:920;mso-height-percent:940;mso-wrap-distance-left:8.95pt;mso-wrap-distance-top:0;mso-wrap-distance-right:9pt;mso-wrap-distance-bottom:0;mso-position-horizontal:center;mso-position-horizontal-relative:page;mso-position-vertical:center;mso-position-vertical-relative:page;mso-width-percent:920;mso-height-percent:940;mso-width-relative:page;mso-height-relative:page;v-text-anchor:top" arcsize="2637f" o:gfxdata="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" filled="f" strokeweight=".35mm">
+            <v:roundrect w14:anchorId="48DF5031" id="AutoShape 15" o:spid="_x0000_s1026" style="position:absolute;margin-left:0;margin-top:0;width:572.75pt;height:754.5pt;z-index:-503316476;visibility:visible;mso-wrap-style:square;mso-width-percent:920;mso-height-percent:940;mso-wrap-distance-left:8.95pt;mso-wrap-distance-top:0;mso-wrap-distance-right:9pt;mso-wrap-distance-bottom:0;mso-position-horizontal:center;mso-position-horizontal-relative:page;mso-position-vertical:center;mso-position-vertical-relative:page;mso-width-percent:920;mso-height-percent:940;mso-width-relative:page;mso-height-relative:page;v-text-anchor:top" arcsize="2637f" o:gfxdata="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" filled="f" strokeweight=".35mm">
               <w10:wrap anchorx="page" anchory="page"/>
             </v:roundrect>
           </w:pict>
@@ -5921,7 +6180,7 @@
 </file>
 
 <file path=word/footnotes.xml><?xml version="1.0" encoding="utf-8"?>
-<w:footnotes xmlns:wpc="http://schemas.microsoft.com/office/word/2010/wordprocessingCanvas" xmlns:cx="http://schemas.microsoft.com/office/drawing/2014/chartex" xmlns:cx1="http://schemas.microsoft.com/office/drawing/2015/9/8/chartex" xmlns:mc="http://schemas.openxmlformats.org/markup-compatibility/2006" xmlns:o="urn:schemas-microsoft-com:office:office" xmlns:r="http://schemas.openxmlformats.org/officeDocument/2006/relationships" xmlns:m="http://schemas.openxmlformats.org/officeDocument/2006/math" xmlns:v="urn:schemas-microsoft-com:vml" xmlns:wp14="http://schemas.microsoft.com/office/word/2010/wordprocessingDrawing" xmlns:wp="http://schemas.openxmlformats.org/drawingml/2006/wordprocessingDrawing" xmlns:w10="urn:schemas-microsoft-com:office:word" xmlns:w="http://schemas.openxmlformats.org/wordprocessingml/2006/main" xmlns:w14="http://schemas.microsoft.com/office/word/2010/wordml" xmlns:w15="http://schemas.microsoft.com/office/word/2012/wordml" xmlns:w16se="http://schemas.microsoft.com/office/word/2015/wordml/symex" xmlns:wpg="http://schemas.microsoft.com/office/word/2010/wordprocessingGroup" xmlns:wpi="http://schemas.microsoft.com/office/word/2010/wordprocessingInk" xmlns:wne="http://schemas.microsoft.com/office/word/2006/wordml" xmlns:wps="http://schemas.microsoft.com/office/word/2010/wordprocessingShape" mc:Ignorable="w14 w15 w16se wp14">
+<w:footnotes xmlns:wpc="http://schemas.microsoft.com/office/word/2010/wordprocessingCanvas" xmlns:mc="http://schemas.openxmlformats.org/markup-compatibility/2006" xmlns:o="urn:schemas-microsoft-com:office:office" xmlns:r="http://schemas.openxmlformats.org/officeDocument/2006/relationships" xmlns:m="http://schemas.openxmlformats.org/officeDocument/2006/math" xmlns:v="urn:schemas-microsoft-com:vml" xmlns:wp14="http://schemas.microsoft.com/office/word/2010/wordprocessingDrawing" xmlns:wp="http://schemas.openxmlformats.org/drawingml/2006/wordprocessingDrawing" xmlns:w10="urn:schemas-microsoft-com:office:word" xmlns:w="http://schemas.openxmlformats.org/wordprocessingml/2006/main" xmlns:w14="http://schemas.microsoft.com/office/word/2010/wordml" xmlns:wpg="http://schemas.microsoft.com/office/word/2010/wordprocessingGroup" xmlns:wpi="http://schemas.microsoft.com/office/word/2010/wordprocessingInk" xmlns:wne="http://schemas.microsoft.com/office/word/2006/wordml" xmlns:wps="http://schemas.microsoft.com/office/word/2010/wordprocessingShape" mc:Ignorable="w14 wp14">
   <w:footnote w:type="separator" w:id="-1">
     <w:p>
       <w:pPr>
@@ -5946,8 +6205,8 @@
 </file>
 
 <file path=word/numbering.xml><?xml version="1.0" encoding="utf-8"?>
-<w:numbering xmlns:wpc="http://schemas.microsoft.com/office/word/2010/wordprocessingCanvas" xmlns:cx="http://schemas.microsoft.com/office/drawing/2014/chartex" xmlns:cx1="http://schemas.microsoft.com/office/drawing/2015/9/8/chartex" xmlns:mc="http://schemas.openxmlformats.org/markup-compatibility/2006" xmlns:o="urn:schemas-microsoft-com:office:office" xmlns:r="http://schemas.openxmlformats.org/officeDocument/2006/relationships" xmlns:m="http://schemas.openxmlformats.org/officeDocument/2006/math" xmlns:v="urn:schemas-microsoft-com:vml" xmlns:wp14="http://schemas.microsoft.com/office/word/2010/wordprocessingDrawing" xmlns:wp="http://schemas.openxmlformats.org/drawingml/2006/wordprocessingDrawing" xmlns:w10="urn:schemas-microsoft-com:office:word" xmlns:w="http://schemas.openxmlformats.org/wordprocessingml/2006/main" xmlns:w14="http://schemas.microsoft.com/office/word/2010/wordml" xmlns:w15="http://schemas.microsoft.com/office/word/2012/wordml" xmlns:w16se="http://schemas.microsoft.com/office/word/2015/wordml/symex" xmlns:wpg="http://schemas.microsoft.com/office/word/2010/wordprocessingGroup" xmlns:wpi="http://schemas.microsoft.com/office/word/2010/wordprocessingInk" xmlns:wne="http://schemas.microsoft.com/office/word/2006/wordml" xmlns:wps="http://schemas.microsoft.com/office/word/2010/wordprocessingShape" mc:Ignorable="w14 w15 w16se wp14">
-  <w:abstractNum w:abstractNumId="0" w15:restartNumberingAfterBreak="0">
+<w:numbering xmlns:wpc="http://schemas.microsoft.com/office/word/2010/wordprocessingCanvas" xmlns:mc="http://schemas.openxmlformats.org/markup-compatibility/2006" xmlns:o="urn:schemas-microsoft-com:office:office" xmlns:r="http://schemas.openxmlformats.org/officeDocument/2006/relationships" xmlns:m="http://schemas.openxmlformats.org/officeDocument/2006/math" xmlns:v="urn:schemas-microsoft-com:vml" xmlns:wp14="http://schemas.microsoft.com/office/word/2010/wordprocessingDrawing" xmlns:wp="http://schemas.openxmlformats.org/drawingml/2006/wordprocessingDrawing" xmlns:w10="urn:schemas-microsoft-com:office:word" xmlns:w="http://schemas.openxmlformats.org/wordprocessingml/2006/main" xmlns:w14="http://schemas.microsoft.com/office/word/2010/wordml" xmlns:wpg="http://schemas.microsoft.com/office/word/2010/wordprocessingGroup" xmlns:wpi="http://schemas.microsoft.com/office/word/2010/wordprocessingInk" xmlns:wne="http://schemas.microsoft.com/office/word/2006/wordml" xmlns:wps="http://schemas.microsoft.com/office/word/2010/wordprocessingShape" mc:Ignorable="w14 wp14">
+  <w:abstractNum w:abstractNumId="0">
     <w:nsid w:val="0CF71E69"/>
     <w:multiLevelType w:val="multilevel"/>
     <w:tmpl w:val="BAB8B048"/>
@@ -6042,7 +6301,7 @@
       </w:pPr>
     </w:lvl>
   </w:abstractNum>
-  <w:abstractNum w:abstractNumId="1" w15:restartNumberingAfterBreak="0">
+  <w:abstractNum w:abstractNumId="1">
     <w:nsid w:val="0D5063E7"/>
     <w:multiLevelType w:val="multilevel"/>
     <w:tmpl w:val="9F422BC8"/>
@@ -6155,7 +6414,7 @@
       </w:pPr>
     </w:lvl>
   </w:abstractNum>
-  <w:abstractNum w:abstractNumId="2" w15:restartNumberingAfterBreak="0">
+  <w:abstractNum w:abstractNumId="2">
     <w:nsid w:val="1AC479D9"/>
     <w:multiLevelType w:val="multilevel"/>
     <w:tmpl w:val="928EBAD6"/>
@@ -6304,7 +6563,7 @@
       </w:rPr>
     </w:lvl>
   </w:abstractNum>
-  <w:abstractNum w:abstractNumId="3" w15:restartNumberingAfterBreak="0">
+  <w:abstractNum w:abstractNumId="3">
     <w:nsid w:val="2B786127"/>
     <w:multiLevelType w:val="hybridMultilevel"/>
     <w:tmpl w:val="DC02D442"/>
@@ -6417,7 +6676,7 @@
       </w:rPr>
     </w:lvl>
   </w:abstractNum>
-  <w:abstractNum w:abstractNumId="4" w15:restartNumberingAfterBreak="0">
+  <w:abstractNum w:abstractNumId="4">
     <w:nsid w:val="306C559F"/>
     <w:multiLevelType w:val="hybridMultilevel"/>
     <w:tmpl w:val="0C149D7A"/>
@@ -6530,7 +6789,7 @@
       </w:rPr>
     </w:lvl>
   </w:abstractNum>
-  <w:abstractNum w:abstractNumId="5" w15:restartNumberingAfterBreak="0">
+  <w:abstractNum w:abstractNumId="5">
     <w:nsid w:val="34FB3CF7"/>
     <w:multiLevelType w:val="multilevel"/>
     <w:tmpl w:val="0C5C963C"/>
@@ -6679,7 +6938,7 @@
       </w:rPr>
     </w:lvl>
   </w:abstractNum>
-  <w:abstractNum w:abstractNumId="6" w15:restartNumberingAfterBreak="0">
+  <w:abstractNum w:abstractNumId="6">
     <w:nsid w:val="44901C44"/>
     <w:multiLevelType w:val="hybridMultilevel"/>
     <w:tmpl w:val="46A0B77C"/>
@@ -6792,7 +7051,7 @@
       </w:rPr>
     </w:lvl>
   </w:abstractNum>
-  <w:abstractNum w:abstractNumId="7" w15:restartNumberingAfterBreak="0">
+  <w:abstractNum w:abstractNumId="7">
     <w:nsid w:val="5E896B60"/>
     <w:multiLevelType w:val="hybridMultilevel"/>
     <w:tmpl w:val="B74C6566"/>
@@ -6905,7 +7164,7 @@
       </w:rPr>
     </w:lvl>
   </w:abstractNum>
-  <w:abstractNum w:abstractNumId="8" w15:restartNumberingAfterBreak="0">
+  <w:abstractNum w:abstractNumId="8">
     <w:nsid w:val="74924526"/>
     <w:multiLevelType w:val="hybridMultilevel"/>
     <w:tmpl w:val="7CE00E7E"/>
@@ -7018,7 +7277,7 @@
       </w:rPr>
     </w:lvl>
   </w:abstractNum>
-  <w:abstractNum w:abstractNumId="9" w15:restartNumberingAfterBreak="0">
+  <w:abstractNum w:abstractNumId="9">
     <w:nsid w:val="7A3E6791"/>
     <w:multiLevelType w:val="hybridMultilevel"/>
     <w:tmpl w:val="D6C61256"/>
@@ -7131,7 +7390,7 @@
       </w:rPr>
     </w:lvl>
   </w:abstractNum>
-  <w:abstractNum w:abstractNumId="10" w15:restartNumberingAfterBreak="0">
+  <w:abstractNum w:abstractNumId="10">
     <w:nsid w:val="7FD26D87"/>
     <w:multiLevelType w:val="multilevel"/>
     <w:tmpl w:val="4992D2A2"/>
@@ -7281,7 +7540,7 @@
 </file>
 
 <file path=word/styles.xml><?xml version="1.0" encoding="utf-8"?>
-<w:styles xmlns:mc="http://schemas.openxmlformats.org/markup-compatibility/2006" xmlns:r="http://schemas.openxmlformats.org/officeDocument/2006/relationships" xmlns:w="http://schemas.openxmlformats.org/wordprocessingml/2006/main" xmlns:w14="http://schemas.microsoft.com/office/word/2010/wordml" xmlns:w15="http://schemas.microsoft.com/office/word/2012/wordml" xmlns:w16se="http://schemas.microsoft.com/office/word/2015/wordml/symex" mc:Ignorable="w14 w15 w16se">
+<w:styles xmlns:mc="http://schemas.openxmlformats.org/markup-compatibility/2006" xmlns:r="http://schemas.openxmlformats.org/officeDocument/2006/relationships" xmlns:w="http://schemas.openxmlformats.org/wordprocessingml/2006/main" xmlns:w14="http://schemas.microsoft.com/office/word/2010/wordml" mc:Ignorable="w14">
   <w:docDefaults>
     <w:rPrDefault>
       <w:rPr>
@@ -7291,378 +7550,732 @@
     </w:rPrDefault>
     <w:pPrDefault/>
   </w:docDefaults>
-  <w:latentStyles w:defLockedState="0" w:defUIPriority="99" w:defSemiHidden="0" w:defUnhideWhenUsed="0" w:defQFormat="0" w:count="371">
-    <w:lsdException w:name="Normal" w:uiPriority="0" w:qFormat="1"/>
-    <w:lsdException w:name="heading 1" w:uiPriority="9" w:qFormat="1"/>
-    <w:lsdException w:name="heading 2" w:semiHidden="1" w:uiPriority="9" w:unhideWhenUsed="1" w:qFormat="1"/>
-    <w:lsdException w:name="heading 3" w:semiHidden="1" w:uiPriority="9" w:unhideWhenUsed="1" w:qFormat="1"/>
-    <w:lsdException w:name="heading 4" w:semiHidden="1" w:uiPriority="9" w:unhideWhenUsed="1" w:qFormat="1"/>
-    <w:lsdException w:name="heading 5" w:semiHidden="1" w:uiPriority="9" w:unhideWhenUsed="1" w:qFormat="1"/>
-    <w:lsdException w:name="heading 6" w:semiHidden="1" w:uiPriority="9" w:unhideWhenUsed="1" w:qFormat="1"/>
-    <w:lsdException w:name="heading 7" w:semiHidden="1" w:uiPriority="9" w:unhideWhenUsed="1" w:qFormat="1"/>
-    <w:lsdException w:name="heading 8" w:semiHidden="1" w:uiPriority="9" w:unhideWhenUsed="1" w:qFormat="1"/>
-    <w:lsdException w:name="heading 9" w:semiHidden="1" w:uiPriority="9" w:unhideWhenUsed="1" w:qFormat="1"/>
-    <w:lsdException w:name="index 1" w:semiHidden="1" w:unhideWhenUsed="1"/>
-    <w:lsdException w:name="index 2" w:semiHidden="1" w:unhideWhenUsed="1"/>
-    <w:lsdException w:name="index 3" w:semiHidden="1" w:unhideWhenUsed="1"/>
-    <w:lsdException w:name="index 4" w:semiHidden="1" w:unhideWhenUsed="1"/>
-    <w:lsdException w:name="index 5" w:semiHidden="1" w:unhideWhenUsed="1"/>
-    <w:lsdException w:name="index 6" w:semiHidden="1" w:unhideWhenUsed="1"/>
-    <w:lsdException w:name="index 7" w:semiHidden="1" w:unhideWhenUsed="1"/>
-    <w:lsdException w:name="index 8" w:semiHidden="1" w:unhideWhenUsed="1"/>
-    <w:lsdException w:name="index 9" w:semiHidden="1" w:unhideWhenUsed="1"/>
-    <w:lsdException w:name="toc 1" w:semiHidden="1" w:uiPriority="39" w:unhideWhenUsed="1"/>
-    <w:lsdException w:name="toc 2" w:semiHidden="1" w:uiPriority="39" w:unhideWhenUsed="1"/>
-    <w:lsdException w:name="toc 3" w:semiHidden="1" w:uiPriority="39" w:unhideWhenUsed="1"/>
-    <w:lsdException w:name="toc 4" w:semiHidden="1" w:uiPriority="39" w:unhideWhenUsed="1"/>
-    <w:lsdException w:name="toc 5" w:semiHidden="1" w:uiPriority="39" w:unhideWhenUsed="1"/>
-    <w:lsdException w:name="toc 6" w:semiHidden="1" w:uiPriority="39" w:unhideWhenUsed="1"/>
-    <w:lsdException w:name="toc 7" w:semiHidden="1" w:uiPriority="39" w:unhideWhenUsed="1"/>
-    <w:lsdException w:name="toc 8" w:semiHidden="1" w:uiPriority="39" w:unhideWhenUsed="1"/>
-    <w:lsdException w:name="toc 9" w:semiHidden="1" w:uiPriority="39" w:unhideWhenUsed="1"/>
-    <w:lsdException w:name="Normal Indent" w:semiHidden="1" w:unhideWhenUsed="1"/>
-    <w:lsdException w:name="footnote text" w:semiHidden="1" w:unhideWhenUsed="1"/>
-    <w:lsdException w:name="annotation text" w:semiHidden="1" w:unhideWhenUsed="1"/>
-    <w:lsdException w:name="header" w:semiHidden="1" w:unhideWhenUsed="1"/>
-    <w:lsdException w:name="footer" w:semiHidden="1" w:unhideWhenUsed="1"/>
-    <w:lsdException w:name="index heading" w:semiHidden="1" w:unhideWhenUsed="1"/>
-    <w:lsdException w:name="caption" w:uiPriority="35" w:qFormat="1"/>
-    <w:lsdException w:name="table of figures" w:semiHidden="1" w:unhideWhenUsed="1"/>
-    <w:lsdException w:name="envelope address" w:semiHidden="1" w:unhideWhenUsed="1"/>
-    <w:lsdException w:name="envelope return" w:semiHidden="1" w:unhideWhenUsed="1"/>
-    <w:lsdException w:name="footnote reference" w:semiHidden="1" w:unhideWhenUsed="1"/>
-    <w:lsdException w:name="annotation reference" w:semiHidden="1" w:unhideWhenUsed="1"/>
-    <w:lsdException w:name="line number" w:semiHidden="1" w:unhideWhenUsed="1"/>
-    <w:lsdException w:name="page number" w:semiHidden="1" w:unhideWhenUsed="1"/>
-    <w:lsdException w:name="endnote reference" w:semiHidden="1" w:unhideWhenUsed="1"/>
-    <w:lsdException w:name="endnote text" w:semiHidden="1" w:unhideWhenUsed="1"/>
-    <w:lsdException w:name="table of authorities" w:semiHidden="1" w:unhideWhenUsed="1"/>
-    <w:lsdException w:name="macro" w:semiHidden="1" w:unhideWhenUsed="1"/>
-    <w:lsdException w:name="toa heading" w:semiHidden="1" w:unhideWhenUsed="1"/>
-    <w:lsdException w:name="List" w:semiHidden="1" w:unhideWhenUsed="1"/>
-    <w:lsdException w:name="List Bullet" w:semiHidden="1" w:unhideWhenUsed="1"/>
-    <w:lsdException w:name="List Number" w:semiHidden="1" w:unhideWhenUsed="1"/>
-    <w:lsdException w:name="List 2" w:semiHidden="1" w:unhideWhenUsed="1"/>
-    <w:lsdException w:name="List 3" w:semiHidden="1" w:unhideWhenUsed="1"/>
-    <w:lsdException w:name="List 4" w:semiHidden="1" w:unhideWhenUsed="1"/>
-    <w:lsdException w:name="List 5" w:semiHidden="1" w:unhideWhenUsed="1"/>
-    <w:lsdException w:name="List Bullet 2" w:semiHidden="1" w:unhideWhenUsed="1"/>
-    <w:lsdException w:name="List Bullet 3" w:semiHidden="1" w:unhideWhenUsed="1"/>
-    <w:lsdException w:name="List Bullet 4" w:semiHidden="1" w:unhideWhenUsed="1"/>
-    <w:lsdException w:name="List Bullet 5" w:semiHidden="1" w:unhideWhenUsed="1"/>
-    <w:lsdException w:name="List Number 2" w:semiHidden="1" w:unhideWhenUsed="1"/>
-    <w:lsdException w:name="List Number 3" w:semiHidden="1" w:unhideWhenUsed="1"/>
-    <w:lsdException w:name="List Number 4" w:semiHidden="1" w:unhideWhenUsed="1"/>
-    <w:lsdException w:name="List Number 5" w:semiHidden="1" w:unhideWhenUsed="1"/>
-    <w:lsdException w:name="Title" w:uiPriority="10" w:qFormat="1"/>
-    <w:lsdException w:name="Closing" w:semiHidden="1" w:unhideWhenUsed="1"/>
-    <w:lsdException w:name="Signature" w:semiHidden="1" w:unhideWhenUsed="1"/>
-    <w:lsdException w:name="Default Paragraph Font" w:semiHidden="1" w:uiPriority="1" w:unhideWhenUsed="1"/>
-    <w:lsdException w:name="Body Text" w:semiHidden="1" w:unhideWhenUsed="1"/>
-    <w:lsdException w:name="Body Text Indent" w:semiHidden="1" w:unhideWhenUsed="1"/>
-    <w:lsdException w:name="List Continue" w:semiHidden="1" w:unhideWhenUsed="1"/>
-    <w:lsdException w:name="List Continue 2" w:semiHidden="1" w:unhideWhenUsed="1"/>
-    <w:lsdException w:name="List Continue 3" w:semiHidden="1" w:unhideWhenUsed="1"/>
-    <w:lsdException w:name="List Continue 4" w:semiHidden="1" w:unhideWhenUsed="1"/>
-    <w:lsdException w:name="List Continue 5" w:semiHidden="1" w:unhideWhenUsed="1"/>
-    <w:lsdException w:name="Message Header" w:semiHidden="1" w:unhideWhenUsed="1"/>
-    <w:lsdException w:name="Subtitle" w:uiPriority="11" w:qFormat="1"/>
-    <w:lsdException w:name="Salutation" w:semiHidden="1" w:unhideWhenUsed="1"/>
-    <w:lsdException w:name="Date" w:semiHidden="1" w:unhideWhenUsed="1"/>
-    <w:lsdException w:name="Body Text First Indent" w:semiHidden="1" w:unhideWhenUsed="1"/>
-    <w:lsdException w:name="Body Text First Indent 2" w:semiHidden="1" w:unhideWhenUsed="1"/>
-    <w:lsdException w:name="Note Heading" w:semiHidden="1" w:unhideWhenUsed="1"/>
-    <w:lsdException w:name="Body Text 2" w:semiHidden="1" w:unhideWhenUsed="1"/>
-    <w:lsdException w:name="Body Text 3" w:semiHidden="1" w:unhideWhenUsed="1"/>
-    <w:lsdException w:name="Body Text Indent 2" w:semiHidden="1" w:unhideWhenUsed="1"/>
-    <w:lsdException w:name="Body Text Indent 3" w:semiHidden="1" w:unhideWhenUsed="1"/>
-    <w:lsdException w:name="Block Text" w:semiHidden="1" w:unhideWhenUsed="1"/>
-    <w:lsdException w:name="Hyperlink" w:semiHidden="1" w:unhideWhenUsed="1"/>
-    <w:lsdException w:name="FollowedHyperlink" w:semiHidden="1" w:unhideWhenUsed="1"/>
-    <w:lsdException w:name="Strong" w:uiPriority="22" w:qFormat="1"/>
-    <w:lsdException w:name="Emphasis" w:uiPriority="20" w:qFormat="1"/>
-    <w:lsdException w:name="Document Map" w:semiHidden="1" w:unhideWhenUsed="1"/>
-    <w:lsdException w:name="Plain Text" w:semiHidden="1" w:unhideWhenUsed="1"/>
-    <w:lsdException w:name="E-mail Signature" w:semiHidden="1" w:unhideWhenUsed="1"/>
-    <w:lsdException w:name="HTML Top of Form" w:semiHidden="1" w:unhideWhenUsed="1"/>
-    <w:lsdException w:name="HTML Bottom of Form" w:semiHidden="1" w:unhideWhenUsed="1"/>
-    <w:lsdException w:name="Normal (Web)" w:semiHidden="1" w:unhideWhenUsed="1"/>
-    <w:lsdException w:name="HTML Acronym" w:semiHidden="1" w:unhideWhenUsed="1"/>
-    <w:lsdException w:name="HTML Address" w:semiHidden="1" w:unhideWhenUsed="1"/>
-    <w:lsdException w:name="HTML Cite" w:semiHidden="1" w:unhideWhenUsed="1"/>
-    <w:lsdException w:name="HTML Code" w:semiHidden="1" w:unhideWhenUsed="1"/>
-    <w:lsdException w:name="HTML Definition" w:semiHidden="1" w:unhideWhenUsed="1"/>
-    <w:lsdException w:name="HTML Keyboard" w:semiHidden="1" w:unhideWhenUsed="1"/>
-    <w:lsdException w:name="HTML Preformatted" w:semiHidden="1" w:unhideWhenUsed="1"/>
-    <w:lsdException w:name="HTML Sample" w:semiHidden="1" w:unhideWhenUsed="1"/>
-    <w:lsdException w:name="HTML Typewriter" w:semiHidden="1" w:unhideWhenUsed="1"/>
-    <w:lsdException w:name="HTML Variable" w:semiHidden="1" w:unhideWhenUsed="1"/>
-    <w:lsdException w:name="Normal Table" w:semiHidden="1" w:unhideWhenUsed="1"/>
-    <w:lsdException w:name="annotation subject" w:semiHidden="1" w:unhideWhenUsed="1"/>
-    <w:lsdException w:name="No List" w:semiHidden="1" w:unhideWhenUsed="1"/>
-    <w:lsdException w:name="Outline List 1" w:semiHidden="1" w:unhideWhenUsed="1"/>
-    <w:lsdException w:name="Outline List 2" w:semiHidden="1" w:unhideWhenUsed="1"/>
-    <w:lsdException w:name="Outline List 3" w:semiHidden="1" w:unhideWhenUsed="1"/>
-    <w:lsdException w:name="Table Simple 1" w:semiHidden="1" w:unhideWhenUsed="1"/>
-    <w:lsdException w:name="Table Simple 2" w:semiHidden="1" w:unhideWhenUsed="1"/>
-    <w:lsdException w:name="Table Simple 3" w:semiHidden="1" w:unhideWhenUsed="1"/>
-    <w:lsdException w:name="Table Classic 1" w:semiHidden="1" w:unhideWhenUsed="1"/>
-    <w:lsdException w:name="Table Classic 2" w:semiHidden="1" w:unhideWhenUsed="1"/>
-    <w:lsdException w:name="Table Classic 3" w:semiHidden="1" w:unhideWhenUsed="1"/>
-    <w:lsdException w:name="Table Classic 4" w:semiHidden="1" w:unhideWhenUsed="1"/>
-    <w:lsdException w:name="Table Colorful 1" w:semiHidden="1" w:unhideWhenUsed="1"/>
-    <w:lsdException w:name="Table Colorful 2" w:semiHidden="1" w:unhideWhenUsed="1"/>
-    <w:lsdException w:name="Table Colorful 3" w:semiHidden="1" w:unhideWhenUsed="1"/>
-    <w:lsdException w:name="Table Columns 1" w:semiHidden="1" w:unhideWhenUsed="1"/>
-    <w:lsdException w:name="Table Columns 2" w:semiHidden="1" w:unhideWhenUsed="1"/>
-    <w:lsdException w:name="Table Columns 3" w:semiHidden="1" w:unhideWhenUsed="1"/>
-    <w:lsdException w:name="Table Columns 4" w:semiHidden="1" w:unhideWhenUsed="1"/>
-    <w:lsdException w:name="Table Columns 5" w:semiHidden="1" w:unhideWhenUsed="1"/>
-    <w:lsdException w:name="Table Grid 1" w:semiHidden="1" w:unhideWhenUsed="1"/>
-    <w:lsdException w:name="Table Grid 2" w:semiHidden="1" w:unhideWhenUsed="1"/>
-    <w:lsdException w:name="Table Grid 3" w:semiHidden="1" w:unhideWhenUsed="1"/>
-    <w:lsdException w:name="Table Grid 4" w:semiHidden="1" w:unhideWhenUsed="1"/>
-    <w:lsdException w:name="Table Grid 5" w:semiHidden="1" w:unhideWhenUsed="1"/>
-    <w:lsdException w:name="Table Grid 6" w:semiHidden="1" w:unhideWhenUsed="1"/>
-    <w:lsdException w:name="Table Grid 7" w:semiHidden="1" w:unhideWhenUsed="1"/>
-    <w:lsdException w:name="Table Grid 8" w:semiHidden="1" w:unhideWhenUsed="1"/>
-    <w:lsdException w:name="Table List 1" w:semiHidden="1" w:unhideWhenUsed="1"/>
-    <w:lsdException w:name="Table List 2" w:semiHidden="1" w:unhideWhenUsed="1"/>
-    <w:lsdException w:name="Table List 3" w:semiHidden="1" w:unhideWhenUsed="1"/>
-    <w:lsdException w:name="Table List 4" w:semiHidden="1" w:unhideWhenUsed="1"/>
-    <w:lsdException w:name="Table List 5" w:semiHidden="1" w:unhideWhenUsed="1"/>
-    <w:lsdException w:name="Table List 6" w:semiHidden="1" w:unhideWhenUsed="1"/>
-    <w:lsdException w:name="Table List 7" w:semiHidden="1" w:unhideWhenUsed="1"/>
-    <w:lsdException w:name="Table List 8" w:semiHidden="1" w:unhideWhenUsed="1"/>
-    <w:lsdException w:name="Table 3D effects 1" w:semiHidden="1" w:unhideWhenUsed="1"/>
-    <w:lsdException w:name="Table 3D effects 2" w:semiHidden="1" w:unhideWhenUsed="1"/>
-    <w:lsdException w:name="Table 3D effects 3" w:semiHidden="1" w:unhideWhenUsed="1"/>
-    <w:lsdException w:name="Table Contemporary" w:semiHidden="1" w:unhideWhenUsed="1"/>
-    <w:lsdException w:name="Table Elegant" w:semiHidden="1" w:unhideWhenUsed="1"/>
-    <w:lsdException w:name="Table Professional" w:semiHidden="1" w:unhideWhenUsed="1"/>
-    <w:lsdException w:name="Table Subtle 1" w:semiHidden="1" w:unhideWhenUsed="1"/>
-    <w:lsdException w:name="Table Subtle 2" w:semiHidden="1" w:unhideWhenUsed="1"/>
-    <w:lsdException w:name="Table Web 1" w:semiHidden="1" w:unhideWhenUsed="1"/>
-    <w:lsdException w:name="Table Web 2" w:semiHidden="1" w:unhideWhenUsed="1"/>
-    <w:lsdException w:name="Table Web 3" w:semiHidden="1" w:unhideWhenUsed="1"/>
-    <w:lsdException w:name="Balloon Text" w:semiHidden="1" w:unhideWhenUsed="1"/>
-    <w:lsdException w:name="Table Grid" w:uiPriority="59"/>
-    <w:lsdException w:name="Table Theme" w:semiHidden="1" w:unhideWhenUsed="1"/>
-    <w:lsdException w:name="Placeholder Text" w:semiHidden="1"/>
-    <w:lsdException w:name="No Spacing" w:uiPriority="1" w:qFormat="1"/>
-    <w:lsdException w:name="Light Shading" w:uiPriority="60"/>
-    <w:lsdException w:name="Light List" w:uiPriority="61"/>
-    <w:lsdException w:name="Light Grid" w:uiPriority="62"/>
-    <w:lsdException w:name="Medium Shading 1" w:uiPriority="63"/>
-    <w:lsdException w:name="Medium Shading 2" w:uiPriority="64"/>
-    <w:lsdException w:name="Medium List 1" w:uiPriority="65"/>
-    <w:lsdException w:name="Medium List 2" w:uiPriority="66"/>
-    <w:lsdException w:name="Medium Grid 1" w:uiPriority="67"/>
-    <w:lsdException w:name="Medium Grid 2" w:uiPriority="68"/>
-    <w:lsdException w:name="Medium Grid 3" w:uiPriority="69"/>
-    <w:lsdException w:name="Dark List" w:uiPriority="70"/>
-    <w:lsdException w:name="Colorful Shading" w:uiPriority="71"/>
-    <w:lsdException w:name="Colorful List" w:uiPriority="72"/>
-    <w:lsdException w:name="Colorful Grid" w:uiPriority="73"/>
-    <w:lsdException w:name="Light Shading Accent 1" w:uiPriority="60"/>
-    <w:lsdException w:name="Light List Accent 1" w:uiPriority="61"/>
-    <w:lsdException w:name="Light Grid Accent 1" w:uiPriority="62"/>
-    <w:lsdException w:name="Medium Shading 1 Accent 1" w:uiPriority="63"/>
-    <w:lsdException w:name="Medium Shading 2 Accent 1" w:uiPriority="64"/>
-    <w:lsdException w:name="Medium List 1 Accent 1" w:uiPriority="65"/>
-    <w:lsdException w:name="Revision" w:semiHidden="1"/>
-    <w:lsdException w:name="List Paragraph" w:uiPriority="34" w:qFormat="1"/>
-    <w:lsdException w:name="Quote" w:uiPriority="29" w:qFormat="1"/>
-    <w:lsdException w:name="Intense Quote" w:uiPriority="30" w:qFormat="1"/>
-    <w:lsdException w:name="Medium List 2 Accent 1" w:uiPriority="66"/>
-    <w:lsdException w:name="Medium Grid 1 Accent 1" w:uiPriority="67"/>
-    <w:lsdException w:name="Medium Grid 2 Accent 1" w:uiPriority="68"/>
-    <w:lsdException w:name="Medium Grid 3 Accent 1" w:uiPriority="69"/>
-    <w:lsdException w:name="Dark List Accent 1" w:uiPriority="70"/>
-    <w:lsdException w:name="Colorful Shading Accent 1" w:uiPriority="71"/>
-    <w:lsdException w:name="Colorful List Accent 1" w:uiPriority="72"/>
-    <w:lsdException w:name="Colorful Grid Accent 1" w:uiPriority="73"/>
-    <w:lsdException w:name="Light Shading Accent 2" w:uiPriority="60"/>
-    <w:lsdException w:name="Light List Accent 2" w:uiPriority="61"/>
-    <w:lsdException w:name="Light Grid Accent 2" w:uiPriority="62"/>
-    <w:lsdException w:name="Medium Shading 1 Accent 2" w:uiPriority="63"/>
-    <w:lsdException w:name="Medium Shading 2 Accent 2" w:uiPriority="64"/>
-    <w:lsdException w:name="Medium List 1 Accent 2" w:uiPriority="65"/>
-    <w:lsdException w:name="Medium List 2 Accent 2" w:uiPriority="66"/>
-    <w:lsdException w:name="Medium Grid 1 Accent 2" w:uiPriority="67"/>
-    <w:lsdException w:name="Medium Grid 2 Accent 2" w:uiPriority="68"/>
-    <w:lsdException w:name="Medium Grid 3 Accent 2" w:uiPriority="69"/>
-    <w:lsdException w:name="Dark List Accent 2" w:uiPriority="70"/>
-    <w:lsdException w:name="Colorful Shading Accent 2" w:uiPriority="71"/>
-    <w:lsdException w:name="Colorful List Accent 2" w:uiPriority="72"/>
-    <w:lsdException w:name="Colorful Grid Accent 2" w:uiPriority="73"/>
-    <w:lsdException w:name="Light Shading Accent 3" w:uiPriority="60"/>
-    <w:lsdException w:name="Light List Accent 3" w:uiPriority="61"/>
-    <w:lsdException w:name="Light Grid Accent 3" w:uiPriority="62"/>
-    <w:lsdException w:name="Medium Shading 1 Accent 3" w:uiPriority="63"/>
-    <w:lsdException w:name="Medium Shading 2 Accent 3" w:uiPriority="64"/>
-    <w:lsdException w:name="Medium List 1 Accent 3" w:uiPriority="65"/>
-    <w:lsdException w:name="Medium List 2 Accent 3" w:uiPriority="66"/>
-    <w:lsdException w:name="Medium Grid 1 Accent 3" w:uiPriority="67"/>
-    <w:lsdException w:name="Medium Grid 2 Accent 3" w:uiPriority="68"/>
-    <w:lsdException w:name="Medium Grid 3 Accent 3" w:uiPriority="69"/>
-    <w:lsdException w:name="Dark List Accent 3" w:uiPriority="70"/>
-    <w:lsdException w:name="Colorful Shading Accent 3" w:uiPriority="71"/>
-    <w:lsdException w:name="Colorful List Accent 3" w:uiPriority="72"/>
-    <w:lsdException w:name="Colorful Grid Accent 3" w:uiPriority="73"/>
-    <w:lsdException w:name="Light Shading Accent 4" w:uiPriority="60"/>
-    <w:lsdException w:name="Light List Accent 4" w:uiPriority="61"/>
-    <w:lsdException w:name="Light Grid Accent 4" w:uiPriority="62"/>
-    <w:lsdException w:name="Medium Shading 1 Accent 4" w:uiPriority="63"/>
-    <w:lsdException w:name="Medium Shading 2 Accent 4" w:uiPriority="64"/>
-    <w:lsdException w:name="Medium List 1 Accent 4" w:uiPriority="65"/>
-    <w:lsdException w:name="Medium List 2 Accent 4" w:uiPriority="66"/>
-    <w:lsdException w:name="Medium Grid 1 Accent 4" w:uiPriority="67"/>
-    <w:lsdException w:name="Medium Grid 2 Accent 4" w:uiPriority="68"/>
-    <w:lsdException w:name="Medium Grid 3 Accent 4" w:uiPriority="69"/>
-    <w:lsdException w:name="Dark List Accent 4" w:uiPriority="70"/>
-    <w:lsdException w:name="Colorful Shading Accent 4" w:uiPriority="71"/>
-    <w:lsdException w:name="Colorful List Accent 4" w:uiPriority="72"/>
-    <w:lsdException w:name="Colorful Grid Accent 4" w:uiPriority="73"/>
-    <w:lsdException w:name="Light Shading Accent 5" w:uiPriority="60"/>
-    <w:lsdException w:name="Light List Accent 5" w:uiPriority="61"/>
-    <w:lsdException w:name="Light Grid Accent 5" w:uiPriority="62"/>
-    <w:lsdException w:name="Medium Shading 1 Accent 5" w:uiPriority="63"/>
-    <w:lsdException w:name="Medium Shading 2 Accent 5" w:uiPriority="64"/>
-    <w:lsdException w:name="Medium List 1 Accent 5" w:uiPriority="65"/>
-    <w:lsdException w:name="Medium List 2 Accent 5" w:uiPriority="66"/>
-    <w:lsdException w:name="Medium Grid 1 Accent 5" w:uiPriority="67"/>
-    <w:lsdException w:name="Medium Grid 2 Accent 5" w:uiPriority="68"/>
-    <w:lsdException w:name="Medium Grid 3 Accent 5" w:uiPriority="69"/>
-    <w:lsdException w:name="Dark List Accent 5" w:uiPriority="70"/>
-    <w:lsdException w:name="Colorful Shading Accent 5" w:uiPriority="71"/>
-    <w:lsdException w:name="Colorful List Accent 5" w:uiPriority="72"/>
-    <w:lsdException w:name="Colorful Grid Accent 5" w:uiPriority="73"/>
-    <w:lsdException w:name="Light Shading Accent 6" w:uiPriority="60"/>
-    <w:lsdException w:name="Light List Accent 6" w:uiPriority="61"/>
-    <w:lsdException w:name="Light Grid Accent 6" w:uiPriority="62"/>
-    <w:lsdException w:name="Medium Shading 1 Accent 6" w:uiPriority="63"/>
-    <w:lsdException w:name="Medium Shading 2 Accent 6" w:uiPriority="64"/>
-    <w:lsdException w:name="Medium List 1 Accent 6" w:uiPriority="65"/>
-    <w:lsdException w:name="Medium List 2 Accent 6" w:uiPriority="66"/>
-    <w:lsdException w:name="Medium Grid 1 Accent 6" w:uiPriority="67"/>
-    <w:lsdException w:name="Medium Grid 2 Accent 6" w:uiPriority="68"/>
-    <w:lsdException w:name="Medium Grid 3 Accent 6" w:uiPriority="69"/>
-    <w:lsdException w:name="Dark List Accent 6" w:uiPriority="70"/>
-    <w:lsdException w:name="Colorful Shading Accent 6" w:uiPriority="71"/>
-    <w:lsdException w:name="Colorful List Accent 6" w:uiPriority="72"/>
-    <w:lsdException w:name="Colorful Grid Accent 6" w:uiPriority="73"/>
-    <w:lsdException w:name="Subtle Emphasis" w:uiPriority="19" w:qFormat="1"/>
-    <w:lsdException w:name="Intense Emphasis" w:uiPriority="21" w:qFormat="1"/>
-    <w:lsdException w:name="Subtle Reference" w:uiPriority="31" w:qFormat="1"/>
-    <w:lsdException w:name="Intense Reference" w:uiPriority="32" w:qFormat="1"/>
-    <w:lsdException w:name="Book Title" w:uiPriority="33" w:qFormat="1"/>
-    <w:lsdException w:name="Bibliography" w:semiHidden="1" w:uiPriority="37" w:unhideWhenUsed="1"/>
-    <w:lsdException w:name="TOC Heading" w:semiHidden="1" w:uiPriority="39" w:unhideWhenUsed="1" w:qFormat="1"/>
-    <w:lsdException w:name="Plain Table 1" w:uiPriority="41"/>
-    <w:lsdException w:name="Plain Table 2" w:uiPriority="42"/>
-    <w:lsdException w:name="Plain Table 3" w:uiPriority="43"/>
-    <w:lsdException w:name="Plain Table 4" w:uiPriority="44"/>
-    <w:lsdException w:name="Plain Table 5" w:uiPriority="45"/>
-    <w:lsdException w:name="Grid Table Light" w:uiPriority="40"/>
-    <w:lsdException w:name="Grid Table 1 Light" w:uiPriority="46"/>
-    <w:lsdException w:name="Grid Table 2" w:uiPriority="47"/>
-    <w:lsdException w:name="Grid Table 3" w:uiPriority="48"/>
-    <w:lsdException w:name="Grid Table 4" w:uiPriority="49"/>
-    <w:lsdException w:name="Grid Table 5 Dark" w:uiPriority="50"/>
-    <w:lsdException w:name="Grid Table 6 Colorful" w:uiPriority="51"/>
-    <w:lsdException w:name="Grid Table 7 Colorful" w:uiPriority="52"/>
-    <w:lsdException w:name="Grid Table 1 Light Accent 1" w:uiPriority="46"/>
-    <w:lsdException w:name="Grid Table 2 Accent 1" w:uiPriority="47"/>
-    <w:lsdException w:name="Grid Table 3 Accent 1" w:uiPriority="48"/>
-    <w:lsdException w:name="Grid Table 4 Accent 1" w:uiPriority="49"/>
-    <w:lsdException w:name="Grid Table 5 Dark Accent 1" w:uiPriority="50"/>
-    <w:lsdException w:name="Grid Table 6 Colorful Accent 1" w:uiPriority="51"/>
-    <w:lsdException w:name="Grid Table 7 Colorful Accent 1" w:uiPriority="52"/>
-    <w:lsdException w:name="Grid Table 1 Light Accent 2" w:uiPriority="46"/>
-    <w:lsdException w:name="Grid Table 2 Accent 2" w:uiPriority="47"/>
-    <w:lsdException w:name="Grid Table 3 Accent 2" w:uiPriority="48"/>
-    <w:lsdException w:name="Grid Table 4 Accent 2" w:uiPriority="49"/>
-    <w:lsdException w:name="Grid Table 5 Dark Accent 2" w:uiPriority="50"/>
-    <w:lsdException w:name="Grid Table 6 Colorful Accent 2" w:uiPriority="51"/>
-    <w:lsdException w:name="Grid Table 7 Colorful Accent 2" w:uiPriority="52"/>
-    <w:lsdException w:name="Grid Table 1 Light Accent 3" w:uiPriority="46"/>
-    <w:lsdException w:name="Grid Table 2 Accent 3" w:uiPriority="47"/>
-    <w:lsdException w:name="Grid Table 3 Accent 3" w:uiPriority="48"/>
-    <w:lsdException w:name="Grid Table 4 Accent 3" w:uiPriority="49"/>
-    <w:lsdException w:name="Grid Table 5 Dark Accent 3" w:uiPriority="50"/>
-    <w:lsdException w:name="Grid Table 6 Colorful Accent 3" w:uiPriority="51"/>
-    <w:lsdException w:name="Grid Table 7 Colorful Accent 3" w:uiPriority="52"/>
-    <w:lsdException w:name="Grid Table 1 Light Accent 4" w:uiPriority="46"/>
-    <w:lsdException w:name="Grid Table 2 Accent 4" w:uiPriority="47"/>
-    <w:lsdException w:name="Grid Table 3 Accent 4" w:uiPriority="48"/>
-    <w:lsdException w:name="Grid Table 4 Accent 4" w:uiPriority="49"/>
-    <w:lsdException w:name="Grid Table 5 Dark Accent 4" w:uiPriority="50"/>
-    <w:lsdException w:name="Grid Table 6 Colorful Accent 4" w:uiPriority="51"/>
-    <w:lsdException w:name="Grid Table 7 Colorful Accent 4" w:uiPriority="52"/>
-    <w:lsdException w:name="Grid Table 1 Light Accent 5" w:uiPriority="46"/>
-    <w:lsdException w:name="Grid Table 2 Accent 5" w:uiPriority="47"/>
-    <w:lsdException w:name="Grid Table 3 Accent 5" w:uiPriority="48"/>
-    <w:lsdException w:name="Grid Table 4 Accent 5" w:uiPriority="49"/>
-    <w:lsdException w:name="Grid Table 5 Dark Accent 5" w:uiPriority="50"/>
-    <w:lsdException w:name="Grid Table 6 Colorful Accent 5" w:uiPriority="51"/>
-    <w:lsdException w:name="Grid Table 7 Colorful Accent 5" w:uiPriority="52"/>
-    <w:lsdException w:name="Grid Table 1 Light Accent 6" w:uiPriority="46"/>
-    <w:lsdException w:name="Grid Table 2 Accent 6" w:uiPriority="47"/>
-    <w:lsdException w:name="Grid Table 3 Accent 6" w:uiPriority="48"/>
-    <w:lsdException w:name="Grid Table 4 Accent 6" w:uiPriority="49"/>
-    <w:lsdException w:name="Grid Table 5 Dark Accent 6" w:uiPriority="50"/>
-    <w:lsdException w:name="Grid Table 6 Colorful Accent 6" w:uiPriority="51"/>
-    <w:lsdException w:name="Grid Table 7 Colorful Accent 6" w:uiPriority="52"/>
-    <w:lsdException w:name="List Table 1 Light" w:uiPriority="46"/>
-    <w:lsdException w:name="List Table 2" w:uiPriority="47"/>
-    <w:lsdException w:name="List Table 3" w:uiPriority="48"/>
-    <w:lsdException w:name="List Table 4" w:uiPriority="49"/>
-    <w:lsdException w:name="List Table 5 Dark" w:uiPriority="50"/>
-    <w:lsdException w:name="List Table 6 Colorful" w:uiPriority="51"/>
-    <w:lsdException w:name="List Table 7 Colorful" w:uiPriority="52"/>
-    <w:lsdException w:name="List Table 1 Light Accent 1" w:uiPriority="46"/>
-    <w:lsdException w:name="List Table 2 Accent 1" w:uiPriority="47"/>
-    <w:lsdException w:name="List Table 3 Accent 1" w:uiPriority="48"/>
-    <w:lsdException w:name="List Table 4 Accent 1" w:uiPriority="49"/>
-    <w:lsdException w:name="List Table 5 Dark Accent 1" w:uiPriority="50"/>
-    <w:lsdException w:name="List Table 6 Colorful Accent 1" w:uiPriority="51"/>
-    <w:lsdException w:name="List Table 7 Colorful Accent 1" w:uiPriority="52"/>
-    <w:lsdException w:name="List Table 1 Light Accent 2" w:uiPriority="46"/>
-    <w:lsdException w:name="List Table 2 Accent 2" w:uiPriority="47"/>
-    <w:lsdException w:name="List Table 3 Accent 2" w:uiPriority="48"/>
-    <w:lsdException w:name="List Table 4 Accent 2" w:uiPriority="49"/>
-    <w:lsdException w:name="List Table 5 Dark Accent 2" w:uiPriority="50"/>
-    <w:lsdException w:name="List Table 6 Colorful Accent 2" w:uiPriority="51"/>
-    <w:lsdException w:name="List Table 7 Colorful Accent 2" w:uiPriority="52"/>
-    <w:lsdException w:name="List Table 1 Light Accent 3" w:uiPriority="46"/>
-    <w:lsdException w:name="List Table 2 Accent 3" w:uiPriority="47"/>
-    <w:lsdException w:name="List Table 3 Accent 3" w:uiPriority="48"/>
-    <w:lsdException w:name="List Table 4 Accent 3" w:uiPriority="49"/>
-    <w:lsdException w:name="List Table 5 Dark Accent 3" w:uiPriority="50"/>
-    <w:lsdException w:name="List Table 6 Colorful Accent 3" w:uiPriority="51"/>
-    <w:lsdException w:name="List Table 7 Colorful Accent 3" w:uiPriority="52"/>
-    <w:lsdException w:name="List Table 1 Light Accent 4" w:uiPriority="46"/>
-    <w:lsdException w:name="List Table 2 Accent 4" w:uiPriority="47"/>
-    <w:lsdException w:name="List Table 3 Accent 4" w:uiPriority="48"/>
-    <w:lsdException w:name="List Table 4 Accent 4" w:uiPriority="49"/>
-    <w:lsdException w:name="List Table 5 Dark Accent 4" w:uiPriority="50"/>
-    <w:lsdException w:name="List Table 6 Colorful Accent 4" w:uiPriority="51"/>
-    <w:lsdException w:name="List Table 7 Colorful Accent 4" w:uiPriority="52"/>
-    <w:lsdException w:name="List Table 1 Light Accent 5" w:uiPriority="46"/>
-    <w:lsdException w:name="List Table 2 Accent 5" w:uiPriority="47"/>
-    <w:lsdException w:name="List Table 3 Accent 5" w:uiPriority="48"/>
-    <w:lsdException w:name="List Table 4 Accent 5" w:uiPriority="49"/>
-    <w:lsdException w:name="List Table 5 Dark Accent 5" w:uiPriority="50"/>
-    <w:lsdException w:name="List Table 6 Colorful Accent 5" w:uiPriority="51"/>
-    <w:lsdException w:name="List Table 7 Colorful Accent 5" w:uiPriority="52"/>
-    <w:lsdException w:name="List Table 1 Light Accent 6" w:uiPriority="46"/>
-    <w:lsdException w:name="List Table 2 Accent 6" w:uiPriority="47"/>
-    <w:lsdException w:name="List Table 3 Accent 6" w:uiPriority="48"/>
-    <w:lsdException w:name="List Table 4 Accent 6" w:uiPriority="49"/>
-    <w:lsdException w:name="List Table 5 Dark Accent 6" w:uiPriority="50"/>
-    <w:lsdException w:name="List Table 6 Colorful Accent 6" w:uiPriority="51"/>
-    <w:lsdException w:name="List Table 7 Colorful Accent 6" w:uiPriority="52"/>
+  <w:latentStyles w:defLockedState="0" w:defUIPriority="99" w:defSemiHidden="1" w:defUnhideWhenUsed="1" w:defQFormat="0" w:count="267">
+    <w:lsdException w:name="Normal" w:semiHidden="0" w:uiPriority="0" w:unhideWhenUsed="0" w:qFormat="1"/>
+    <w:lsdException w:name="heading 1" w:semiHidden="0" w:uiPriority="9" w:unhideWhenUsed="0" w:qFormat="1"/>
+    <w:lsdException w:name="heading 2" w:uiPriority="9" w:qFormat="1"/>
+    <w:lsdException w:name="heading 3" w:uiPriority="9" w:qFormat="1"/>
+    <w:lsdException w:name="heading 4" w:uiPriority="9" w:qFormat="1"/>
+    <w:lsdException w:name="heading 5" w:uiPriority="9" w:qFormat="1"/>
+    <w:lsdException w:name="heading 6" w:uiPriority="9" w:qFormat="1"/>
+    <w:lsdException w:name="heading 7" w:uiPriority="9" w:qFormat="1"/>
+    <w:lsdException w:name="heading 8" w:uiPriority="9" w:qFormat="1"/>
+    <w:lsdException w:name="heading 9" w:uiPriority="9" w:qFormat="1"/>
+    <w:lsdException w:name="toc 1" w:uiPriority="39"/>
+    <w:lsdException w:name="toc 2" w:uiPriority="39"/>
+    <w:lsdException w:name="toc 3" w:uiPriority="39"/>
+    <w:lsdException w:name="toc 4" w:uiPriority="39"/>
+    <w:lsdException w:name="toc 5" w:uiPriority="39"/>
+    <w:lsdException w:name="toc 6" w:uiPriority="39"/>
+    <w:lsdException w:name="toc 7" w:uiPriority="39"/>
+    <w:lsdException w:name="toc 8" w:uiPriority="39"/>
+    <w:lsdException w:name="toc 9" w:uiPriority="39"/>
+    <w:lsdException w:name="caption" w:semiHidden="0" w:uiPriority="35" w:unhideWhenUsed="0" w:qFormat="1"/>
+    <w:lsdException w:name="Title" w:semiHidden="0" w:uiPriority="10" w:unhideWhenUsed="0" w:qFormat="1"/>
+    <w:lsdException w:name="Default Paragraph Font" w:uiPriority="1"/>
+    <w:lsdException w:name="Subtitle" w:semiHidden="0" w:uiPriority="11" w:unhideWhenUsed="0" w:qFormat="1"/>
+    <w:lsdException w:name="Strong" w:semiHidden="0" w:uiPriority="22" w:unhideWhenUsed="0" w:qFormat="1"/>
+    <w:lsdException w:name="Emphasis" w:semiHidden="0" w:uiPriority="20" w:unhideWhenUsed="0" w:qFormat="1"/>
+    <w:lsdException w:name="Table Grid" w:semiHidden="0" w:uiPriority="59" w:unhideWhenUsed="0"/>
+    <w:lsdException w:name="Placeholder Text" w:unhideWhenUsed="0"/>
+    <w:lsdException w:name="No Spacing" w:semiHidden="0" w:uiPriority="1" w:unhideWhenUsed="0" w:qFormat="1"/>
+    <w:lsdException w:name="Light Shading" w:semiHidden="0" w:uiPriority="60" w:unhideWhenUsed="0"/>
+    <w:lsdException w:name="Light List" w:semiHidden="0" w:uiPriority="61" w:unhideWhenUsed="0"/>
+    <w:lsdException w:name="Light Grid" w:semiHidden="0" w:uiPriority="62" w:unhideWhenUsed="0"/>
+    <w:lsdException w:name="Medium Shading 1" w:semiHidden="0" w:uiPriority="63" w:unhideWhenUsed="0"/>
+    <w:lsdException w:name="Medium Shading 2" w:semiHidden="0" w:uiPriority="64" w:unhideWhenUsed="0"/>
+    <w:lsdException w:name="Medium List 1" w:semiHidden="0" w:uiPriority="65" w:unhideWhenUsed="0"/>
+    <w:lsdException w:name="Medium List 2" w:semiHidden="0" w:uiPriority="66" w:unhideWhenUsed="0"/>
+    <w:lsdException w:name="Medium Grid 1" w:semiHidden="0" w:uiPriority="67" w:unhideWhenUsed="0"/>
+    <w:lsdException w:name="Medium Grid 2" w:semiHidden="0" w:uiPriority="68" w:unhideWhenUsed="0"/>
+    <w:lsdException w:name="Medium Grid 3" w:semiHidden="0" w:uiPriority="69" w:unhideWhenUsed="0"/>
+    <w:lsdException w:name="Dark List" w:semiHidden="0" w:uiPriority="70" w:unhideWhenUsed="0"/>
+    <w:lsdException w:name="Colorful Shading" w:semiHidden="0" w:uiPriority="71" w:unhideWhenUsed="0"/>
+    <w:lsdException w:name="Colorful List" w:semiHidden="0" w:uiPriority="72" w:unhideWhenUsed="0"/>
+    <w:lsdException w:name="Colorful Grid" w:semiHidden="0" w:uiPriority="73" w:unhideWhenUsed="0"/>
+    <w:lsdException w:name="Light Shading Accent 1" w:semiHidden="0" w:uiPriority="60" w:unhideWhenUsed="0"/>
+    <w:lsdException w:name="Light List Accent 1" w:semiHidden="0" w:uiPriority="61" w:unhideWhenUsed="0"/>
+    <w:lsdException w:name="Light Grid Accent 1" w:semiHidden="0" w:uiPriority="62" w:unhideWhenUsed="0"/>
+    <w:lsdException w:name="Medium Shading 1 Accent 1" w:semiHidden="0" w:uiPriority="63" w:unhideWhenUsed="0"/>
+    <w:lsdException w:name="Medium Shading 2 Accent 1" w:semiHidden="0" w:uiPriority="64" w:unhideWhenUsed="0"/>
+    <w:lsdException w:name="Medium List 1 Accent 1" w:semiHidden="0" w:uiPriority="65" w:unhideWhenUsed="0"/>
+    <w:lsdException w:name="Revision" w:unhideWhenUsed="0"/>
+    <w:lsdException w:name="List Paragraph" w:semiHidden="0" w:uiPriority="34" w:unhideWhenUsed="0" w:qFormat="1"/>
+    <w:lsdException w:name="Quote" w:semiHidden="0" w:uiPriority="29" w:unhideWhenUsed="0" w:qFormat="1"/>
+    <w:lsdException w:name="Intense Quote" w:semiHidden="0" w:uiPriority="30" w:unhideWhenUsed="0" w:qFormat="1"/>
+    <w:lsdException w:name="Medium List 2 Accent 1" w:semiHidden="0" w:uiPriority="66" w:unhideWhenUsed="0"/>
+    <w:lsdException w:name="Medium Grid 1 Accent 1" w:semiHidden="0" w:uiPriority="67" w:unhideWhenUsed="0"/>
+    <w:lsdException w:name="Medium Grid 2 Accent 1" w:semiHidden="0" w:uiPriority="68" w:unhideWhenUsed="0"/>
+    <w:lsdException w:name="Medium Grid 3 Accent 1" w:semiHidden="0" w:uiPriority="69" w:unhideWhenUsed="0"/>
+    <w:lsdException w:name="Dark List Accent 1" w:semiHidden="0" w:uiPriority="70" w:unhideWhenUsed="0"/>
+    <w:lsdException w:name="Colorful Shading Accent 1" w:semiHidden="0" w:uiPriority="71" w:unhideWhenUsed="0"/>
+    <w:lsdException w:name="Colorful List Accent 1" w:semiHidden="0" w:uiPriority="72" w:unhideWhenUsed="0"/>
+    <w:lsdException w:name="Colorful Grid Accent 1" w:semiHidden="0" w:uiPriority="73" w:unhideWhenUsed="0"/>
+    <w:lsdException w:name="Light Shading Accent 2" w:semiHidden="0" w:uiPriority="60" w:unhideWhenUsed="0"/>
+    <w:lsdException w:name="Light List Accent 2" w:semiHidden="0" w:uiPriority="61" w:unhideWhenUsed="0"/>
+    <w:lsdException w:name="Light Grid Accent 2" w:semiHidden="0" w:uiPriority="62" w:unhideWhenUsed="0"/>
+    <w:lsdException w:name="Medium Shading 1 Accent 2" w:semiHidden="0" w:uiPriority="63" w:unhideWhenUsed="0"/>
+    <w:lsdException w:name="Medium Shading 2 Accent 2" w:semiHidden="0" w:uiPriority="64" w:unhideWhenUsed="0"/>
+    <w:lsdException w:name="Medium List 1 Accent 2" w:semiHidden="0" w:uiPriority="65" w:unhideWhenUsed="0"/>
+    <w:lsdException w:name="Medium List 2 Accent 2" w:semiHidden="0" w:uiPriority="66" w:unhideWhenUsed="0"/>
+    <w:lsdException w:name="Medium Grid 1 Accent 2" w:semiHidden="0" w:uiPriority="67" w:unhideWhenUsed="0"/>
+    <w:lsdException w:name="Medium Grid 2 Accent 2" w:semiHidden="0" w:uiPriority="68" w:unhideWhenUsed="0"/>
+    <w:lsdException w:name="Medium Grid 3 Accent 2" w:semiHidden="0" w:uiPriority="69" w:unhideWhenUsed="0"/>
+    <w:lsdException w:name="Dark List Accent 2" w:semiHidden="0" w:uiPriority="70" w:unhideWhenUsed="0"/>
+    <w:lsdException w:name="Colorful Shading Accent 2" w:semiHidden="0" w:uiPriority="71" w:unhideWhenUsed="0"/>
+    <w:lsdException w:name="Colorful List Accent 2" w:semiHidden="0" w:uiPriority="72" w:unhideWhenUsed="0"/>
+    <w:lsdException w:name="Colorful Grid Accent 2" w:semiHidden="0" w:uiPriority="73" w:unhideWhenUsed="0"/>
+    <w:lsdException w:name="Light Shading Accent 3" w:semiHidden="0" w:uiPriority="60" w:unhideWhenUsed="0"/>
+    <w:lsdException w:name="Light List Accent 3" w:semiHidden="0" w:uiPriority="61" w:unhideWhenUsed="0"/>
+    <w:lsdException w:name="Light Grid Accent 3" w:semiHidden="0" w:uiPriority="62" w:unhideWhenUsed="0"/>
+    <w:lsdException w:name="Medium Shading 1 Accent 3" w:semiHidden="0" w:uiPriority="63" w:unhideWhenUsed="0"/>
+    <w:lsdException w:name="Medium Shading 2 Accent 3" w:semiHidden="0" w:uiPriority="64" w:unhideWhenUsed="0"/>
+    <w:lsdException w:name="Medium List 1 Accent 3" w:semiHidden="0" w:uiPriority="65" w:unhideWhenUsed="0"/>
+    <w:lsdException w:name="Medium List 2 Accent 3" w:semiHidden="0" w:uiPriority="66" w:unhideWhenUsed="0"/>
+    <w:lsdException w:name="Medium Grid 1 Accent 3" w:semiHidden="0" w:uiPriority="67" w:unhideWhenUsed="0"/>
+    <w:lsdException w:name="Medium Grid 2 Accent 3" w:semiHidden="0" w:uiPriority="68" w:unhideWhenUsed="0"/>
+    <w:lsdException w:name="Medium Grid 3 Accent 3" w:semiHidden="0" w:uiPriority="69" w:unhideWhenUsed="0"/>
+    <w:lsdException w:name="Dark List Accent 3" w:semiHidden="0" w:uiPriority="70" w:unhideWhenUsed="0"/>
+    <w:lsdException w:name="Colorful Shading Accent 3" w:semiHidden="0" w:uiPriority="71" w:unhideWhenUsed="0"/>
+    <w:lsdException w:name="Colorful List Accent 3" w:semiHidden="0" w:uiPriority="72" w:unhideWhenUsed="0"/>
+    <w:lsdException w:name="Colorful Grid Accent 3" w:semiHidden="0" w:uiPriority="73" w:unhideWhenUsed="0"/>
+    <w:lsdException w:name="Light Shading Accent 4" w:semiHidden="0" w:uiPriority="60" w:unhideWhenUsed="0"/>
+    <w:lsdException w:name="Light List Accent 4" w:semiHidden="0" w:uiPriority="61" w:unhideWhenUsed="0"/>
+    <w:lsdException w:name="Light Grid Accent 4" w:semiHidden="0" w:uiPriority="62" w:unhideWhenUsed="0"/>
+    <w:lsdException w:name="Medium Shading 1 Accent 4" w:semiHidden="0" w:uiPriority="63" w:unhideWhenUsed="0"/>
+    <w:lsdException w:name="Medium Shading 2 Accent 4" w:semiHidden="0" w:uiPriority="64" w:unhideWhenUsed="0"/>
+    <w:lsdException w:name="Medium List 1 Accent 4" w:semiHidden="0" w:uiPriority="65" w:unhideWhenUsed="0"/>
+    <w:lsdException w:name="Medium List 2 Accent 4" w:semiHidden="0" w:uiPriority="66" w:unhideWhenUsed="0"/>
+    <w:lsdException w:name="Medium Grid 1 Accent 4" w:semiHidden="0" w:uiPriority="67" w:unhideWhenUsed="0"/>
+    <w:lsdException w:name="Medium Grid 2 Accent 4" w:semiHidden="0" w:uiPriority="68" w:unhideWhenUsed="0"/>
+    <w:lsdException w:name="Medium Grid 3 Accent 4" w:semiHidden="0" w:uiPriority="69" w:unhideWhenUsed="0"/>
+    <w:lsdException w:name="Dark List Accent 4" w:semiHidden="0" w:uiPriority="70" w:unhideWhenUsed="0"/>
+    <w:lsdException w:name="Colorful Shading Accent 4" w:semiHidden="0" w:uiPriority="71" w:unhideWhenUsed="0"/>
+    <w:lsdException w:name="Colorful List Accent 4" w:semiHidden="0" w:uiPriority="72" w:unhideWhenUsed="0"/>
+    <w:lsdException w:name="Colorful Grid Accent 4" w:semiHidden="0" w:uiPriority="73" w:unhideWhenUsed="0"/>
+    <w:lsdException w:name="Light Shading Accent 5" w:semiHidden="0" w:uiPriority="60" w:unhideWhenUsed="0"/>
+    <w:lsdException w:name="Light List Accent 5" w:semiHidden="0" w:uiPriority="61" w:unhideWhenUsed="0"/>
+    <w:lsdException w:name="Light Grid Accent 5" w:semiHidden="0" w:uiPriority="62" w:unhideWhenUsed="0"/>
+    <w:lsdException w:name="Medium Shading 1 Accent 5" w:semiHidden="0" w:uiPriority="63" w:unhideWhenUsed="0"/>
+    <w:lsdException w:name="Medium Shading 2 Accent 5" w:semiHidden="0" w:uiPriority="64" w:unhideWhenUsed="0"/>
+    <w:lsdException w:name="Medium List 1 Accent 5" w:semiHidden="0" w:uiPriority="65" w:unhideWhenUsed="0"/>
+    <w:lsdException w:name="Medium List 2 Accent 5" w:semiHidden="0" w:uiPriority="66" w:unhideWhenUsed="0"/>
+    <w:lsdException w:name="Medium Grid 1 Accent 5" w:semiHidden="0" w:uiPriority="67" w:unhideWhenUsed="0"/>
+    <w:lsdException w:name="Medium Grid 2 Accent 5" w:semiHidden="0" w:uiPriority="68" w:unhideWhenUsed="0"/>
+    <w:lsdException w:name="Medium Grid 3 Accent 5" w:semiHidden="0" w:uiPriority="69" w:unhideWhenUsed="0"/>
+    <w:lsdException w:name="Dark List Accent 5" w:semiHidden="0" w:uiPriority="70" w:unhideWhenUsed="0"/>
+    <w:lsdException w:name="Colorful Shading Accent 5" w:semiHidden="0" w:uiPriority="71" w:unhideWhenUsed="0"/>
+    <w:lsdException w:name="Colorful List Accent 5" w:semiHidden="0" w:uiPriority="72" w:unhideWhenUsed="0"/>
+    <w:lsdException w:name="Colorful Grid Accent 5" w:semiHidden="0" w:uiPriority="73" w:unhideWhenUsed="0"/>
+    <w:lsdException w:name="Light Shading Accent 6" w:semiHidden="0" w:uiPriority="60" w:unhideWhenUsed="0"/>
+    <w:lsdException w:name="Light List Accent 6" w:semiHidden="0" w:uiPriority="61" w:unhideWhenUsed="0"/>
+    <w:lsdException w:name="Light Grid Accent 6" w:semiHidden="0" w:uiPriority="62" w:unhideWhenUsed="0"/>
+    <w:lsdException w:name="Medium Shading 1 Accent 6" w:semiHidden="0" w:uiPriority="63" w:unhideWhenUsed="0"/>
+    <w:lsdException w:name="Medium Shading 2 Accent 6" w:semiHidden="0" w:uiPriority="64" w:unhideWhenUsed="0"/>
+    <w:lsdException w:name="Medium List 1 Accent 6" w:semiHidden="0" w:uiPriority="65" w:unhideWhenUsed="0"/>
+    <w:lsdException w:name="Medium List 2 Accent 6" w:semiHidden="0" w:uiPriority="66" w:unhideWhenUsed="0"/>
+    <w:lsdException w:name="Medium Grid 1 Accent 6" w:semiHidden="0" w:uiPriority="67" w:unhideWhenUsed="0"/>
+    <w:lsdException w:name="Medium Grid 2 Accent 6" w:semiHidden="0" w:uiPriority="68" w:unhideWhenUsed="0"/>
+    <w:lsdException w:name="Medium Grid 3 Accent 6" w:semiHidden="0" w:uiPriority="69" w:unhideWhenUsed="0"/>
+    <w:lsdException w:name="Dark List Accent 6" w:semiHidden="0" w:uiPriority="70" w:unhideWhenUsed="0"/>
+    <w:lsdException w:name="Colorful Shading Accent 6" w:semiHidden="0" w:uiPriority="71" w:unhideWhenUsed="0"/>
+    <w:lsdException w:name="Colorful List Accent 6" w:semiHidden="0" w:uiPriority="72" w:unhideWhenUsed="0"/>
+    <w:lsdException w:name="Colorful Grid Accent 6" w:semiHidden="0" w:uiPriority="73" w:unhideWhenUsed="0"/>
+    <w:lsdException w:name="Subtle Emphasis" w:semiHidden="0" w:uiPriority="19" w:unhideWhenUsed="0" w:qFormat="1"/>
+    <w:lsdException w:name="Intense Emphasis" w:semiHidden="0" w:uiPriority="21" w:unhideWhenUsed="0" w:qFormat="1"/>
+    <w:lsdException w:name="Subtle Reference" w:semiHidden="0" w:uiPriority="31" w:unhideWhenUsed="0" w:qFormat="1"/>
+    <w:lsdException w:name="Intense Reference" w:semiHidden="0" w:uiPriority="32" w:unhideWhenUsed="0" w:qFormat="1"/>
+    <w:lsdException w:name="Book Title" w:semiHidden="0" w:uiPriority="33" w:unhideWhenUsed="0" w:qFormat="1"/>
+    <w:lsdException w:name="Bibliography" w:uiPriority="37"/>
+    <w:lsdException w:name="TOC Heading" w:uiPriority="39" w:qFormat="1"/>
+  </w:latentStyles>
+  <w:style w:type="paragraph" w:default="1" w:styleId="Normal">
+    <w:name w:val="Normal"/>
+    <w:qFormat/>
+    <w:rsid w:val="004924EE"/>
+    <w:pPr>
+      <w:suppressAutoHyphens/>
+      <w:spacing w:after="200" w:line="276" w:lineRule="auto"/>
+    </w:pPr>
+    <w:rPr>
+      <w:rFonts w:ascii="Calibri" w:eastAsia="Calibri" w:hAnsi="Calibri"/>
+      <w:sz w:val="22"/>
+      <w:szCs w:val="22"/>
+      <w:lang w:eastAsia="ar-SA"/>
+    </w:rPr>
+  </w:style>
+  <w:style w:type="paragraph" w:styleId="Heading7">
+    <w:name w:val="heading 7"/>
+    <w:basedOn w:val="Normal"/>
+    <w:next w:val="Normal"/>
+    <w:link w:val="Heading7Char"/>
+    <w:uiPriority w:val="9"/>
+    <w:unhideWhenUsed/>
+    <w:qFormat/>
+    <w:pPr>
+      <w:keepNext/>
+      <w:keepLines/>
+      <w:spacing w:before="40" w:after="0"/>
+      <w:outlineLvl w:val="6"/>
+    </w:pPr>
+    <w:rPr>
+      <w:rFonts w:asciiTheme="majorHAnsi" w:eastAsiaTheme="majorEastAsia" w:hAnsiTheme="majorHAnsi" w:cstheme="majorBidi"/>
+      <w:i/>
+      <w:iCs/>
+      <w:color w:val="2F3138" w:themeColor="accent1" w:themeShade="7F"/>
+    </w:rPr>
+  </w:style>
+  <w:style w:type="character" w:default="1" w:styleId="DefaultParagraphFont">
+    <w:name w:val="Default Paragraph Font"/>
+    <w:uiPriority w:val="1"/>
+    <w:semiHidden/>
+    <w:unhideWhenUsed/>
+  </w:style>
+  <w:style w:type="table" w:default="1" w:styleId="TableNormal">
+    <w:name w:val="Normal Table"/>
+    <w:uiPriority w:val="99"/>
+    <w:semiHidden/>
+    <w:unhideWhenUsed/>
+    <w:tblPr>
+      <w:tblInd w:w="0" w:type="dxa"/>
+      <w:tblCellMar>
+        <w:top w:w="0" w:type="dxa"/>
+        <w:left w:w="108" w:type="dxa"/>
+        <w:bottom w:w="0" w:type="dxa"/>
+        <w:right w:w="108" w:type="dxa"/>
+      </w:tblCellMar>
+    </w:tblPr>
+  </w:style>
+  <w:style w:type="numbering" w:default="1" w:styleId="NoList">
+    <w:name w:val="No List"/>
+    <w:uiPriority w:val="99"/>
+    <w:semiHidden/>
+    <w:unhideWhenUsed/>
+  </w:style>
+  <w:style w:type="character" w:customStyle="1" w:styleId="WW8Num1z0">
+    <w:name w:val="WW8Num1z0"/>
+    <w:qFormat/>
+    <w:rPr>
+      <w:rFonts w:ascii="Symbol" w:hAnsi="Symbol"/>
+    </w:rPr>
+  </w:style>
+  <w:style w:type="character" w:customStyle="1" w:styleId="WW8Num1z1">
+    <w:name w:val="WW8Num1z1"/>
+    <w:qFormat/>
+    <w:rPr>
+      <w:rFonts w:ascii="Courier New" w:hAnsi="Courier New" w:cs="Courier New"/>
+    </w:rPr>
+  </w:style>
+  <w:style w:type="character" w:customStyle="1" w:styleId="WW8Num1z2">
+    <w:name w:val="WW8Num1z2"/>
+    <w:qFormat/>
+    <w:rPr>
+      <w:rFonts w:ascii="Wingdings" w:hAnsi="Wingdings"/>
+    </w:rPr>
+  </w:style>
+  <w:style w:type="character" w:customStyle="1" w:styleId="DefaultParagraphFont0">
+    <w:name w:val="Default Paragraph Font0"/>
+    <w:qFormat/>
+  </w:style>
+  <w:style w:type="character" w:customStyle="1" w:styleId="InternetLink">
+    <w:name w:val="Internet Link"/>
+    <w:rPr>
+      <w:color w:val="0000FF"/>
+      <w:u w:val="single"/>
+    </w:rPr>
+  </w:style>
+  <w:style w:type="character" w:styleId="PageNumber">
+    <w:name w:val="page number"/>
+    <w:basedOn w:val="DefaultParagraphFont0"/>
+    <w:qFormat/>
+  </w:style>
+  <w:style w:type="character" w:styleId="FollowedHyperlink">
+    <w:name w:val="FollowedHyperlink"/>
+    <w:qFormat/>
+    <w:rPr>
+      <w:color w:val="800000"/>
+      <w:u w:val="single"/>
+    </w:rPr>
+  </w:style>
+  <w:style w:type="character" w:customStyle="1" w:styleId="TitleChar">
+    <w:name w:val="Title Char"/>
+    <w:link w:val="Title"/>
+    <w:uiPriority w:val="10"/>
+    <w:qFormat/>
+    <w:rsid w:val="0011424D"/>
+    <w:rPr>
+      <w:rFonts w:ascii="Cambria" w:eastAsia="Times New Roman" w:hAnsi="Cambria" w:cs="Times New Roman"/>
+      <w:b/>
+      <w:bCs/>
+      <w:sz w:val="32"/>
+      <w:szCs w:val="32"/>
+      <w:lang w:eastAsia="ar-SA"/>
+    </w:rPr>
+  </w:style>
+  <w:style w:type="character" w:customStyle="1" w:styleId="NoSpacingChar">
+    <w:name w:val="No Spacing Char"/>
+    <w:link w:val="NoSpacing"/>
+    <w:uiPriority w:val="1"/>
+    <w:qFormat/>
+    <w:rsid w:val="008B69EF"/>
+    <w:rPr>
+      <w:rFonts w:ascii="Calibri" w:eastAsia="MS Mincho" w:hAnsi="Calibri" w:cs="Arial"/>
+      <w:sz w:val="22"/>
+      <w:szCs w:val="22"/>
+      <w:lang w:eastAsia="ja-JP"/>
+    </w:rPr>
+  </w:style>
+  <w:style w:type="character" w:customStyle="1" w:styleId="HeaderChar">
+    <w:name w:val="Header Char"/>
+    <w:link w:val="Header"/>
+    <w:uiPriority w:val="99"/>
+    <w:qFormat/>
+    <w:rsid w:val="008B69EF"/>
+    <w:rPr>
+      <w:rFonts w:ascii="Calibri" w:eastAsia="Calibri" w:hAnsi="Calibri"/>
+      <w:sz w:val="22"/>
+      <w:szCs w:val="22"/>
+      <w:lang w:eastAsia="ar-SA"/>
+    </w:rPr>
+  </w:style>
+  <w:style w:type="character" w:customStyle="1" w:styleId="FooterChar">
+    <w:name w:val="Footer Char"/>
+    <w:link w:val="Footer"/>
+    <w:uiPriority w:val="99"/>
+    <w:qFormat/>
+    <w:rsid w:val="008B69EF"/>
+    <w:rPr>
+      <w:rFonts w:ascii="Calibri" w:eastAsia="Calibri" w:hAnsi="Calibri"/>
+      <w:sz w:val="22"/>
+      <w:szCs w:val="22"/>
+      <w:lang w:eastAsia="ar-SA"/>
+    </w:rPr>
+  </w:style>
+  <w:style w:type="character" w:customStyle="1" w:styleId="Heading7Char">
+    <w:name w:val="Heading 7 Char"/>
+    <w:basedOn w:val="DefaultParagraphFont"/>
+    <w:link w:val="Heading7"/>
+    <w:uiPriority w:val="9"/>
+    <w:qFormat/>
+    <w:rPr>
+      <w:rFonts w:asciiTheme="majorHAnsi" w:eastAsiaTheme="majorEastAsia" w:hAnsiTheme="majorHAnsi" w:cstheme="majorBidi"/>
+      <w:i/>
+      <w:iCs/>
+      <w:color w:val="2F3138" w:themeColor="accent1" w:themeShade="7F"/>
+    </w:rPr>
+  </w:style>
+  <w:style w:type="character" w:customStyle="1" w:styleId="ListLabel1">
+    <w:name w:val="ListLabel 1"/>
+    <w:qFormat/>
+    <w:rPr>
+      <w:rFonts w:cs="Courier New"/>
+    </w:rPr>
+  </w:style>
+  <w:style w:type="character" w:customStyle="1" w:styleId="ListLabel2">
+    <w:name w:val="ListLabel 2"/>
+    <w:qFormat/>
+    <w:rPr>
+      <w:rFonts w:cs="Courier New"/>
+    </w:rPr>
+  </w:style>
+  <w:style w:type="character" w:customStyle="1" w:styleId="ListLabel3">
+    <w:name w:val="ListLabel 3"/>
+    <w:qFormat/>
+    <w:rPr>
+      <w:rFonts w:cs="Courier New"/>
+    </w:rPr>
+  </w:style>
+  <w:style w:type="paragraph" w:customStyle="1" w:styleId="Heading">
+    <w:name w:val="Heading"/>
+    <w:basedOn w:val="Normal"/>
+    <w:next w:val="BodyText"/>
+    <w:qFormat/>
+    <w:pPr>
+      <w:keepNext/>
+      <w:spacing w:before="240" w:after="120"/>
+    </w:pPr>
+    <w:rPr>
+      <w:rFonts w:ascii="Arial" w:eastAsia="DejaVu Sans" w:hAnsi="Arial" w:cs="DejaVu Sans"/>
+      <w:sz w:val="28"/>
+      <w:szCs w:val="28"/>
+    </w:rPr>
+  </w:style>
+  <w:style w:type="paragraph" w:styleId="BodyText">
+    <w:name w:val="Body Text"/>
+    <w:basedOn w:val="Normal"/>
+    <w:pPr>
+      <w:spacing w:after="120"/>
+    </w:pPr>
+  </w:style>
+  <w:style w:type="paragraph" w:styleId="List">
+    <w:name w:val="List"/>
+    <w:basedOn w:val="BodyText"/>
+  </w:style>
+  <w:style w:type="paragraph" w:styleId="Caption">
+    <w:name w:val="caption"/>
+    <w:basedOn w:val="Normal"/>
+    <w:qFormat/>
+    <w:pPr>
+      <w:suppressLineNumbers/>
+      <w:spacing w:before="120" w:after="120"/>
+    </w:pPr>
+    <w:rPr>
+      <w:i/>
+      <w:iCs/>
+      <w:sz w:val="24"/>
+      <w:szCs w:val="24"/>
+    </w:rPr>
+  </w:style>
+  <w:style w:type="paragraph" w:customStyle="1" w:styleId="Index">
+    <w:name w:val="Index"/>
+    <w:basedOn w:val="Normal"/>
+    <w:qFormat/>
+    <w:pPr>
+      <w:suppressLineNumbers/>
+    </w:pPr>
+  </w:style>
+  <w:style w:type="paragraph" w:styleId="ListParagraph">
+    <w:name w:val="List Paragraph"/>
+    <w:basedOn w:val="Normal"/>
+    <w:qFormat/>
+    <w:pPr>
+      <w:ind w:left="720"/>
+    </w:pPr>
+  </w:style>
+  <w:style w:type="paragraph" w:styleId="BalloonText">
+    <w:name w:val="Balloon Text"/>
+    <w:basedOn w:val="Normal"/>
+    <w:qFormat/>
+    <w:rPr>
+      <w:rFonts w:ascii="Tahoma" w:hAnsi="Tahoma" w:cs="Tahoma"/>
+      <w:sz w:val="16"/>
+      <w:szCs w:val="16"/>
+    </w:rPr>
+  </w:style>
+  <w:style w:type="paragraph" w:styleId="Footer">
+    <w:name w:val="footer"/>
+    <w:basedOn w:val="Normal"/>
+    <w:link w:val="FooterChar"/>
+    <w:uiPriority w:val="99"/>
+    <w:pPr>
+      <w:tabs>
+        <w:tab w:val="center" w:pos="4320"/>
+        <w:tab w:val="right" w:pos="8640"/>
+      </w:tabs>
+    </w:pPr>
+  </w:style>
+  <w:style w:type="paragraph" w:customStyle="1" w:styleId="StyleBoldBottomSinglesolidlineAuto05ptLinewidth">
+    <w:name w:val="Style Bold Bottom: (Single solid line Auto  0.5 pt Line width)"/>
+    <w:basedOn w:val="Normal"/>
+    <w:qFormat/>
+    <w:rsid w:val="00C77491"/>
+    <w:pPr>
+      <w:pBdr>
+        <w:bottom w:val="single" w:sz="4" w:space="5" w:color="000001"/>
+      </w:pBdr>
+    </w:pPr>
+    <w:rPr>
+      <w:rFonts w:asciiTheme="majorHAnsi" w:eastAsia="Times New Roman" w:hAnsiTheme="majorHAnsi"/>
+      <w:b/>
+      <w:bCs/>
+      <w:color w:val="474A55" w:themeColor="accent1" w:themeShade="BF"/>
+      <w:sz w:val="32"/>
+      <w:szCs w:val="32"/>
+    </w:rPr>
+  </w:style>
+  <w:style w:type="paragraph" w:customStyle="1" w:styleId="FrameContents">
+    <w:name w:val="Frame Contents"/>
+    <w:basedOn w:val="BodyText"/>
+    <w:qFormat/>
+  </w:style>
+  <w:style w:type="paragraph" w:styleId="Header">
+    <w:name w:val="header"/>
+    <w:basedOn w:val="Normal"/>
+    <w:link w:val="HeaderChar"/>
+    <w:uiPriority w:val="99"/>
+    <w:pPr>
+      <w:suppressLineNumbers/>
+      <w:tabs>
+        <w:tab w:val="center" w:pos="4986"/>
+        <w:tab w:val="right" w:pos="9972"/>
+      </w:tabs>
+    </w:pPr>
+  </w:style>
+  <w:style w:type="paragraph" w:customStyle="1" w:styleId="Style1">
+    <w:name w:val="Style1"/>
+    <w:basedOn w:val="Normal"/>
+    <w:qFormat/>
+    <w:rsid w:val="007E232F"/>
+    <w:pPr>
+      <w:spacing w:after="0"/>
+    </w:pPr>
+    <w:rPr>
+      <w:rFonts w:ascii="Cambria" w:hAnsi="Cambria"/>
+      <w:b/>
+    </w:rPr>
+  </w:style>
+  <w:style w:type="paragraph" w:styleId="Title">
+    <w:name w:val="Title"/>
+    <w:basedOn w:val="Normal"/>
+    <w:next w:val="Normal"/>
+    <w:link w:val="TitleChar"/>
+    <w:uiPriority w:val="10"/>
+    <w:qFormat/>
+    <w:rsid w:val="0011424D"/>
+    <w:pPr>
+      <w:spacing w:before="240" w:after="60"/>
+      <w:jc w:val="center"/>
+      <w:outlineLvl w:val="0"/>
+    </w:pPr>
+    <w:rPr>
+      <w:rFonts w:ascii="Cambria" w:eastAsia="Times New Roman" w:hAnsi="Cambria"/>
+      <w:b/>
+      <w:bCs/>
+      <w:sz w:val="32"/>
+      <w:szCs w:val="32"/>
+    </w:rPr>
+  </w:style>
+  <w:style w:type="paragraph" w:styleId="NoSpacing">
+    <w:name w:val="No Spacing"/>
+    <w:link w:val="NoSpacingChar"/>
+    <w:uiPriority w:val="1"/>
+    <w:qFormat/>
+    <w:rsid w:val="008B69EF"/>
+    <w:rPr>
+      <w:rFonts w:ascii="Calibri" w:eastAsia="MS Mincho" w:hAnsi="Calibri" w:cs="Arial"/>
+      <w:sz w:val="22"/>
+      <w:szCs w:val="22"/>
+    </w:rPr>
+  </w:style>
+  <w:style w:type="paragraph" w:styleId="NormalWeb">
+    <w:name w:val="Normal (Web)"/>
+    <w:basedOn w:val="Normal"/>
+    <w:uiPriority w:val="99"/>
+    <w:unhideWhenUsed/>
+    <w:rsid w:val="00542797"/>
+    <w:pPr>
+      <w:suppressAutoHyphens w:val="0"/>
+      <w:spacing w:before="100" w:beforeAutospacing="1" w:after="100" w:afterAutospacing="1" w:line="240" w:lineRule="auto"/>
+    </w:pPr>
+    <w:rPr>
+      <w:rFonts w:ascii="Times New Roman" w:eastAsia="Times New Roman" w:hAnsi="Times New Roman"/>
+      <w:sz w:val="24"/>
+      <w:szCs w:val="24"/>
+      <w:lang w:eastAsia="en-US"/>
+    </w:rPr>
+  </w:style>
+  <w:style w:type="character" w:styleId="Hyperlink">
+    <w:name w:val="Hyperlink"/>
+    <w:basedOn w:val="DefaultParagraphFont"/>
+    <w:uiPriority w:val="99"/>
+    <w:unhideWhenUsed/>
+    <w:rsid w:val="0020511A"/>
+    <w:rPr>
+      <w:color w:val="85C4D2" w:themeColor="hyperlink"/>
+      <w:u w:val="single"/>
+    </w:rPr>
+  </w:style>
+  <w:style w:type="character" w:styleId="IntenseReference">
+    <w:name w:val="Intense Reference"/>
+    <w:basedOn w:val="DefaultParagraphFont"/>
+    <w:uiPriority w:val="32"/>
+    <w:qFormat/>
+    <w:rsid w:val="00495C03"/>
+    <w:rPr>
+      <w:b/>
+      <w:bCs/>
+      <w:smallCaps/>
+      <w:color w:val="606372" w:themeColor="accent1"/>
+      <w:spacing w:val="5"/>
+    </w:rPr>
+  </w:style>
+  <w:style w:type="paragraph" w:styleId="Quote">
+    <w:name w:val="Quote"/>
+    <w:basedOn w:val="Normal"/>
+    <w:next w:val="Normal"/>
+    <w:link w:val="QuoteChar"/>
+    <w:uiPriority w:val="29"/>
+    <w:qFormat/>
+    <w:rsid w:val="003B49A0"/>
+    <w:pPr>
+      <w:spacing w:before="200" w:after="160"/>
+      <w:ind w:left="864" w:right="864"/>
+      <w:jc w:val="center"/>
+    </w:pPr>
+    <w:rPr>
+      <w:i/>
+      <w:iCs/>
+      <w:color w:val="404040" w:themeColor="text1" w:themeTint="BF"/>
+    </w:rPr>
+  </w:style>
+  <w:style w:type="character" w:customStyle="1" w:styleId="QuoteChar">
+    <w:name w:val="Quote Char"/>
+    <w:basedOn w:val="DefaultParagraphFont"/>
+    <w:link w:val="Quote"/>
+    <w:uiPriority w:val="29"/>
+    <w:rsid w:val="003B49A0"/>
+    <w:rPr>
+      <w:rFonts w:ascii="Calibri" w:eastAsia="Calibri" w:hAnsi="Calibri"/>
+      <w:i/>
+      <w:iCs/>
+      <w:color w:val="404040" w:themeColor="text1" w:themeTint="BF"/>
+      <w:sz w:val="22"/>
+      <w:szCs w:val="22"/>
+      <w:lang w:eastAsia="ar-SA"/>
+    </w:rPr>
+  </w:style>
+</w:styles>
+</file>
+
+<file path=word/stylesWithEffects.xml><?xml version="1.0" encoding="utf-8"?>
+<w:styles xmlns:wpc="http://schemas.microsoft.com/office/word/2010/wordprocessingCanvas" xmlns:mc="http://schemas.openxmlformats.org/markup-compatibility/2006" xmlns:o="urn:schemas-microsoft-com:office:office" xmlns:r="http://schemas.openxmlformats.org/officeDocument/2006/relationships" xmlns:m="http://schemas.openxmlformats.org/officeDocument/2006/math" xmlns:v="urn:schemas-microsoft-com:vml" xmlns:wp14="http://schemas.microsoft.com/office/word/2010/wordprocessingDrawing" xmlns:wp="http://schemas.openxmlformats.org/drawingml/2006/wordprocessingDrawing" xmlns:w10="urn:schemas-microsoft-com:office:word" xmlns:w="http://schemas.openxmlformats.org/wordprocessingml/2006/main" xmlns:w14="http://schemas.microsoft.com/office/word/2010/wordml" xmlns:wpg="http://schemas.microsoft.com/office/word/2010/wordprocessingGroup" xmlns:wpi="http://schemas.microsoft.com/office/word/2010/wordprocessingInk" xmlns:wne="http://schemas.microsoft.com/office/word/2006/wordml" xmlns:wps="http://schemas.microsoft.com/office/word/2010/wordprocessingShape" mc:Ignorable="w14 wp14">
+  <w:docDefaults>
+    <w:rPrDefault>
+      <w:rPr>
+        <w:rFonts w:ascii="Times New Roman" w:eastAsia="Times New Roman" w:hAnsi="Times New Roman" w:cs="Times New Roman"/>
+        <w:lang w:val="en-US" w:eastAsia="ja-JP" w:bidi="ar-SA"/>
+      </w:rPr>
+    </w:rPrDefault>
+    <w:pPrDefault/>
+  </w:docDefaults>
+  <w:latentStyles w:defLockedState="0" w:defUIPriority="99" w:defSemiHidden="1" w:defUnhideWhenUsed="1" w:defQFormat="0" w:count="267">
+    <w:lsdException w:name="Normal" w:semiHidden="0" w:uiPriority="0" w:unhideWhenUsed="0" w:qFormat="1"/>
+    <w:lsdException w:name="heading 1" w:semiHidden="0" w:uiPriority="9" w:unhideWhenUsed="0" w:qFormat="1"/>
+    <w:lsdException w:name="heading 2" w:uiPriority="9" w:qFormat="1"/>
+    <w:lsdException w:name="heading 3" w:uiPriority="9" w:qFormat="1"/>
+    <w:lsdException w:name="heading 4" w:uiPriority="9" w:qFormat="1"/>
+    <w:lsdException w:name="heading 5" w:uiPriority="9" w:qFormat="1"/>
+    <w:lsdException w:name="heading 6" w:uiPriority="9" w:qFormat="1"/>
+    <w:lsdException w:name="heading 7" w:uiPriority="9" w:qFormat="1"/>
+    <w:lsdException w:name="heading 8" w:uiPriority="9" w:qFormat="1"/>
+    <w:lsdException w:name="heading 9" w:uiPriority="9" w:qFormat="1"/>
+    <w:lsdException w:name="toc 1" w:uiPriority="39"/>
+    <w:lsdException w:name="toc 2" w:uiPriority="39"/>
+    <w:lsdException w:name="toc 3" w:uiPriority="39"/>
+    <w:lsdException w:name="toc 4" w:uiPriority="39"/>
+    <w:lsdException w:name="toc 5" w:uiPriority="39"/>
+    <w:lsdException w:name="toc 6" w:uiPriority="39"/>
+    <w:lsdException w:name="toc 7" w:uiPriority="39"/>
+    <w:lsdException w:name="toc 8" w:uiPriority="39"/>
+    <w:lsdException w:name="toc 9" w:uiPriority="39"/>
+    <w:lsdException w:name="caption" w:semiHidden="0" w:uiPriority="35" w:unhideWhenUsed="0" w:qFormat="1"/>
+    <w:lsdException w:name="Title" w:semiHidden="0" w:uiPriority="10" w:unhideWhenUsed="0" w:qFormat="1"/>
+    <w:lsdException w:name="Default Paragraph Font" w:uiPriority="1"/>
+    <w:lsdException w:name="Subtitle" w:semiHidden="0" w:uiPriority="11" w:unhideWhenUsed="0" w:qFormat="1"/>
+    <w:lsdException w:name="Strong" w:semiHidden="0" w:uiPriority="22" w:unhideWhenUsed="0" w:qFormat="1"/>
+    <w:lsdException w:name="Emphasis" w:semiHidden="0" w:uiPriority="20" w:unhideWhenUsed="0" w:qFormat="1"/>
+    <w:lsdException w:name="Table Grid" w:semiHidden="0" w:uiPriority="59" w:unhideWhenUsed="0"/>
+    <w:lsdException w:name="Placeholder Text" w:unhideWhenUsed="0"/>
+    <w:lsdException w:name="No Spacing" w:semiHidden="0" w:uiPriority="1" w:unhideWhenUsed="0" w:qFormat="1"/>
+    <w:lsdException w:name="Light Shading" w:semiHidden="0" w:uiPriority="60" w:unhideWhenUsed="0"/>
+    <w:lsdException w:name="Light List" w:semiHidden="0" w:uiPriority="61" w:unhideWhenUsed="0"/>
+    <w:lsdException w:name="Light Grid" w:semiHidden="0" w:uiPriority="62" w:unhideWhenUsed="0"/>
+    <w:lsdException w:name="Medium Shading 1" w:semiHidden="0" w:uiPriority="63" w:unhideWhenUsed="0"/>
+    <w:lsdException w:name="Medium Shading 2" w:semiHidden="0" w:uiPriority="64" w:unhideWhenUsed="0"/>
+    <w:lsdException w:name="Medium List 1" w:semiHidden="0" w:uiPriority="65" w:unhideWhenUsed="0"/>
+    <w:lsdException w:name="Medium List 2" w:semiHidden="0" w:uiPriority="66" w:unhideWhenUsed="0"/>
+    <w:lsdException w:name="Medium Grid 1" w:semiHidden="0" w:uiPriority="67" w:unhideWhenUsed="0"/>
+    <w:lsdException w:name="Medium Grid 2" w:semiHidden="0" w:uiPriority="68" w:unhideWhenUsed="0"/>
+    <w:lsdException w:name="Medium Grid 3" w:semiHidden="0" w:uiPriority="69" w:unhideWhenUsed="0"/>
+    <w:lsdException w:name="Dark List" w:semiHidden="0" w:uiPriority="70" w:unhideWhenUsed="0"/>
+    <w:lsdException w:name="Colorful Shading" w:semiHidden="0" w:uiPriority="71" w:unhideWhenUsed="0"/>
+    <w:lsdException w:name="Colorful List" w:semiHidden="0" w:uiPriority="72" w:unhideWhenUsed="0"/>
+    <w:lsdException w:name="Colorful Grid" w:semiHidden="0" w:uiPriority="73" w:unhideWhenUsed="0"/>
+    <w:lsdException w:name="Light Shading Accent 1" w:semiHidden="0" w:uiPriority="60" w:unhideWhenUsed="0"/>
+    <w:lsdException w:name="Light List Accent 1" w:semiHidden="0" w:uiPriority="61" w:unhideWhenUsed="0"/>
+    <w:lsdException w:name="Light Grid Accent 1" w:semiHidden="0" w:uiPriority="62" w:unhideWhenUsed="0"/>
+    <w:lsdException w:name="Medium Shading 1 Accent 1" w:semiHidden="0" w:uiPriority="63" w:unhideWhenUsed="0"/>
+    <w:lsdException w:name="Medium Shading 2 Accent 1" w:semiHidden="0" w:uiPriority="64" w:unhideWhenUsed="0"/>
+    <w:lsdException w:name="Medium List 1 Accent 1" w:semiHidden="0" w:uiPriority="65" w:unhideWhenUsed="0"/>
+    <w:lsdException w:name="Revision" w:unhideWhenUsed="0"/>
+    <w:lsdException w:name="List Paragraph" w:semiHidden="0" w:uiPriority="34" w:unhideWhenUsed="0" w:qFormat="1"/>
+    <w:lsdException w:name="Quote" w:semiHidden="0" w:uiPriority="29" w:unhideWhenUsed="0" w:qFormat="1"/>
+    <w:lsdException w:name="Intense Quote" w:semiHidden="0" w:uiPriority="30" w:unhideWhenUsed="0" w:qFormat="1"/>
+    <w:lsdException w:name="Medium List 2 Accent 1" w:semiHidden="0" w:uiPriority="66" w:unhideWhenUsed="0"/>
+    <w:lsdException w:name="Medium Grid 1 Accent 1" w:semiHidden="0" w:uiPriority="67" w:unhideWhenUsed="0"/>
+    <w:lsdException w:name="Medium Grid 2 Accent 1" w:semiHidden="0" w:uiPriority="68" w:unhideWhenUsed="0"/>
+    <w:lsdException w:name="Medium Grid 3 Accent 1" w:semiHidden="0" w:uiPriority="69" w:unhideWhenUsed="0"/>
+    <w:lsdException w:name="Dark List Accent 1" w:semiHidden="0" w:uiPriority="70" w:unhideWhenUsed="0"/>
+    <w:lsdException w:name="Colorful Shading Accent 1" w:semiHidden="0" w:uiPriority="71" w:unhideWhenUsed="0"/>
+    <w:lsdException w:name="Colorful List Accent 1" w:semiHidden="0" w:uiPriority="72" w:unhideWhenUsed="0"/>
+    <w:lsdException w:name="Colorful Grid Accent 1" w:semiHidden="0" w:uiPriority="73" w:unhideWhenUsed="0"/>
+    <w:lsdException w:name="Light Shading Accent 2" w:semiHidden="0" w:uiPriority="60" w:unhideWhenUsed="0"/>
+    <w:lsdException w:name="Light List Accent 2" w:semiHidden="0" w:uiPriority="61" w:unhideWhenUsed="0"/>
+    <w:lsdException w:name="Light Grid Accent 2" w:semiHidden="0" w:uiPriority="62" w:unhideWhenUsed="0"/>
+    <w:lsdException w:name="Medium Shading 1 Accent 2" w:semiHidden="0" w:uiPriority="63" w:unhideWhenUsed="0"/>
+    <w:lsdException w:name="Medium Shading 2 Accent 2" w:semiHidden="0" w:uiPriority="64" w:unhideWhenUsed="0"/>
+    <w:lsdException w:name="Medium List 1 Accent 2" w:semiHidden="0" w:uiPriority="65" w:unhideWhenUsed="0"/>
+    <w:lsdException w:name="Medium List 2 Accent 2" w:semiHidden="0" w:uiPriority="66" w:unhideWhenUsed="0"/>
+    <w:lsdException w:name="Medium Grid 1 Accent 2" w:semiHidden="0" w:uiPriority="67" w:unhideWhenUsed="0"/>
+    <w:lsdException w:name="Medium Grid 2 Accent 2" w:semiHidden="0" w:uiPriority="68" w:unhideWhenUsed="0"/>
+    <w:lsdException w:name="Medium Grid 3 Accent 2" w:semiHidden="0" w:uiPriority="69" w:unhideWhenUsed="0"/>
+    <w:lsdException w:name="Dark List Accent 2" w:semiHidden="0" w:uiPriority="70" w:unhideWhenUsed="0"/>
+    <w:lsdException w:name="Colorful Shading Accent 2" w:semiHidden="0" w:uiPriority="71" w:unhideWhenUsed="0"/>
+    <w:lsdException w:name="Colorful List Accent 2" w:semiHidden="0" w:uiPriority="72" w:unhideWhenUsed="0"/>
+    <w:lsdException w:name="Colorful Grid Accent 2" w:semiHidden="0" w:uiPriority="73" w:unhideWhenUsed="0"/>
+    <w:lsdException w:name="Light Shading Accent 3" w:semiHidden="0" w:uiPriority="60" w:unhideWhenUsed="0"/>
+    <w:lsdException w:name="Light List Accent 3" w:semiHidden="0" w:uiPriority="61" w:unhideWhenUsed="0"/>
+    <w:lsdException w:name="Light Grid Accent 3" w:semiHidden="0" w:uiPriority="62" w:unhideWhenUsed="0"/>
+    <w:lsdException w:name="Medium Shading 1 Accent 3" w:semiHidden="0" w:uiPriority="63" w:unhideWhenUsed="0"/>
+    <w:lsdException w:name="Medium Shading 2 Accent 3" w:semiHidden="0" w:uiPriority="64" w:unhideWhenUsed="0"/>
+    <w:lsdException w:name="Medium List 1 Accent 3" w:semiHidden="0" w:uiPriority="65" w:unhideWhenUsed="0"/>
+    <w:lsdException w:name="Medium List 2 Accent 3" w:semiHidden="0" w:uiPriority="66" w:unhideWhenUsed="0"/>
+    <w:lsdException w:name="Medium Grid 1 Accent 3" w:semiHidden="0" w:uiPriority="67" w:unhideWhenUsed="0"/>
+    <w:lsdException w:name="Medium Grid 2 Accent 3" w:semiHidden="0" w:uiPriority="68" w:unhideWhenUsed="0"/>
+    <w:lsdException w:name="Medium Grid 3 Accent 3" w:semiHidden="0" w:uiPriority="69" w:unhideWhenUsed="0"/>
+    <w:lsdException w:name="Dark List Accent 3" w:semiHidden="0" w:uiPriority="70" w:unhideWhenUsed="0"/>
+    <w:lsdException w:name="Colorful Shading Accent 3" w:semiHidden="0" w:uiPriority="71" w:unhideWhenUsed="0"/>
+    <w:lsdException w:name="Colorful List Accent 3" w:semiHidden="0" w:uiPriority="72" w:unhideWhenUsed="0"/>
+    <w:lsdException w:name="Colorful Grid Accent 3" w:semiHidden="0" w:uiPriority="73" w:unhideWhenUsed="0"/>
+    <w:lsdException w:name="Light Shading Accent 4" w:semiHidden="0" w:uiPriority="60" w:unhideWhenUsed="0"/>
+    <w:lsdException w:name="Light List Accent 4" w:semiHidden="0" w:uiPriority="61" w:unhideWhenUsed="0"/>
+    <w:lsdException w:name="Light Grid Accent 4" w:semiHidden="0" w:uiPriority="62" w:unhideWhenUsed="0"/>
+    <w:lsdException w:name="Medium Shading 1 Accent 4" w:semiHidden="0" w:uiPriority="63" w:unhideWhenUsed="0"/>
+    <w:lsdException w:name="Medium Shading 2 Accent 4" w:semiHidden="0" w:uiPriority="64" w:unhideWhenUsed="0"/>
+    <w:lsdException w:name="Medium List 1 Accent 4" w:semiHidden="0" w:uiPriority="65" w:unhideWhenUsed="0"/>
+    <w:lsdException w:name="Medium List 2 Accent 4" w:semiHidden="0" w:uiPriority="66" w:unhideWhenUsed="0"/>
+    <w:lsdException w:name="Medium Grid 1 Accent 4" w:semiHidden="0" w:uiPriority="67" w:unhideWhenUsed="0"/>
+    <w:lsdException w:name="Medium Grid 2 Accent 4" w:semiHidden="0" w:uiPriority="68" w:unhideWhenUsed="0"/>
+    <w:lsdException w:name="Medium Grid 3 Accent 4" w:semiHidden="0" w:uiPriority="69" w:unhideWhenUsed="0"/>
+    <w:lsdException w:name="Dark List Accent 4" w:semiHidden="0" w:uiPriority="70" w:unhideWhenUsed="0"/>
+    <w:lsdException w:name="Colorful Shading Accent 4" w:semiHidden="0" w:uiPriority="71" w:unhideWhenUsed="0"/>
+    <w:lsdException w:name="Colorful List Accent 4" w:semiHidden="0" w:uiPriority="72" w:unhideWhenUsed="0"/>
+    <w:lsdException w:name="Colorful Grid Accent 4" w:semiHidden="0" w:uiPriority="73" w:unhideWhenUsed="0"/>
+    <w:lsdException w:name="Light Shading Accent 5" w:semiHidden="0" w:uiPriority="60" w:unhideWhenUsed="0"/>
+    <w:lsdException w:name="Light List Accent 5" w:semiHidden="0" w:uiPriority="61" w:unhideWhenUsed="0"/>
+    <w:lsdException w:name="Light Grid Accent 5" w:semiHidden="0" w:uiPriority="62" w:unhideWhenUsed="0"/>
+    <w:lsdException w:name="Medium Shading 1 Accent 5" w:semiHidden="0" w:uiPriority="63" w:unhideWhenUsed="0"/>
+    <w:lsdException w:name="Medium Shading 2 Accent 5" w:semiHidden="0" w:uiPriority="64" w:unhideWhenUsed="0"/>
+    <w:lsdException w:name="Medium List 1 Accent 5" w:semiHidden="0" w:uiPriority="65" w:unhideWhenUsed="0"/>
+    <w:lsdException w:name="Medium List 2 Accent 5" w:semiHidden="0" w:uiPriority="66" w:unhideWhenUsed="0"/>
+    <w:lsdException w:name="Medium Grid 1 Accent 5" w:semiHidden="0" w:uiPriority="67" w:unhideWhenUsed="0"/>
+    <w:lsdException w:name="Medium Grid 2 Accent 5" w:semiHidden="0" w:uiPriority="68" w:unhideWhenUsed="0"/>
+    <w:lsdException w:name="Medium Grid 3 Accent 5" w:semiHidden="0" w:uiPriority="69" w:unhideWhenUsed="0"/>
+    <w:lsdException w:name="Dark List Accent 5" w:semiHidden="0" w:uiPriority="70" w:unhideWhenUsed="0"/>
+    <w:lsdException w:name="Colorful Shading Accent 5" w:semiHidden="0" w:uiPriority="71" w:unhideWhenUsed="0"/>
+    <w:lsdException w:name="Colorful List Accent 5" w:semiHidden="0" w:uiPriority="72" w:unhideWhenUsed="0"/>
+    <w:lsdException w:name="Colorful Grid Accent 5" w:semiHidden="0" w:uiPriority="73" w:unhideWhenUsed="0"/>
+    <w:lsdException w:name="Light Shading Accent 6" w:semiHidden="0" w:uiPriority="60" w:unhideWhenUsed="0"/>
+    <w:lsdException w:name="Light List Accent 6" w:semiHidden="0" w:uiPriority="61" w:unhideWhenUsed="0"/>
+    <w:lsdException w:name="Light Grid Accent 6" w:semiHidden="0" w:uiPriority="62" w:unhideWhenUsed="0"/>
+    <w:lsdException w:name="Medium Shading 1 Accent 6" w:semiHidden="0" w:uiPriority="63" w:unhideWhenUsed="0"/>
+    <w:lsdException w:name="Medium Shading 2 Accent 6" w:semiHidden="0" w:uiPriority="64" w:unhideWhenUsed="0"/>
+    <w:lsdException w:name="Medium List 1 Accent 6" w:semiHidden="0" w:uiPriority="65" w:unhideWhenUsed="0"/>
+    <w:lsdException w:name="Medium List 2 Accent 6" w:semiHidden="0" w:uiPriority="66" w:unhideWhenUsed="0"/>
+    <w:lsdException w:name="Medium Grid 1 Accent 6" w:semiHidden="0" w:uiPriority="67" w:unhideWhenUsed="0"/>
+    <w:lsdException w:name="Medium Grid 2 Accent 6" w:semiHidden="0" w:uiPriority="68" w:unhideWhenUsed="0"/>
+    <w:lsdException w:name="Medium Grid 3 Accent 6" w:semiHidden="0" w:uiPriority="69" w:unhideWhenUsed="0"/>
+    <w:lsdException w:name="Dark List Accent 6" w:semiHidden="0" w:uiPriority="70" w:unhideWhenUsed="0"/>
+    <w:lsdException w:name="Colorful Shading Accent 6" w:semiHidden="0" w:uiPriority="71" w:unhideWhenUsed="0"/>
+    <w:lsdException w:name="Colorful List Accent 6" w:semiHidden="0" w:uiPriority="72" w:unhideWhenUsed="0"/>
+    <w:lsdException w:name="Colorful Grid Accent 6" w:semiHidden="0" w:uiPriority="73" w:unhideWhenUsed="0"/>
+    <w:lsdException w:name="Subtle Emphasis" w:semiHidden="0" w:uiPriority="19" w:unhideWhenUsed="0" w:qFormat="1"/>
+    <w:lsdException w:name="Intense Emphasis" w:semiHidden="0" w:uiPriority="21" w:unhideWhenUsed="0" w:qFormat="1"/>
+    <w:lsdException w:name="Subtle Reference" w:semiHidden="0" w:uiPriority="31" w:unhideWhenUsed="0" w:qFormat="1"/>
+    <w:lsdException w:name="Intense Reference" w:semiHidden="0" w:uiPriority="32" w:unhideWhenUsed="0" w:qFormat="1"/>
+    <w:lsdException w:name="Book Title" w:semiHidden="0" w:uiPriority="33" w:unhideWhenUsed="0" w:qFormat="1"/>
+    <w:lsdException w:name="Bibliography" w:uiPriority="37"/>
+    <w:lsdException w:name="TOC Heading" w:uiPriority="39" w:qFormat="1"/>
   </w:latentStyles>
   <w:style w:type="paragraph" w:default="1" w:styleId="Normal">
     <w:name w:val="Normal"/>
@@ -8339,7 +8952,7 @@
   <a:extraClrSchemeLst/>
   <a:extLst>
     <a:ext uri="{05A4C25C-085E-4340-85A3-A5531E510DB2}">
-      <thm15:themeFamily xmlns:thm15="http://schemas.microsoft.com/office/thememl/2012/main" name="Feathered" id="{EEC9B30E-2747-4D42-BCBE-A02BDEEEA114}" vid="{AACE42CE-5C67-4514-8A89-3472F564E146}"/>
+      <thm15:themeFamily xmlns:thm15="http://schemas.microsoft.com/office/thememl/2012/main" xmlns="" name="Feathered" id="{EEC9B30E-2747-4D42-BCBE-A02BDEEEA114}" vid="{AACE42CE-5C67-4514-8A89-3472F564E146}"/>
     </a:ext>
   </a:extLst>
 </a:theme>

</xml_diff>